<commit_message>
Added selection section to methods draft
</commit_message>
<xml_diff>
--- a/SEC_Methods_draft.docx
+++ b/SEC_Methods_draft.docx
@@ -764,13 +764,7 @@
         <w:rPr>
           <w:rFonts w:ascii="Times New Roman" w:hAnsi="Times New Roman" w:cs="Times New Roman"/>
         </w:rPr>
-        <w:t>T</w:t>
-      </w:r>
-      <w:r>
-        <w:rPr>
-          <w:rFonts w:ascii="Times New Roman" w:hAnsi="Times New Roman" w:cs="Times New Roman"/>
-        </w:rPr>
-        <w:t>he probability that a population colonizes an adjacent patch depends on its size</w:t>
+        <w:t>The probability that a population colonizes an adjacent patch depends on its size</w:t>
       </w:r>
       <w:r>
         <w:rPr>
@@ -831,7 +825,27 @@
         <w:rPr>
           <w:rFonts w:ascii="Times New Roman" w:hAnsi="Times New Roman" w:cs="Times New Roman"/>
         </w:rPr>
-        <w:t xml:space="preserve"> (growth rate [r] = 1.5)</w:t>
+        <w:t xml:space="preserve"> (growth rate [r] = 1.</w:t>
+      </w:r>
+      <w:commentRangeStart w:id="1"/>
+      <w:r>
+        <w:rPr>
+          <w:rFonts w:ascii="Times New Roman" w:hAnsi="Times New Roman" w:cs="Times New Roman"/>
+        </w:rPr>
+        <w:t>5</w:t>
+      </w:r>
+      <w:commentRangeEnd w:id="1"/>
+      <w:r>
+        <w:rPr>
+          <w:rStyle w:val="CommentReference"/>
+        </w:rPr>
+        <w:commentReference w:id="1"/>
+      </w:r>
+      <w:r>
+        <w:rPr>
+          <w:rFonts w:ascii="Times New Roman" w:hAnsi="Times New Roman" w:cs="Times New Roman"/>
+        </w:rPr>
+        <w:t>)</w:t>
       </w:r>
       <w:r>
         <w:rPr>
@@ -878,12 +892,20 @@
           <w:i/>
         </w:rPr>
       </w:pPr>
+      <w:commentRangeStart w:id="2"/>
       <w:r>
         <w:rPr>
           <w:rFonts w:ascii="Times New Roman" w:hAnsi="Times New Roman" w:cs="Times New Roman"/>
           <w:i/>
         </w:rPr>
         <w:t>Selection</w:t>
+      </w:r>
+      <w:commentRangeEnd w:id="2"/>
+      <w:r>
+        <w:rPr>
+          <w:rStyle w:val="CommentReference"/>
+        </w:rPr>
+        <w:commentReference w:id="2"/>
       </w:r>
     </w:p>
     <w:p>
@@ -898,9 +920,406 @@
       <w:pPr>
         <w:rPr>
           <w:rFonts w:ascii="Times New Roman" w:hAnsi="Times New Roman" w:cs="Times New Roman"/>
-          <w:b/>
         </w:rPr>
       </w:pPr>
+      <w:r>
+        <w:rPr>
+          <w:rFonts w:ascii="Times New Roman" w:hAnsi="Times New Roman" w:cs="Times New Roman"/>
+        </w:rPr>
+        <w:t xml:space="preserve">We used two-locus selection models </w:t>
+      </w:r>
+      <w:r>
+        <w:rPr>
+          <w:rFonts w:ascii="Times New Roman" w:hAnsi="Times New Roman" w:cs="Times New Roman"/>
+        </w:rPr>
+        <w:t xml:space="preserve">to explore the effects of selection in generating and maintaining </w:t>
+      </w:r>
+      <w:proofErr w:type="spellStart"/>
+      <w:r>
+        <w:rPr>
+          <w:rFonts w:ascii="Times New Roman" w:hAnsi="Times New Roman" w:cs="Times New Roman"/>
+        </w:rPr>
+        <w:t>cyanogenesis</w:t>
+      </w:r>
+      <w:proofErr w:type="spellEnd"/>
+      <w:r>
+        <w:rPr>
+          <w:rFonts w:ascii="Times New Roman" w:hAnsi="Times New Roman" w:cs="Times New Roman"/>
+        </w:rPr>
+        <w:t xml:space="preserve"> clines </w:t>
+      </w:r>
+      <w:commentRangeStart w:id="3"/>
+      <w:r>
+        <w:rPr>
+          <w:rFonts w:ascii="Times New Roman" w:hAnsi="Times New Roman" w:cs="Times New Roman"/>
+        </w:rPr>
+        <w:fldChar w:fldCharType="begin" w:fldLock="1"/>
+      </w:r>
+      <w:r>
+        <w:rPr>
+          <w:rFonts w:ascii="Times New Roman" w:hAnsi="Times New Roman" w:cs="Times New Roman"/>
+        </w:rPr>
+        <w:instrText>ADDIN CSL_CITATION { "citationItems" : [ { "id" : "ITEM-1", "itemData" : { "DOI" : "10.2307/2405995", "ISBN" : "0014-3820", "ISSN" : "00143820", "abstract" : "The joint effects of linkage and epistasis (interaction between non-allelic genes in determining fitness) have been examined for two-locus polymorphisms . The general results are of the following nature:(1) Gene frequencies change toward a stable equilibrium ...", "author" : [ { "dropping-particle" : "", "family" : "Lewontin", "given" : "R C", "non-dropping-particle" : "", "parse-names" : false, "suffix" : "" }, { "dropping-particle" : "", "family" : "Kojima", "given" : "K", "non-dropping-particle" : "", "parse-names" : false, "suffix" : "" } ], "container-title" : "Evolution", "id" : "ITEM-1", "issue" : "4", "issued" : { "date-parts" : [ [ "1960" ] ] }, "page" : "458-472", "title" : "The evolutionary dynamics of complex polymorphisms", "type" : "article", "volume" : "14" }, "uris" : [ "http://www.mendeley.com/documents/?uuid=124154c6-3190-41a6-a24a-b24b4f6a8237" ] }, { "id" : "ITEM-2", "itemData" : { "author" : [ { "dropping-particle" : "", "family" : "Kimura", "given" : "Motoo", "non-dropping-particle" : "", "parse-names" : false, "suffix" : "" } ], "container-title" : "Evolution", "id" : "ITEM-2", "issued" : { "date-parts" : [ [ "1956" ] ] }, "page" : "278-287", "title" : "A model of a genetic system which leads to closer linkage by natural selection", "type" : "article-journal", "volume" : "10" }, "uris" : [ "http://www.mendeley.com/documents/?uuid=2d07b39e-090f-48b9-b881-224f3c930675" ] }, { "id" : "ITEM-3", "itemData" : { "author" : [ { "dropping-particle" : "", "family" : "Felsenstein", "given" : "Joseph", "non-dropping-particle" : "", "parse-names" : false, "suffix" : "" } ], "container-title" : "Genetics", "id" : "ITEM-3", "issue" : "August", "issued" : { "date-parts" : [ [ "1965" ] ] }, "page" : "349-363", "title" : "The effect of linkage on directional selection", "type" : "article-journal", "volume" : "52" }, "uris" : [ "http://www.mendeley.com/documents/?uuid=5d9758b4-5aff-4fd7-a201-3ba443b8d84b" ] } ], "mendeley" : { "formattedCitation" : "(Kimura 1956; Lewontin and Kojima 1960; Felsenstein 1965)", "plainTextFormattedCitation" : "(Kimura 1956; Lewontin and Kojima 1960; Felsenstein 1965)", "previouslyFormattedCitation" : "(Kimura 1956; Lewontin and Kojima 1960; Felsenstein 1965)" }, "properties" : {  }, "schema" : "https://github.com/citation-style-language/schema/raw/master/csl-citation.json" }</w:instrText>
+      </w:r>
+      <w:r>
+        <w:rPr>
+          <w:rFonts w:ascii="Times New Roman" w:hAnsi="Times New Roman" w:cs="Times New Roman"/>
+        </w:rPr>
+        <w:fldChar w:fldCharType="separate"/>
+      </w:r>
+      <w:r>
+        <w:rPr>
+          <w:rFonts w:ascii="Times New Roman" w:hAnsi="Times New Roman" w:cs="Times New Roman"/>
+          <w:noProof/>
+        </w:rPr>
+        <w:t>(Kimura 1956; Lewontin and Kojima 1960; Felsenstein 1965)</w:t>
+      </w:r>
+      <w:r>
+        <w:rPr>
+          <w:rFonts w:ascii="Times New Roman" w:hAnsi="Times New Roman" w:cs="Times New Roman"/>
+        </w:rPr>
+        <w:fldChar w:fldCharType="end"/>
+      </w:r>
+      <w:commentRangeEnd w:id="3"/>
+      <w:r>
+        <w:rPr>
+          <w:rStyle w:val="CommentReference"/>
+        </w:rPr>
+        <w:commentReference w:id="3"/>
+      </w:r>
+      <w:r>
+        <w:rPr>
+          <w:rFonts w:ascii="Times New Roman" w:hAnsi="Times New Roman" w:cs="Times New Roman"/>
+        </w:rPr>
+        <w:t xml:space="preserve">. </w:t>
+      </w:r>
+      <w:r>
+        <w:rPr>
+          <w:rFonts w:ascii="Times New Roman" w:hAnsi="Times New Roman" w:cs="Times New Roman"/>
+        </w:rPr>
+        <w:t xml:space="preserve">Selection acted either for or against cyanogenic genotypes, depending on the population’s position in the landscape matrix. For each simulation, we defined a maximum strength of selection, which favoured cyanogenic (HCN+) genotypes in the rural-most population and </w:t>
+      </w:r>
+      <w:proofErr w:type="spellStart"/>
+      <w:r>
+        <w:rPr>
+          <w:rFonts w:ascii="Times New Roman" w:hAnsi="Times New Roman" w:cs="Times New Roman"/>
+        </w:rPr>
+        <w:t>acyanogenic</w:t>
+      </w:r>
+      <w:proofErr w:type="spellEnd"/>
+      <w:r>
+        <w:rPr>
+          <w:rFonts w:ascii="Times New Roman" w:hAnsi="Times New Roman" w:cs="Times New Roman"/>
+        </w:rPr>
+        <w:t xml:space="preserve"> (HCN–) genotyp</w:t>
+      </w:r>
+      <w:r>
+        <w:rPr>
+          <w:rFonts w:ascii="Times New Roman" w:hAnsi="Times New Roman" w:cs="Times New Roman"/>
+        </w:rPr>
+        <w:t>es in the urban-most population</w:t>
+      </w:r>
+      <w:r>
+        <w:rPr>
+          <w:rFonts w:ascii="Times New Roman" w:hAnsi="Times New Roman" w:cs="Times New Roman"/>
+        </w:rPr>
+        <w:t xml:space="preserve">. The selection coefficient varied linearly across the matrix such that HCN+ and HCN– genotypes had equal fitness in the central population of the landscape (i.e. population 20, Figure </w:t>
+      </w:r>
+      <w:r>
+        <w:rPr>
+          <w:rFonts w:ascii="Times New Roman" w:hAnsi="Times New Roman" w:cs="Times New Roman"/>
+          <w:color w:val="FF0000"/>
+        </w:rPr>
+        <w:t>X</w:t>
+      </w:r>
+      <w:r>
+        <w:rPr>
+          <w:rFonts w:ascii="Times New Roman" w:hAnsi="Times New Roman" w:cs="Times New Roman"/>
+        </w:rPr>
+        <w:t xml:space="preserve">). </w:t>
+      </w:r>
+    </w:p>
+    <w:p>
+      <w:pPr>
+        <w:ind w:firstLine="720"/>
+        <w:rPr>
+          <w:rFonts w:ascii="Times New Roman" w:hAnsi="Times New Roman" w:cs="Times New Roman"/>
+        </w:rPr>
+      </w:pPr>
+      <w:r>
+        <w:rPr>
+          <w:rFonts w:ascii="Times New Roman" w:hAnsi="Times New Roman" w:cs="Times New Roman"/>
+        </w:rPr>
+        <w:t>When selection acts on two or more loci, linkage disequilibrium (LD) may accumulate as genotypes with particular allele combinations are favored, resulting in gamete frequencies that differ f</w:t>
+      </w:r>
+      <w:r>
+        <w:rPr>
+          <w:rFonts w:ascii="Times New Roman" w:hAnsi="Times New Roman" w:cs="Times New Roman"/>
+        </w:rPr>
+        <w:t xml:space="preserve">rom their expectation based on allele frequencies </w:t>
+      </w:r>
+      <w:bookmarkStart w:id="4" w:name="_GoBack"/>
+      <w:bookmarkEnd w:id="4"/>
+      <w:r>
+        <w:rPr>
+          <w:rFonts w:ascii="Times New Roman" w:hAnsi="Times New Roman" w:cs="Times New Roman"/>
+        </w:rPr>
+        <w:fldChar w:fldCharType="begin" w:fldLock="1"/>
+      </w:r>
+      <w:r>
+        <w:rPr>
+          <w:rFonts w:ascii="Times New Roman" w:hAnsi="Times New Roman" w:cs="Times New Roman"/>
+        </w:rPr>
+        <w:instrText>ADDIN CSL_CITATION { "citationItems" : [ { "id" : "ITEM-1", "itemData" : { "DOI" : "10.2307/2405995", "ISBN" : "0014-3820", "ISSN" : "00143820", "abstract" : "The joint effects of linkage and epistasis (interaction between non-allelic genes in determining fitness) have been examined for two-locus polymorphisms . The general results are of the following nature:(1) Gene frequencies change toward a stable equilibrium ...", "author" : [ { "dropping-particle" : "", "family" : "Lewontin", "given" : "R C", "non-dropping-particle" : "", "parse-names" : false, "suffix" : "" }, { "dropping-particle" : "", "family" : "Kojima", "given" : "K", "non-dropping-particle" : "", "parse-names" : false, "suffix" : "" } ], "container-title" : "Evolution", "id" : "ITEM-1", "issue" : "4", "issued" : { "date-parts" : [ [ "1960" ] ] }, "page" : "458-472", "title" : "The evolutionary dynamics of complex polymorphisms", "type" : "article", "volume" : "14" }, "uris" : [ "http://www.mendeley.com/documents/?uuid=124154c6-3190-41a6-a24a-b24b4f6a8237" ] } ], "mendeley" : { "formattedCitation" : "(Lewontin and Kojima 1960)", "plainTextFormattedCitation" : "(Lewontin and Kojima 1960)", "previouslyFormattedCitation" : "(Lewontin and Kojima 1960)" }, "properties" : {  }, "schema" : "https://github.com/citation-style-language/schema/raw/master/csl-citation.json" }</w:instrText>
+      </w:r>
+      <w:r>
+        <w:rPr>
+          <w:rFonts w:ascii="Times New Roman" w:hAnsi="Times New Roman" w:cs="Times New Roman"/>
+        </w:rPr>
+        <w:fldChar w:fldCharType="separate"/>
+      </w:r>
+      <w:r>
+        <w:rPr>
+          <w:rFonts w:ascii="Times New Roman" w:hAnsi="Times New Roman" w:cs="Times New Roman"/>
+          <w:noProof/>
+        </w:rPr>
+        <w:t>(Lewontin and Kojima 1960)</w:t>
+      </w:r>
+      <w:r>
+        <w:rPr>
+          <w:rFonts w:ascii="Times New Roman" w:hAnsi="Times New Roman" w:cs="Times New Roman"/>
+        </w:rPr>
+        <w:fldChar w:fldCharType="end"/>
+      </w:r>
+      <w:r>
+        <w:rPr>
+          <w:rFonts w:ascii="Times New Roman" w:hAnsi="Times New Roman" w:cs="Times New Roman"/>
+        </w:rPr>
+        <w:t>. However, g</w:t>
+      </w:r>
+      <w:commentRangeStart w:id="5"/>
+      <w:r>
+        <w:rPr>
+          <w:rFonts w:ascii="Times New Roman" w:hAnsi="Times New Roman" w:cs="Times New Roman"/>
+        </w:rPr>
+        <w:t xml:space="preserve">iven that the </w:t>
+      </w:r>
+      <w:r>
+        <w:rPr>
+          <w:rFonts w:ascii="Times New Roman" w:hAnsi="Times New Roman" w:cs="Times New Roman"/>
+          <w:i/>
+        </w:rPr>
+        <w:t xml:space="preserve">CYP79D15 </w:t>
+      </w:r>
+      <w:r>
+        <w:rPr>
+          <w:rFonts w:ascii="Times New Roman" w:hAnsi="Times New Roman" w:cs="Times New Roman"/>
+        </w:rPr>
+        <w:t xml:space="preserve">and </w:t>
+      </w:r>
+      <w:r>
+        <w:rPr>
+          <w:rFonts w:ascii="Times New Roman" w:hAnsi="Times New Roman" w:cs="Times New Roman"/>
+          <w:i/>
+        </w:rPr>
+        <w:t xml:space="preserve">Li </w:t>
+      </w:r>
+      <w:r>
+        <w:rPr>
+          <w:rFonts w:ascii="Times New Roman" w:hAnsi="Times New Roman" w:cs="Times New Roman"/>
+        </w:rPr>
+        <w:t xml:space="preserve">loci are unlinked </w:t>
+      </w:r>
+      <w:commentRangeEnd w:id="5"/>
+      <w:r>
+        <w:rPr>
+          <w:rStyle w:val="CommentReference"/>
+        </w:rPr>
+        <w:commentReference w:id="5"/>
+      </w:r>
+      <w:r>
+        <w:rPr>
+          <w:rFonts w:ascii="Times New Roman" w:hAnsi="Times New Roman" w:cs="Times New Roman"/>
+        </w:rPr>
+        <w:t>(</w:t>
+      </w:r>
+      <w:r>
+        <w:rPr>
+          <w:rFonts w:ascii="Times New Roman" w:hAnsi="Times New Roman" w:cs="Times New Roman"/>
+          <w:color w:val="FF0000"/>
+        </w:rPr>
+        <w:t>REF NEEDED</w:t>
+      </w:r>
+      <w:r>
+        <w:rPr>
+          <w:rFonts w:ascii="Times New Roman" w:hAnsi="Times New Roman" w:cs="Times New Roman"/>
+        </w:rPr>
+        <w:t>)</w:t>
+      </w:r>
+      <w:r>
+        <w:rPr>
+          <w:rFonts w:ascii="Times New Roman" w:hAnsi="Times New Roman" w:cs="Times New Roman"/>
+        </w:rPr>
+        <w:t>, theory predicts that free recombination (</w:t>
+      </w:r>
+      <w:proofErr w:type="spellStart"/>
+      <w:r>
+        <w:rPr>
+          <w:rFonts w:ascii="Times New Roman" w:hAnsi="Times New Roman" w:cs="Times New Roman"/>
+        </w:rPr>
+        <w:t>recombination</w:t>
+      </w:r>
+      <w:proofErr w:type="spellEnd"/>
+      <w:r>
+        <w:rPr>
+          <w:rFonts w:ascii="Times New Roman" w:hAnsi="Times New Roman" w:cs="Times New Roman"/>
+        </w:rPr>
+        <w:t xml:space="preserve"> fraction = 0.5) between these loci would limit the accumulation of significant </w:t>
+      </w:r>
+      <w:r>
+        <w:rPr>
+          <w:rFonts w:ascii="Times New Roman" w:hAnsi="Times New Roman" w:cs="Times New Roman"/>
+        </w:rPr>
+        <w:t>LD</w:t>
+      </w:r>
+      <w:r>
+        <w:rPr>
+          <w:rFonts w:ascii="Times New Roman" w:hAnsi="Times New Roman" w:cs="Times New Roman"/>
+        </w:rPr>
+        <w:t xml:space="preserve"> </w:t>
+      </w:r>
+      <w:r>
+        <w:rPr>
+          <w:rFonts w:ascii="Times New Roman" w:hAnsi="Times New Roman" w:cs="Times New Roman"/>
+        </w:rPr>
+        <w:t xml:space="preserve">even under selection </w:t>
+      </w:r>
+      <w:r>
+        <w:rPr>
+          <w:rFonts w:ascii="Times New Roman" w:hAnsi="Times New Roman" w:cs="Times New Roman"/>
+        </w:rPr>
+        <w:fldChar w:fldCharType="begin" w:fldLock="1"/>
+      </w:r>
+      <w:r>
+        <w:rPr>
+          <w:rFonts w:ascii="Times New Roman" w:hAnsi="Times New Roman" w:cs="Times New Roman"/>
+        </w:rPr>
+        <w:instrText>ADDIN CSL_CITATION { "citationItems" : [ { "id" : "ITEM-1", "itemData" : { "author" : [ { "dropping-particle" : "", "family" : "Felsenstein", "given" : "Joseph", "non-dropping-particle" : "", "parse-names" : false, "suffix" : "" } ], "container-title" : "Genetics", "id" : "ITEM-1", "issue" : "August", "issued" : { "date-parts" : [ [ "1965" ] ] }, "page" : "349-363", "title" : "The effect of linkage on directional selection", "type" : "article-journal", "volume" : "52" }, "uris" : [ "http://www.mendeley.com/documents/?uuid=5d9758b4-5aff-4fd7-a201-3ba443b8d84b" ] } ], "mendeley" : { "formattedCitation" : "(Felsenstein 1965)", "plainTextFormattedCitation" : "(Felsenstein 1965)", "previouslyFormattedCitation" : "(Felsenstein 1965)" }, "properties" : {  }, "schema" : "https://github.com/citation-style-language/schema/raw/master/csl-citation.json" }</w:instrText>
+      </w:r>
+      <w:r>
+        <w:rPr>
+          <w:rFonts w:ascii="Times New Roman" w:hAnsi="Times New Roman" w:cs="Times New Roman"/>
+        </w:rPr>
+        <w:fldChar w:fldCharType="separate"/>
+      </w:r>
+      <w:r>
+        <w:rPr>
+          <w:rFonts w:ascii="Times New Roman" w:hAnsi="Times New Roman" w:cs="Times New Roman"/>
+          <w:noProof/>
+        </w:rPr>
+        <w:t>(Felsenstein 1965)</w:t>
+      </w:r>
+      <w:r>
+        <w:rPr>
+          <w:rFonts w:ascii="Times New Roman" w:hAnsi="Times New Roman" w:cs="Times New Roman"/>
+        </w:rPr>
+        <w:fldChar w:fldCharType="end"/>
+      </w:r>
+      <w:r>
+        <w:rPr>
+          <w:rFonts w:ascii="Times New Roman" w:hAnsi="Times New Roman" w:cs="Times New Roman"/>
+        </w:rPr>
+        <w:t xml:space="preserve">. Simulations exploring the build-up of </w:t>
+      </w:r>
+      <w:r>
+        <w:rPr>
+          <w:rFonts w:ascii="Times New Roman" w:hAnsi="Times New Roman" w:cs="Times New Roman"/>
+        </w:rPr>
+        <w:t xml:space="preserve">LD </w:t>
+      </w:r>
+      <w:r>
+        <w:rPr>
+          <w:rFonts w:ascii="Times New Roman" w:hAnsi="Times New Roman" w:cs="Times New Roman"/>
+        </w:rPr>
+        <w:t xml:space="preserve">under varying selection regimes acting for or against cyanogenic genotypes confirmed that </w:t>
+      </w:r>
+      <w:r>
+        <w:rPr>
+          <w:rFonts w:ascii="Times New Roman" w:hAnsi="Times New Roman" w:cs="Times New Roman"/>
+        </w:rPr>
+        <w:t>even strong selection (</w:t>
+      </w:r>
+      <w:r>
+        <w:rPr>
+          <w:rFonts w:ascii="Times New Roman" w:hAnsi="Times New Roman" w:cs="Times New Roman"/>
+          <w:i/>
+        </w:rPr>
+        <w:t xml:space="preserve">s </w:t>
+      </w:r>
+      <w:r>
+        <w:rPr>
+          <w:rFonts w:ascii="Times New Roman" w:hAnsi="Times New Roman" w:cs="Times New Roman"/>
+        </w:rPr>
+        <w:t>= 0.1) results in little accumulation of LD</w:t>
+      </w:r>
+      <w:r>
+        <w:rPr>
+          <w:rFonts w:ascii="Times New Roman" w:hAnsi="Times New Roman" w:cs="Times New Roman"/>
+        </w:rPr>
+        <w:t xml:space="preserve"> (</w:t>
+      </w:r>
+      <w:commentRangeStart w:id="6"/>
+      <w:r>
+        <w:rPr>
+          <w:rFonts w:ascii="Times New Roman" w:hAnsi="Times New Roman" w:cs="Times New Roman"/>
+        </w:rPr>
+        <w:t xml:space="preserve">see supplementary materials: “Effects of selection on linkage between </w:t>
+      </w:r>
+      <w:r>
+        <w:rPr>
+          <w:rFonts w:ascii="Times New Roman" w:hAnsi="Times New Roman" w:cs="Times New Roman"/>
+          <w:i/>
+        </w:rPr>
+        <w:t>CYP79D15</w:t>
+      </w:r>
+      <w:r>
+        <w:rPr>
+          <w:rFonts w:ascii="Times New Roman" w:hAnsi="Times New Roman" w:cs="Times New Roman"/>
+        </w:rPr>
+        <w:t xml:space="preserve"> and </w:t>
+      </w:r>
+      <w:r>
+        <w:rPr>
+          <w:rFonts w:ascii="Times New Roman" w:hAnsi="Times New Roman" w:cs="Times New Roman"/>
+          <w:i/>
+        </w:rPr>
+        <w:t>Li</w:t>
+      </w:r>
+      <w:r>
+        <w:rPr>
+          <w:rFonts w:ascii="Times New Roman" w:hAnsi="Times New Roman" w:cs="Times New Roman"/>
+        </w:rPr>
+        <w:t>”</w:t>
+      </w:r>
+      <w:commentRangeEnd w:id="6"/>
+      <w:r>
+        <w:rPr>
+          <w:rStyle w:val="CommentReference"/>
+        </w:rPr>
+        <w:commentReference w:id="6"/>
+      </w:r>
+      <w:r>
+        <w:rPr>
+          <w:rFonts w:ascii="Times New Roman" w:hAnsi="Times New Roman" w:cs="Times New Roman"/>
+        </w:rPr>
+        <w:t>)</w:t>
+      </w:r>
+      <w:r>
+        <w:rPr>
+          <w:rFonts w:ascii="Times New Roman" w:hAnsi="Times New Roman" w:cs="Times New Roman"/>
+        </w:rPr>
+        <w:t xml:space="preserve">. We therefore ignored the effects of LD in our simulations and gamete frequencies each generation were thus calculated directly from allele frequencies, with recombinant gametes being produced with equal frequency (0.25) from heterozygous genotypes. </w:t>
+      </w:r>
     </w:p>
     <w:p>
       <w:pPr>
@@ -1345,13 +1764,7 @@
             <w:rPr>
               <w:rFonts w:ascii="Cambria Math" w:hAnsi="Cambria Math" w:cs="Times New Roman"/>
             </w:rPr>
-            <m:t>+</m:t>
-          </m:r>
-          <m:r>
-            <w:rPr>
-              <w:rFonts w:ascii="Cambria Math" w:hAnsi="Cambria Math" w:cs="Times New Roman"/>
-            </w:rPr>
-            <m:t>(</m:t>
+            <m:t>+(</m:t>
           </m:r>
           <m:acc>
             <m:accPr>
@@ -1404,13 +1817,7 @@
                         <w:rPr>
                           <w:rFonts w:ascii="Cambria Math" w:hAnsi="Cambria Math" w:cs="Times New Roman"/>
                         </w:rPr>
-                        <m:t>w</m:t>
-                      </m:r>
-                      <m:r>
-                        <w:rPr>
-                          <w:rFonts w:ascii="Cambria Math" w:hAnsi="Cambria Math" w:cs="Times New Roman"/>
-                        </w:rPr>
-                        <m:t>x</m:t>
+                        <m:t>wx</m:t>
                       </m:r>
                     </m:sub>
                   </m:sSub>
@@ -1705,19 +2112,7 @@
         <w:rPr>
           <w:rFonts w:ascii="Times New Roman" w:eastAsiaTheme="minorEastAsia" w:hAnsi="Times New Roman" w:cs="Times New Roman"/>
         </w:rPr>
-        <w:t xml:space="preserve">is the </w:t>
-      </w:r>
-      <w:r>
-        <w:rPr>
-          <w:rFonts w:ascii="Times New Roman" w:eastAsiaTheme="minorEastAsia" w:hAnsi="Times New Roman" w:cs="Times New Roman"/>
-        </w:rPr>
-        <w:t>weighted-mean immigration rate</w:t>
-      </w:r>
-      <w:r>
-        <w:rPr>
-          <w:rFonts w:ascii="Times New Roman" w:eastAsiaTheme="minorEastAsia" w:hAnsi="Times New Roman" w:cs="Times New Roman"/>
-        </w:rPr>
-        <w:t xml:space="preserve"> from all populations into population </w:t>
+        <w:t xml:space="preserve">is the weighted-mean immigration rate from all populations into population </w:t>
       </w:r>
       <m:oMath>
         <m:r>
@@ -1791,13 +2186,7 @@
                       <w:rPr>
                         <w:rFonts w:ascii="Cambria Math" w:hAnsi="Cambria Math" w:cs="Times New Roman"/>
                       </w:rPr>
-                      <m:t>w</m:t>
-                    </m:r>
-                    <m:r>
-                      <w:rPr>
-                        <w:rFonts w:ascii="Cambria Math" w:hAnsi="Cambria Math" w:cs="Times New Roman"/>
-                      </w:rPr>
-                      <m:t>x</m:t>
+                      <m:t>wx</m:t>
                     </m:r>
                   </m:sub>
                 </m:sSub>
@@ -1866,19 +2255,7 @@
         <w:rPr>
           <w:rFonts w:ascii="Times New Roman" w:eastAsiaTheme="minorEastAsia" w:hAnsi="Times New Roman" w:cs="Times New Roman"/>
         </w:rPr>
-        <w:t>,</w:t>
-      </w:r>
-      <w:r>
-        <w:rPr>
-          <w:rFonts w:ascii="Times New Roman" w:eastAsiaTheme="minorEastAsia" w:hAnsi="Times New Roman" w:cs="Times New Roman"/>
-        </w:rPr>
-        <w:t xml:space="preserve"> averaged across all other existing populations</w:t>
-      </w:r>
-      <w:r>
-        <w:rPr>
-          <w:rFonts w:ascii="Times New Roman" w:eastAsiaTheme="minorEastAsia" w:hAnsi="Times New Roman" w:cs="Times New Roman"/>
-        </w:rPr>
-        <w:t>, respectively</w:t>
+        <w:t>, averaged across all other existing populations, respectively</w:t>
       </w:r>
       <w:r>
         <w:rPr>
@@ -2127,13 +2504,7 @@
                     <w:rPr>
                       <w:rFonts w:ascii="Cambria Math" w:hAnsi="Cambria Math" w:cs="Times New Roman"/>
                     </w:rPr>
-                    <m:t xml:space="preserve"> ×</m:t>
-                  </m:r>
-                  <m:r>
-                    <w:rPr>
-                      <w:rFonts w:ascii="Cambria Math" w:hAnsi="Cambria Math" w:cs="Times New Roman"/>
-                    </w:rPr>
-                    <m:t xml:space="preserve"> </m:t>
+                    <m:t xml:space="preserve"> × </m:t>
                   </m:r>
                   <m:sSub>
                     <m:sSubPr>
@@ -2385,13 +2756,7 @@
         <w:rPr>
           <w:rFonts w:ascii="Times New Roman" w:hAnsi="Times New Roman" w:cs="Times New Roman"/>
         </w:rPr>
-        <w:t xml:space="preserve">he weighted-mean </w:t>
-      </w:r>
-      <w:r>
-        <w:rPr>
-          <w:rFonts w:ascii="Times New Roman" w:hAnsi="Times New Roman" w:cs="Times New Roman"/>
-        </w:rPr>
-        <w:t xml:space="preserve">dominant allele frequency </w:t>
+        <w:t xml:space="preserve">he weighted-mean dominant allele frequency </w:t>
       </w:r>
       <w:r>
         <w:rPr>
@@ -2793,7 +3158,45 @@
         <w:rPr>
           <w:rFonts w:ascii="Times New Roman" w:eastAsiaTheme="minorEastAsia" w:hAnsi="Times New Roman" w:cs="Times New Roman"/>
         </w:rPr>
-        <w:t xml:space="preserve">. Note that the above process was carried out separate for both dominant alleles (i.e. </w:t>
+        <w:t xml:space="preserve">. </w:t>
+      </w:r>
+      <w:r>
+        <w:rPr>
+          <w:rFonts w:ascii="Times New Roman" w:eastAsiaTheme="minorEastAsia" w:hAnsi="Times New Roman" w:cs="Times New Roman"/>
+        </w:rPr>
+        <w:t xml:space="preserve">We </w:t>
+      </w:r>
+      <w:proofErr w:type="spellStart"/>
+      <w:r>
+        <w:rPr>
+          <w:rFonts w:ascii="Times New Roman" w:eastAsiaTheme="minorEastAsia" w:hAnsi="Times New Roman" w:cs="Times New Roman"/>
+        </w:rPr>
+        <w:t>perfomed</w:t>
+      </w:r>
+      <w:proofErr w:type="spellEnd"/>
+      <w:r>
+        <w:rPr>
+          <w:rFonts w:ascii="Times New Roman" w:eastAsiaTheme="minorEastAsia" w:hAnsi="Times New Roman" w:cs="Times New Roman"/>
+        </w:rPr>
+        <w:t xml:space="preserve"> the above process </w:t>
+      </w:r>
+      <w:r>
+        <w:rPr>
+          <w:rFonts w:ascii="Times New Roman" w:eastAsiaTheme="minorEastAsia" w:hAnsi="Times New Roman" w:cs="Times New Roman"/>
+        </w:rPr>
+        <w:t>separate</w:t>
+      </w:r>
+      <w:r>
+        <w:rPr>
+          <w:rFonts w:ascii="Times New Roman" w:eastAsiaTheme="minorEastAsia" w:hAnsi="Times New Roman" w:cs="Times New Roman"/>
+        </w:rPr>
+        <w:t>ly</w:t>
+      </w:r>
+      <w:r>
+        <w:rPr>
+          <w:rFonts w:ascii="Times New Roman" w:eastAsiaTheme="minorEastAsia" w:hAnsi="Times New Roman" w:cs="Times New Roman"/>
+        </w:rPr>
+        <w:t xml:space="preserve"> for both dominant alleles (i.e. </w:t>
       </w:r>
       <w:r>
         <w:rPr>
@@ -2882,8 +3285,6 @@
         </w:rPr>
         <w:t xml:space="preserve">Note that these values represent the maximum proportion of alleles exchanged between populations, which occurs among adjacent populations. </w:t>
       </w:r>
-      <w:bookmarkStart w:id="1" w:name="_GoBack"/>
-      <w:bookmarkEnd w:id="1"/>
       <w:r>
         <w:rPr>
           <w:rFonts w:ascii="Times New Roman" w:hAnsi="Times New Roman" w:cs="Times New Roman"/>
@@ -2970,6 +3371,7 @@
       <w:r>
         <w:rPr>
           <w:rFonts w:ascii="Times New Roman" w:hAnsi="Times New Roman" w:cs="Times New Roman"/>
+          <w:noProof/>
           <w:lang w:val="en-US"/>
         </w:rPr>
         <w:drawing>
@@ -3293,12 +3695,108 @@
       </w:r>
     </w:p>
   </w:comment>
+  <w:comment w:id="1" w:author="James Santangelo" w:date="2017-12-18T16:05:00Z" w:initials="JS">
+    <w:p>
+      <w:pPr>
+        <w:pStyle w:val="CommentText"/>
+      </w:pPr>
+      <w:r>
+        <w:rPr>
+          <w:rStyle w:val="CommentReference"/>
+        </w:rPr>
+        <w:annotationRef/>
+      </w:r>
+      <w:r>
+        <w:t xml:space="preserve">Is it worth having a supplemental showing the logistic growth model in action? My sense is that this is trivial and most folks understand how this works. </w:t>
+      </w:r>
+    </w:p>
+  </w:comment>
+  <w:comment w:id="2" w:author="James Santangelo" w:date="2017-12-18T16:13:00Z" w:initials="JS">
+    <w:p>
+      <w:pPr>
+        <w:pStyle w:val="CommentText"/>
+      </w:pPr>
+      <w:r>
+        <w:rPr>
+          <w:rStyle w:val="CommentReference"/>
+        </w:rPr>
+        <w:annotationRef/>
+      </w:r>
+      <w:r>
+        <w:t xml:space="preserve">If we think it’s worth it, we could have a supplemental that walks through how selection works. For example, you can imagine having a table where the cells represent the absolute fitness values of all 16 genotypes, followed by a walkthrough of how relative fitness and allele frequencies are calculated. I consider this low priority at the moment since two-locus selection theory is old news and many folks should get the gist of it. Nonetheless it wouldn’t take long to put together. </w:t>
+      </w:r>
+    </w:p>
+  </w:comment>
+  <w:comment w:id="3" w:author="James Santangelo" w:date="2017-12-18T16:03:00Z" w:initials="JS">
+    <w:p>
+      <w:pPr>
+        <w:pStyle w:val="CommentText"/>
+      </w:pPr>
+      <w:r>
+        <w:rPr>
+          <w:rStyle w:val="CommentReference"/>
+        </w:rPr>
+        <w:annotationRef/>
+      </w:r>
+      <w:r>
+        <w:t xml:space="preserve">Need to include Wright (1952) and </w:t>
+      </w:r>
+      <w:proofErr w:type="spellStart"/>
+      <w:r>
+        <w:t>Bodmer</w:t>
+      </w:r>
+      <w:proofErr w:type="spellEnd"/>
+      <w:r>
+        <w:t xml:space="preserve"> and Parsons (1962). </w:t>
+      </w:r>
+    </w:p>
+  </w:comment>
+  <w:comment w:id="5" w:author="James Santangelo" w:date="2017-12-18T16:19:00Z" w:initials="JS">
+    <w:p>
+      <w:pPr>
+        <w:pStyle w:val="CommentText"/>
+      </w:pPr>
+      <w:r>
+        <w:rPr>
+          <w:rStyle w:val="CommentReference"/>
+        </w:rPr>
+        <w:annotationRef/>
+      </w:r>
+      <w:r>
+        <w:t>Need to mention this in intro when introducing system.</w:t>
+      </w:r>
+    </w:p>
+  </w:comment>
+  <w:comment w:id="6" w:author="James Santangelo" w:date="2017-12-18T16:31:00Z" w:initials="JS">
+    <w:p>
+      <w:pPr>
+        <w:pStyle w:val="CommentText"/>
+      </w:pPr>
+      <w:r>
+        <w:rPr>
+          <w:rStyle w:val="CommentReference"/>
+        </w:rPr>
+        <w:annotationRef/>
+      </w:r>
+      <w:r>
+        <w:t>Most o</w:t>
+      </w:r>
+      <w:r>
+        <w:t>f the work here is already done. Just a matter of creating the supplemental.</w:t>
+      </w:r>
+    </w:p>
+  </w:comment>
 </w:comments>
 </file>
 
 <file path=word/commentsExtended.xml><?xml version="1.0" encoding="utf-8"?>
 <w15:commentsEx xmlns:wpc="http://schemas.microsoft.com/office/word/2010/wordprocessingCanvas" xmlns:mo="http://schemas.microsoft.com/office/mac/office/2008/main" xmlns:mc="http://schemas.openxmlformats.org/markup-compatibility/2006" xmlns:mv="urn:schemas-microsoft-com:mac:vml" xmlns:o="urn:schemas-microsoft-com:office:office" xmlns:r="http://schemas.openxmlformats.org/officeDocument/2006/relationships" xmlns:m="http://schemas.openxmlformats.org/officeDocument/2006/math" xmlns:v="urn:schemas-microsoft-com:vml" xmlns:wp14="http://schemas.microsoft.com/office/word/2010/wordprocessingDrawing" xmlns:wp="http://schemas.openxmlformats.org/drawingml/2006/wordprocessingDrawing" xmlns:w10="urn:schemas-microsoft-com:office:word" xmlns:w="http://schemas.openxmlformats.org/wordprocessingml/2006/main" xmlns:w14="http://schemas.microsoft.com/office/word/2010/wordml" xmlns:w15="http://schemas.microsoft.com/office/word/2012/wordml" xmlns:wpg="http://schemas.microsoft.com/office/word/2010/wordprocessingGroup" xmlns:wpi="http://schemas.microsoft.com/office/word/2010/wordprocessingInk" xmlns:wne="http://schemas.microsoft.com/office/word/2006/wordml" xmlns:wps="http://schemas.microsoft.com/office/word/2010/wordprocessingShape" mc:Ignorable="w14 w15 wp14">
   <w15:commentEx w15:paraId="78A829CD" w15:done="0"/>
+  <w15:commentEx w15:paraId="0A612655" w15:done="0"/>
+  <w15:commentEx w15:paraId="25A7F5A0" w15:done="0"/>
+  <w15:commentEx w15:paraId="2E72DF17" w15:done="0"/>
+  <w15:commentEx w15:paraId="347BB250" w15:done="0"/>
+  <w15:commentEx w15:paraId="2473176E" w15:done="0"/>
 </w15:commentsEx>
 </file>
 
@@ -3717,6 +4215,7 @@
   <w:style w:type="character" w:default="1" w:styleId="DefaultParagraphFont">
     <w:name w:val="Default Paragraph Font"/>
     <w:uiPriority w:val="1"/>
+    <w:semiHidden/>
     <w:unhideWhenUsed/>
   </w:style>
   <w:style w:type="table" w:default="1" w:styleId="TableNormal">
@@ -4110,7 +4609,7 @@
 </file>
 
 <file path=customXml/itemProps1.xml><?xml version="1.0" encoding="utf-8"?>
-<ds:datastoreItem xmlns:ds="http://schemas.openxmlformats.org/officeDocument/2006/customXml" ds:itemID="{CE970365-3A9B-9242-A3C3-51470D6C5E6D}">
+<ds:datastoreItem xmlns:ds="http://schemas.openxmlformats.org/officeDocument/2006/customXml" ds:itemID="{A65A4214-B802-B241-B642-2E93893FD01C}">
   <ds:schemaRefs>
     <ds:schemaRef ds:uri="http://schemas.openxmlformats.org/officeDocument/2006/bibliography"/>
   </ds:schemaRefs>

</xml_diff>

<commit_message>
Added analysis potion to methods draft
</commit_message>
<xml_diff>
--- a/SEC_Methods_draft.docx
+++ b/SEC_Methods_draft.docx
@@ -174,7 +174,6 @@
         </w:rPr>
         <w:t xml:space="preserve">, where each cell (hereafter patch) represents a patch of suitable habitat that can support a population of </w:t>
       </w:r>
-      <w:proofErr w:type="spellStart"/>
       <w:r>
         <w:rPr>
           <w:rFonts w:ascii="Times New Roman" w:hAnsi="Times New Roman" w:cs="Times New Roman"/>
@@ -182,122 +181,176 @@
         </w:rPr>
         <w:t>Trifolium</w:t>
       </w:r>
-      <w:proofErr w:type="spellEnd"/>
-      <w:r>
-        <w:rPr>
-          <w:rFonts w:ascii="Times New Roman" w:hAnsi="Times New Roman" w:cs="Times New Roman"/>
-          <w:i/>
+      <w:r>
+        <w:rPr>
+          <w:rFonts w:ascii="Times New Roman" w:hAnsi="Times New Roman" w:cs="Times New Roman"/>
+          <w:i/>
+        </w:rPr>
+        <w:t xml:space="preserve"> repens</w:t>
+      </w:r>
+      <w:r>
+        <w:rPr>
+          <w:rFonts w:ascii="Times New Roman" w:hAnsi="Times New Roman" w:cs="Times New Roman"/>
+        </w:rPr>
+        <w:t xml:space="preserve">. </w:t>
+      </w:r>
+      <w:r>
+        <w:rPr>
+          <w:rFonts w:ascii="Times New Roman" w:hAnsi="Times New Roman" w:cs="Times New Roman"/>
+        </w:rPr>
+        <w:t xml:space="preserve">These simulations allowed for fine scale, independent control of both stochastic and deterministic parameters important for </w:t>
+      </w:r>
+      <w:r>
+        <w:rPr>
+          <w:rFonts w:ascii="Times New Roman" w:hAnsi="Times New Roman" w:cs="Times New Roman"/>
+        </w:rPr>
+        <w:t xml:space="preserve">varying and maintaining the frequency of </w:t>
+      </w:r>
+      <w:r>
+        <w:rPr>
+          <w:rFonts w:ascii="Times New Roman" w:hAnsi="Times New Roman" w:cs="Times New Roman"/>
+          <w:i/>
+        </w:rPr>
+        <w:t xml:space="preserve">CYP79D15 </w:t>
+      </w:r>
+      <w:r>
+        <w:rPr>
+          <w:rFonts w:ascii="Times New Roman" w:hAnsi="Times New Roman" w:cs="Times New Roman"/>
+        </w:rPr>
+        <w:t xml:space="preserve">and </w:t>
+      </w:r>
+      <w:r>
+        <w:rPr>
+          <w:rFonts w:ascii="Times New Roman" w:hAnsi="Times New Roman" w:cs="Times New Roman"/>
+          <w:i/>
+        </w:rPr>
+        <w:t>Li</w:t>
+      </w:r>
+      <w:r>
+        <w:rPr>
+          <w:rFonts w:ascii="Times New Roman" w:hAnsi="Times New Roman" w:cs="Times New Roman"/>
+        </w:rPr>
+        <w:t>—and thus HCN—in patches distributed across the landscape (Table 2)</w:t>
+      </w:r>
+      <w:r>
+        <w:rPr>
+          <w:rFonts w:ascii="Times New Roman" w:hAnsi="Times New Roman" w:cs="Times New Roman"/>
+        </w:rPr>
+        <w:t xml:space="preserve">. </w:t>
+      </w:r>
+      <w:r>
+        <w:rPr>
+          <w:rFonts w:ascii="Times New Roman" w:hAnsi="Times New Roman" w:cs="Times New Roman"/>
+        </w:rPr>
+        <w:t xml:space="preserve">The order of events in the simulations are as follows: (1) </w:t>
+      </w:r>
+      <w:r>
+        <w:rPr>
+          <w:rFonts w:ascii="Times New Roman" w:hAnsi="Times New Roman" w:cs="Times New Roman"/>
+        </w:rPr>
+        <w:t xml:space="preserve">Local reproduction (i.e. population growth), (2) </w:t>
+      </w:r>
+      <w:r>
+        <w:rPr>
+          <w:rFonts w:ascii="Times New Roman" w:hAnsi="Times New Roman" w:cs="Times New Roman"/>
+        </w:rPr>
+        <w:t>selection</w:t>
+      </w:r>
+      <w:r>
+        <w:rPr>
+          <w:rFonts w:ascii="Times New Roman" w:hAnsi="Times New Roman" w:cs="Times New Roman"/>
+        </w:rPr>
+        <w:t>, (3)</w:t>
+      </w:r>
+      <w:r>
+        <w:rPr>
+          <w:rFonts w:ascii="Times New Roman" w:hAnsi="Times New Roman" w:cs="Times New Roman"/>
+        </w:rPr>
+        <w:t xml:space="preserve"> migration, (4) colonization (Figure 1</w:t>
+      </w:r>
+      <w:r>
+        <w:rPr>
+          <w:rFonts w:ascii="Times New Roman" w:hAnsi="Times New Roman" w:cs="Times New Roman"/>
+        </w:rPr>
+        <w:t>C</w:t>
+      </w:r>
+      <w:r>
+        <w:rPr>
+          <w:rFonts w:ascii="Times New Roman" w:hAnsi="Times New Roman" w:cs="Times New Roman"/>
+        </w:rPr>
+        <w:t>).</w:t>
+      </w:r>
+      <w:r>
+        <w:rPr>
+          <w:rFonts w:ascii="Times New Roman" w:hAnsi="Times New Roman" w:cs="Times New Roman"/>
         </w:rPr>
         <w:t xml:space="preserve"> </w:t>
       </w:r>
-      <w:proofErr w:type="spellStart"/>
-      <w:r>
-        <w:rPr>
-          <w:rFonts w:ascii="Times New Roman" w:hAnsi="Times New Roman" w:cs="Times New Roman"/>
-          <w:i/>
-        </w:rPr>
-        <w:t>repens</w:t>
-      </w:r>
-      <w:proofErr w:type="spellEnd"/>
+      <w:r>
+        <w:rPr>
+          <w:rFonts w:ascii="Times New Roman" w:hAnsi="Times New Roman" w:cs="Times New Roman"/>
+        </w:rPr>
+        <w:t xml:space="preserve">We </w:t>
+      </w:r>
+      <w:r>
+        <w:rPr>
+          <w:rFonts w:ascii="Times New Roman" w:hAnsi="Times New Roman" w:cs="Times New Roman"/>
+        </w:rPr>
+        <w:t xml:space="preserve">first explored two broad colonization scenarios, described below, which differ in how they manipulate the amount of genetic drift acting within populations. </w:t>
+      </w:r>
+      <w:r>
+        <w:rPr>
+          <w:rFonts w:ascii="Times New Roman" w:hAnsi="Times New Roman" w:cs="Times New Roman"/>
+        </w:rPr>
+        <w:t>We then simulated a range of scenarios exploring the interactive effects of selection, migration, and drif</w:t>
+      </w:r>
+      <w:r>
+        <w:rPr>
+          <w:rFonts w:ascii="Times New Roman" w:hAnsi="Times New Roman" w:cs="Times New Roman"/>
+        </w:rPr>
+        <w:t>t, which we summarize in Table 3</w:t>
+      </w:r>
       <w:r>
         <w:rPr>
           <w:rFonts w:ascii="Times New Roman" w:hAnsi="Times New Roman" w:cs="Times New Roman"/>
         </w:rPr>
         <w:t xml:space="preserve">. </w:t>
       </w:r>
-      <w:r>
-        <w:rPr>
-          <w:rFonts w:ascii="Times New Roman" w:hAnsi="Times New Roman" w:cs="Times New Roman"/>
-        </w:rPr>
-        <w:t xml:space="preserve">These simulations allowed for fine scale, independent control of both stochastic and deterministic parameters important for </w:t>
-      </w:r>
-      <w:r>
-        <w:rPr>
-          <w:rFonts w:ascii="Times New Roman" w:hAnsi="Times New Roman" w:cs="Times New Roman"/>
-        </w:rPr>
-        <w:t xml:space="preserve">varying and maintaining the frequency of </w:t>
-      </w:r>
-      <w:r>
-        <w:rPr>
-          <w:rFonts w:ascii="Times New Roman" w:hAnsi="Times New Roman" w:cs="Times New Roman"/>
-          <w:i/>
-        </w:rPr>
-        <w:t xml:space="preserve">CYP79D15 </w:t>
-      </w:r>
-      <w:r>
-        <w:rPr>
-          <w:rFonts w:ascii="Times New Roman" w:hAnsi="Times New Roman" w:cs="Times New Roman"/>
-        </w:rPr>
-        <w:t xml:space="preserve">and </w:t>
-      </w:r>
-      <w:r>
-        <w:rPr>
-          <w:rFonts w:ascii="Times New Roman" w:hAnsi="Times New Roman" w:cs="Times New Roman"/>
-          <w:i/>
-        </w:rPr>
-        <w:t>Li</w:t>
-      </w:r>
-      <w:r>
-        <w:rPr>
-          <w:rFonts w:ascii="Times New Roman" w:hAnsi="Times New Roman" w:cs="Times New Roman"/>
-        </w:rPr>
-        <w:t>—and thus HCN—in patches distributed across the landscape (Table 2)</w:t>
-      </w:r>
-      <w:r>
-        <w:rPr>
-          <w:rFonts w:ascii="Times New Roman" w:hAnsi="Times New Roman" w:cs="Times New Roman"/>
-        </w:rPr>
-        <w:t xml:space="preserve">. </w:t>
-      </w:r>
-      <w:r>
-        <w:rPr>
-          <w:rFonts w:ascii="Times New Roman" w:hAnsi="Times New Roman" w:cs="Times New Roman"/>
-        </w:rPr>
-        <w:t xml:space="preserve">The order of events in the simulations are as follows: (1) </w:t>
-      </w:r>
-      <w:r>
-        <w:rPr>
-          <w:rFonts w:ascii="Times New Roman" w:hAnsi="Times New Roman" w:cs="Times New Roman"/>
-        </w:rPr>
-        <w:t xml:space="preserve">Local reproduction (i.e. population growth), (2) </w:t>
-      </w:r>
-      <w:r>
-        <w:rPr>
-          <w:rFonts w:ascii="Times New Roman" w:hAnsi="Times New Roman" w:cs="Times New Roman"/>
-        </w:rPr>
-        <w:t>selection</w:t>
-      </w:r>
-      <w:r>
-        <w:rPr>
-          <w:rFonts w:ascii="Times New Roman" w:hAnsi="Times New Roman" w:cs="Times New Roman"/>
-        </w:rPr>
-        <w:t>, (3)</w:t>
-      </w:r>
-      <w:r>
-        <w:rPr>
-          <w:rFonts w:ascii="Times New Roman" w:hAnsi="Times New Roman" w:cs="Times New Roman"/>
-        </w:rPr>
-        <w:t xml:space="preserve"> migration, (4) colonization (Figure </w:t>
-      </w:r>
-      <w:proofErr w:type="spellStart"/>
-      <w:r>
-        <w:rPr>
-          <w:rFonts w:ascii="Times New Roman" w:hAnsi="Times New Roman" w:cs="Times New Roman"/>
-        </w:rPr>
-        <w:t>1</w:t>
-      </w:r>
-      <w:r>
-        <w:rPr>
-          <w:rFonts w:ascii="Times New Roman" w:hAnsi="Times New Roman" w:cs="Times New Roman"/>
-        </w:rPr>
-        <w:t>C</w:t>
-      </w:r>
-      <w:proofErr w:type="spellEnd"/>
-      <w:r>
-        <w:rPr>
-          <w:rFonts w:ascii="Times New Roman" w:hAnsi="Times New Roman" w:cs="Times New Roman"/>
-        </w:rPr>
-        <w:t>).</w:t>
+    </w:p>
+    <w:p>
+      <w:pPr>
+        <w:rPr>
+          <w:rFonts w:ascii="Times New Roman" w:hAnsi="Times New Roman" w:cs="Times New Roman"/>
+        </w:rPr>
+      </w:pPr>
+    </w:p>
+    <w:p>
+      <w:pPr>
+        <w:rPr>
+          <w:rFonts w:ascii="Times New Roman" w:hAnsi="Times New Roman" w:cs="Times New Roman"/>
+          <w:i/>
+        </w:rPr>
+      </w:pPr>
+      <w:r>
+        <w:rPr>
+          <w:rFonts w:ascii="Times New Roman" w:hAnsi="Times New Roman" w:cs="Times New Roman"/>
+          <w:i/>
+        </w:rPr>
+        <w:t>Drift s</w:t>
+      </w:r>
+      <w:r>
+        <w:rPr>
+          <w:rFonts w:ascii="Times New Roman" w:hAnsi="Times New Roman" w:cs="Times New Roman"/>
+          <w:i/>
+        </w:rPr>
+        <w:t>cenario</w:t>
+      </w:r>
+      <w:r>
+        <w:rPr>
+          <w:rFonts w:ascii="Times New Roman" w:hAnsi="Times New Roman" w:cs="Times New Roman"/>
+          <w:i/>
+        </w:rPr>
+        <w:t xml:space="preserve"> 1:</w:t>
       </w:r>
       <w:r>
         <w:rPr>
@@ -308,49 +361,125 @@
       <w:r>
         <w:rPr>
           <w:rFonts w:ascii="Times New Roman" w:hAnsi="Times New Roman" w:cs="Times New Roman"/>
-        </w:rPr>
-        <w:t xml:space="preserve">We </w:t>
-      </w:r>
-      <w:r>
-        <w:rPr>
-          <w:rFonts w:ascii="Times New Roman" w:hAnsi="Times New Roman" w:cs="Times New Roman"/>
-        </w:rPr>
-        <w:t xml:space="preserve">first explored two broad colonization scenarios, described below, which differ in how they manipulate the amount of genetic drift acting within populations. </w:t>
-      </w:r>
-      <w:r>
-        <w:rPr>
-          <w:rFonts w:ascii="Times New Roman" w:hAnsi="Times New Roman" w:cs="Times New Roman"/>
-        </w:rPr>
-        <w:t xml:space="preserve">We then simulated a range of scenarios exploring the interactive effects of selection, migration, and drift, which we summarize in Table 2. </w:t>
-      </w:r>
-    </w:p>
-    <w:p>
-      <w:pPr>
-        <w:rPr>
-          <w:rFonts w:ascii="Times New Roman" w:hAnsi="Times New Roman" w:cs="Times New Roman"/>
-        </w:rPr>
-      </w:pPr>
-    </w:p>
-    <w:p>
-      <w:pPr>
-        <w:rPr>
-          <w:rFonts w:ascii="Times New Roman" w:hAnsi="Times New Roman" w:cs="Times New Roman"/>
-          <w:i/>
-        </w:rPr>
-      </w:pPr>
-      <w:r>
-        <w:rPr>
-          <w:rFonts w:ascii="Times New Roman" w:hAnsi="Times New Roman" w:cs="Times New Roman"/>
-          <w:i/>
-        </w:rPr>
-        <w:t>Scenario</w:t>
-      </w:r>
-      <w:r>
-        <w:rPr>
-          <w:rFonts w:ascii="Times New Roman" w:hAnsi="Times New Roman" w:cs="Times New Roman"/>
-          <w:i/>
-        </w:rPr>
-        <w:t xml:space="preserve"> 1:</w:t>
+          <w:i/>
+        </w:rPr>
+        <w:t>Gradient in carrying capacity across the matrix</w:t>
+      </w:r>
+    </w:p>
+    <w:p>
+      <w:pPr>
+        <w:rPr>
+          <w:rFonts w:ascii="Times New Roman" w:hAnsi="Times New Roman" w:cs="Times New Roman"/>
+          <w:i/>
+        </w:rPr>
+      </w:pPr>
+    </w:p>
+    <w:p>
+      <w:pPr>
+        <w:rPr>
+          <w:rFonts w:ascii="Times New Roman" w:hAnsi="Times New Roman" w:cs="Times New Roman"/>
+        </w:rPr>
+      </w:pPr>
+      <w:r>
+        <w:rPr>
+          <w:rFonts w:ascii="Times New Roman" w:hAnsi="Times New Roman" w:cs="Times New Roman"/>
+        </w:rPr>
+        <w:t>In the first scenario, we</w:t>
+      </w:r>
+      <w:r>
+        <w:rPr>
+          <w:rFonts w:ascii="Times New Roman" w:hAnsi="Times New Roman" w:cs="Times New Roman"/>
+        </w:rPr>
+        <w:t xml:space="preserve"> imposed a gradient in the carrying capacity (</w:t>
+      </w:r>
+      <w:r>
+        <w:rPr>
+          <w:rFonts w:ascii="Times New Roman" w:hAnsi="Times New Roman" w:cs="Times New Roman"/>
+          <w:i/>
+        </w:rPr>
+        <w:t>K</w:t>
+      </w:r>
+      <w:r>
+        <w:rPr>
+          <w:rFonts w:ascii="Times New Roman" w:hAnsi="Times New Roman" w:cs="Times New Roman"/>
+        </w:rPr>
+        <w:t>) of populations across the matrix, thereby placing an upper-limit on the population size (</w:t>
+      </w:r>
+      <w:r>
+        <w:rPr>
+          <w:rFonts w:ascii="Times New Roman" w:hAnsi="Times New Roman" w:cs="Times New Roman"/>
+          <w:i/>
+        </w:rPr>
+        <w:t>N</w:t>
+      </w:r>
+      <w:r>
+        <w:rPr>
+          <w:rFonts w:ascii="Times New Roman" w:hAnsi="Times New Roman" w:cs="Times New Roman"/>
+          <w:i/>
+          <w:vertAlign w:val="subscript"/>
+        </w:rPr>
+        <w:t>,</w:t>
+      </w:r>
+      <w:r>
+        <w:rPr>
+          <w:rFonts w:ascii="Times New Roman" w:hAnsi="Times New Roman" w:cs="Times New Roman"/>
+        </w:rPr>
+        <w:t xml:space="preserve"> Figure</w:t>
+      </w:r>
+      <w:r>
+        <w:rPr>
+          <w:rFonts w:ascii="Times New Roman" w:hAnsi="Times New Roman" w:cs="Times New Roman"/>
+        </w:rPr>
+        <w:t xml:space="preserve"> 1</w:t>
+      </w:r>
+      <w:r>
+        <w:rPr>
+          <w:rFonts w:ascii="Times New Roman" w:hAnsi="Times New Roman" w:cs="Times New Roman"/>
+        </w:rPr>
+        <w:t xml:space="preserve">A). </w:t>
+      </w:r>
+      <w:r>
+        <w:rPr>
+          <w:rFonts w:ascii="Times New Roman" w:hAnsi="Times New Roman" w:cs="Times New Roman"/>
+        </w:rPr>
+        <w:t xml:space="preserve">Drift is expected to be greatest in populations with the smallest carrying capacity and this method has been used in other agent-based simulations exploring the effects of drift, gene flow, and selection on patterns of local adaptation </w:t>
+      </w:r>
+      <w:r>
+        <w:rPr>
+          <w:rFonts w:ascii="Times New Roman" w:hAnsi="Times New Roman" w:cs="Times New Roman"/>
+        </w:rPr>
+        <w:fldChar w:fldCharType="begin" w:fldLock="1"/>
+      </w:r>
+      <w:r>
+        <w:rPr>
+          <w:rFonts w:ascii="Times New Roman" w:hAnsi="Times New Roman" w:cs="Times New Roman"/>
+        </w:rPr>
+        <w:instrText>ADDIN CSL_CITATION { "citationItems" : [ { "id" : "ITEM-1", "itemData" : { "DOI" : "10.1111/j.1420-9101.2005.00976.x", "ISBN" : "1010-061X (Print)\\n1010-061X (Linking)", "ISSN" : "1010061X", "PMID" : "16405592", "abstract" : "We use individual-based stochastic simulations and analytical deterministic predictions to investigate the interaction between drift, natural selection and gene flow on the patterns of local adaptation across a fragmented species' range under clinally varying selection. Migration between populations follows a stepping-stone pattern and density decreases from the centre to the periphery of the range. Increased migration worsens gene swamping in small marginal populations but mitigates the effect of drift by replenishing genetic variance and helping purge deleterious mutations. Contrary to the deterministic prediction that increased connectivity within the range always inhibits local adaptation, simulations show that low intermediate migration rates improve fitness in marginal populations and attenuate fitness heterogeneity across the range. Such migration rates are optimal in that they maximize the total mean fitness at the scale of the range. Optimal migration rates increase with shallower environmental gradients, smaller marginal populations and higher mutation rates affecting fitness.", "author" : [ { "dropping-particle" : "", "family" : "Alleaume-Benharira", "given" : "M", "non-dropping-particle" : "", "parse-names" : false, "suffix" : "" }, { "dropping-particle" : "", "family" : "Pen", "given" : "I R", "non-dropping-particle" : "", "parse-names" : false, "suffix" : "" }, { "dropping-particle" : "", "family" : "Ronce", "given" : "O", "non-dropping-particle" : "", "parse-names" : false, "suffix" : "" } ], "container-title" : "Journal of Evolutionary Biology", "id" : "ITEM-1", "issue" : "1", "issued" : { "date-parts" : [ [ "2006" ] ] }, "page" : "203-215", "title" : "Geographical patterns of adaptation within a species' range: interactions between drift and gene flow", "type" : "article-journal", "volume" : "19" }, "uris" : [ "http://www.mendeley.com/documents/?uuid=7d1babf5-de2f-4e50-8dde-d9a3f7695356" ] } ], "mendeley" : { "formattedCitation" : "(Alleaume-Benharira et al. 2006)", "plainTextFormattedCitation" : "(Alleaume-Benharira et al. 2006)", "previouslyFormattedCitation" : "(Alleaume-Benharira et al. 2006)" }, "properties" : {  }, "schema" : "https://github.com/citation-style-language/schema/raw/master/csl-citation.json" }</w:instrText>
+      </w:r>
+      <w:r>
+        <w:rPr>
+          <w:rFonts w:ascii="Times New Roman" w:hAnsi="Times New Roman" w:cs="Times New Roman"/>
+        </w:rPr>
+        <w:fldChar w:fldCharType="separate"/>
+      </w:r>
+      <w:r>
+        <w:rPr>
+          <w:rFonts w:ascii="Times New Roman" w:hAnsi="Times New Roman" w:cs="Times New Roman"/>
+          <w:noProof/>
+        </w:rPr>
+        <w:t>(Alleaume-Benharira et al. 2006)</w:t>
+      </w:r>
+      <w:r>
+        <w:rPr>
+          <w:rFonts w:ascii="Times New Roman" w:hAnsi="Times New Roman" w:cs="Times New Roman"/>
+        </w:rPr>
+        <w:fldChar w:fldCharType="end"/>
+      </w:r>
+      <w:r>
+        <w:rPr>
+          <w:rFonts w:ascii="Times New Roman" w:hAnsi="Times New Roman" w:cs="Times New Roman"/>
+        </w:rPr>
+        <w:t>. We first simulated a scenario where</w:t>
       </w:r>
       <w:r>
         <w:rPr>
@@ -363,68 +492,161 @@
           <w:rFonts w:ascii="Times New Roman" w:hAnsi="Times New Roman" w:cs="Times New Roman"/>
           <w:i/>
         </w:rPr>
-        <w:t>Gradient in carrying capacity across the matrix</w:t>
-      </w:r>
-    </w:p>
-    <w:p>
-      <w:pPr>
-        <w:rPr>
-          <w:rFonts w:ascii="Times New Roman" w:hAnsi="Times New Roman" w:cs="Times New Roman"/>
-          <w:i/>
-        </w:rPr>
-      </w:pPr>
-    </w:p>
-    <w:p>
-      <w:pPr>
-        <w:rPr>
-          <w:rFonts w:ascii="Times New Roman" w:hAnsi="Times New Roman" w:cs="Times New Roman"/>
-        </w:rPr>
-      </w:pPr>
-      <w:r>
-        <w:rPr>
-          <w:rFonts w:ascii="Times New Roman" w:hAnsi="Times New Roman" w:cs="Times New Roman"/>
-        </w:rPr>
-        <w:t>In the first scenario, we</w:t>
-      </w:r>
-      <w:r>
-        <w:rPr>
-          <w:rFonts w:ascii="Times New Roman" w:hAnsi="Times New Roman" w:cs="Times New Roman"/>
-        </w:rPr>
-        <w:t xml:space="preserve"> imposed a gradient in the carrying capacity (</w:t>
-      </w:r>
-      <w:r>
-        <w:rPr>
-          <w:rFonts w:ascii="Times New Roman" w:hAnsi="Times New Roman" w:cs="Times New Roman"/>
-          <w:i/>
-        </w:rPr>
-        <w:t>K</w:t>
-      </w:r>
-      <w:r>
-        <w:rPr>
-          <w:rFonts w:ascii="Times New Roman" w:hAnsi="Times New Roman" w:cs="Times New Roman"/>
-        </w:rPr>
-        <w:t>) of populations across the matrix, thereby placing an upper-limit on the population size (</w:t>
-      </w:r>
-      <w:r>
-        <w:rPr>
-          <w:rFonts w:ascii="Times New Roman" w:hAnsi="Times New Roman" w:cs="Times New Roman"/>
-          <w:i/>
-        </w:rPr>
         <w:t>N</w:t>
       </w:r>
       <w:r>
         <w:rPr>
           <w:rFonts w:ascii="Times New Roman" w:hAnsi="Times New Roman" w:cs="Times New Roman"/>
-          <w:i/>
-          <w:vertAlign w:val="subscript"/>
-        </w:rPr>
-        <w:t>,</w:t>
-      </w:r>
-      <w:r>
-        <w:rPr>
-          <w:rFonts w:ascii="Times New Roman" w:hAnsi="Times New Roman" w:cs="Times New Roman"/>
-        </w:rPr>
-        <w:t xml:space="preserve"> Figure</w:t>
+        </w:rPr>
+        <w:t xml:space="preserve"> is assumed to be greatest in rural populations (</w:t>
+      </w:r>
+      <w:r>
+        <w:rPr>
+          <w:rFonts w:ascii="Times New Roman" w:hAnsi="Times New Roman" w:cs="Times New Roman"/>
+          <w:i/>
+        </w:rPr>
+        <w:t>N</w:t>
+      </w:r>
+      <w:r>
+        <w:rPr>
+          <w:rFonts w:ascii="Times New Roman" w:hAnsi="Times New Roman" w:cs="Times New Roman"/>
+        </w:rPr>
+        <w:t xml:space="preserve"> = 1000) and decline linearly with increasing urbanization (</w:t>
+      </w:r>
+      <w:r>
+        <w:rPr>
+          <w:rFonts w:ascii="Times New Roman" w:hAnsi="Times New Roman" w:cs="Times New Roman"/>
+          <w:i/>
+        </w:rPr>
+        <w:t>N</w:t>
+      </w:r>
+      <w:r>
+        <w:rPr>
+          <w:rFonts w:ascii="Times New Roman" w:hAnsi="Times New Roman" w:cs="Times New Roman"/>
+        </w:rPr>
+        <w:t xml:space="preserve"> = 10 at urban end</w:t>
+      </w:r>
+      <w:r>
+        <w:rPr>
+          <w:rFonts w:ascii="Times New Roman" w:hAnsi="Times New Roman" w:cs="Times New Roman"/>
+        </w:rPr>
+        <w:t>, Figure 1A</w:t>
+      </w:r>
+      <w:r>
+        <w:rPr>
+          <w:rFonts w:ascii="Times New Roman" w:hAnsi="Times New Roman" w:cs="Times New Roman"/>
+        </w:rPr>
+        <w:t xml:space="preserve">). This scenario </w:t>
+      </w:r>
+      <w:r>
+        <w:rPr>
+          <w:rFonts w:ascii="Times New Roman" w:hAnsi="Times New Roman" w:cs="Times New Roman"/>
+        </w:rPr>
+        <w:t>represents a case where</w:t>
+      </w:r>
+      <w:r>
+        <w:rPr>
+          <w:rFonts w:ascii="Times New Roman" w:hAnsi="Times New Roman" w:cs="Times New Roman"/>
+        </w:rPr>
+        <w:t xml:space="preserve"> clover populations were initially similar but increased </w:t>
+      </w:r>
+      <w:r>
+        <w:rPr>
+          <w:rFonts w:ascii="Times New Roman" w:hAnsi="Times New Roman" w:cs="Times New Roman"/>
+        </w:rPr>
+        <w:t xml:space="preserve">fragmentation associated with </w:t>
+      </w:r>
+      <w:r>
+        <w:rPr>
+          <w:rFonts w:ascii="Times New Roman" w:hAnsi="Times New Roman" w:cs="Times New Roman"/>
+        </w:rPr>
+        <w:t xml:space="preserve">urbanization reduced </w:t>
+      </w:r>
+      <w:r>
+        <w:rPr>
+          <w:rFonts w:ascii="Times New Roman" w:hAnsi="Times New Roman" w:cs="Times New Roman"/>
+        </w:rPr>
+        <w:t xml:space="preserve">urban </w:t>
+      </w:r>
+      <w:r>
+        <w:rPr>
+          <w:rFonts w:ascii="Times New Roman" w:hAnsi="Times New Roman" w:cs="Times New Roman"/>
+        </w:rPr>
+        <w:t>population size</w:t>
+      </w:r>
+      <w:r>
+        <w:rPr>
+          <w:rFonts w:ascii="Times New Roman" w:hAnsi="Times New Roman" w:cs="Times New Roman"/>
+        </w:rPr>
+        <w:t>s</w:t>
+      </w:r>
+      <w:r>
+        <w:rPr>
+          <w:rFonts w:ascii="Times New Roman" w:hAnsi="Times New Roman" w:cs="Times New Roman"/>
+        </w:rPr>
+        <w:t xml:space="preserve"> and increased the strength of drift. </w:t>
+      </w:r>
+      <w:r>
+        <w:rPr>
+          <w:rFonts w:ascii="Times New Roman" w:hAnsi="Times New Roman" w:cs="Times New Roman"/>
+        </w:rPr>
+        <w:t xml:space="preserve">All 40 populations were initialized—and remained— at carrying capacity; thus, population growth is irrelevant in this first case. </w:t>
+      </w:r>
+      <w:r>
+        <w:rPr>
+          <w:rFonts w:ascii="Times New Roman" w:hAnsi="Times New Roman" w:cs="Times New Roman"/>
+        </w:rPr>
+        <w:t xml:space="preserve">These simulations were run for </w:t>
+      </w:r>
+      <w:r>
+        <w:rPr>
+          <w:rFonts w:ascii="Times New Roman" w:hAnsi="Times New Roman" w:cs="Times New Roman"/>
+        </w:rPr>
+        <w:t>500 non-overlapping</w:t>
+      </w:r>
+      <w:r>
+        <w:rPr>
+          <w:rFonts w:ascii="Times New Roman" w:hAnsi="Times New Roman" w:cs="Times New Roman"/>
+        </w:rPr>
+        <w:t xml:space="preserve"> generations.</w:t>
+      </w:r>
+    </w:p>
+    <w:p>
+      <w:pPr>
+        <w:rPr>
+          <w:rFonts w:ascii="Times New Roman" w:hAnsi="Times New Roman" w:cs="Times New Roman"/>
+        </w:rPr>
+      </w:pPr>
+    </w:p>
+    <w:p>
+      <w:pPr>
+        <w:rPr>
+          <w:rFonts w:ascii="Times New Roman" w:hAnsi="Times New Roman" w:cs="Times New Roman"/>
+          <w:i/>
+        </w:rPr>
+      </w:pPr>
+      <w:r>
+        <w:rPr>
+          <w:rFonts w:ascii="Times New Roman" w:hAnsi="Times New Roman" w:cs="Times New Roman"/>
+          <w:i/>
+        </w:rPr>
+        <w:t>Drift s</w:t>
+      </w:r>
+      <w:bookmarkStart w:id="0" w:name="_GoBack"/>
+      <w:bookmarkEnd w:id="0"/>
+      <w:r>
+        <w:rPr>
+          <w:rFonts w:ascii="Times New Roman" w:hAnsi="Times New Roman" w:cs="Times New Roman"/>
+          <w:i/>
+        </w:rPr>
+        <w:t>cenario</w:t>
+      </w:r>
+      <w:r>
+        <w:rPr>
+          <w:rFonts w:ascii="Times New Roman" w:hAnsi="Times New Roman" w:cs="Times New Roman"/>
+          <w:i/>
+        </w:rPr>
+        <w:t xml:space="preserve"> 2:</w:t>
       </w:r>
       <w:r>
         <w:rPr>
@@ -432,68 +654,51 @@
         </w:rPr>
         <w:t xml:space="preserve"> </w:t>
       </w:r>
-      <w:proofErr w:type="spellStart"/>
-      <w:r>
-        <w:rPr>
-          <w:rFonts w:ascii="Times New Roman" w:hAnsi="Times New Roman" w:cs="Times New Roman"/>
-        </w:rPr>
-        <w:t>1</w:t>
-      </w:r>
-      <w:r>
-        <w:rPr>
-          <w:rFonts w:ascii="Times New Roman" w:hAnsi="Times New Roman" w:cs="Times New Roman"/>
-        </w:rPr>
-        <w:t>A</w:t>
-      </w:r>
-      <w:proofErr w:type="spellEnd"/>
-      <w:r>
-        <w:rPr>
-          <w:rFonts w:ascii="Times New Roman" w:hAnsi="Times New Roman" w:cs="Times New Roman"/>
-        </w:rPr>
-        <w:t xml:space="preserve">). </w:t>
-      </w:r>
-      <w:r>
-        <w:rPr>
-          <w:rFonts w:ascii="Times New Roman" w:hAnsi="Times New Roman" w:cs="Times New Roman"/>
-        </w:rPr>
-        <w:t xml:space="preserve">Drift is expected to be greatest in populations with the smallest carrying capacity and this method has been used in other agent-based simulations exploring the effects of drift, gene flow, and selection on patterns of local adaptation </w:t>
-      </w:r>
-      <w:r>
-        <w:rPr>
-          <w:rFonts w:ascii="Times New Roman" w:hAnsi="Times New Roman" w:cs="Times New Roman"/>
-        </w:rPr>
-        <w:fldChar w:fldCharType="begin" w:fldLock="1"/>
-      </w:r>
-      <w:r>
-        <w:rPr>
-          <w:rFonts w:ascii="Times New Roman" w:hAnsi="Times New Roman" w:cs="Times New Roman"/>
-        </w:rPr>
-        <w:instrText>ADDIN CSL_CITATION { "citationItems" : [ { "id" : "ITEM-1", "itemData" : { "DOI" : "10.1111/j.1420-9101.2005.00976.x", "ISBN" : "1010-061X (Print)\\n1010-061X (Linking)", "ISSN" : "1010061X", "PMID" : "16405592", "abstract" : "We use individual-based stochastic simulations and analytical deterministic predictions to investigate the interaction between drift, natural selection and gene flow on the patterns of local adaptation across a fragmented species' range under clinally varying selection. Migration between populations follows a stepping-stone pattern and density decreases from the centre to the periphery of the range. Increased migration worsens gene swamping in small marginal populations but mitigates the effect of drift by replenishing genetic variance and helping purge deleterious mutations. Contrary to the deterministic prediction that increased connectivity within the range always inhibits local adaptation, simulations show that low intermediate migration rates improve fitness in marginal populations and attenuate fitness heterogeneity across the range. Such migration rates are optimal in that they maximize the total mean fitness at the scale of the range. Optimal migration rates increase with shallower environmental gradients, smaller marginal populations and higher mutation rates affecting fitness.", "author" : [ { "dropping-particle" : "", "family" : "Alleaume-Benharira", "given" : "M", "non-dropping-particle" : "", "parse-names" : false, "suffix" : "" }, { "dropping-particle" : "", "family" : "Pen", "given" : "I R", "non-dropping-particle" : "", "parse-names" : false, "suffix" : "" }, { "dropping-particle" : "", "family" : "Ronce", "given" : "O", "non-dropping-particle" : "", "parse-names" : false, "suffix" : "" } ], "container-title" : "Journal of Evolutionary Biology", "id" : "ITEM-1", "issue" : "1", "issued" : { "date-parts" : [ [ "2006" ] ] }, "page" : "203-215", "title" : "Geographical patterns of adaptation within a species' range: interactions between drift and gene flow", "type" : "article-journal", "volume" : "19" }, "uris" : [ "http://www.mendeley.com/documents/?uuid=7d1babf5-de2f-4e50-8dde-d9a3f7695356" ] } ], "mendeley" : { "formattedCitation" : "(Alleaume-Benharira et al. 2006)", "plainTextFormattedCitation" : "(Alleaume-Benharira et al. 2006)", "previouslyFormattedCitation" : "(Alleaume-Benharira et al. 2006)" }, "properties" : {  }, "schema" : "https://github.com/citation-style-language/schema/raw/master/csl-citation.json" }</w:instrText>
-      </w:r>
-      <w:r>
-        <w:rPr>
-          <w:rFonts w:ascii="Times New Roman" w:hAnsi="Times New Roman" w:cs="Times New Roman"/>
-        </w:rPr>
-        <w:fldChar w:fldCharType="separate"/>
-      </w:r>
-      <w:r>
-        <w:rPr>
-          <w:rFonts w:ascii="Times New Roman" w:hAnsi="Times New Roman" w:cs="Times New Roman"/>
-          <w:noProof/>
-        </w:rPr>
-        <w:t>(Alleaume-Benharira et al. 2006)</w:t>
-      </w:r>
-      <w:r>
-        <w:rPr>
-          <w:rFonts w:ascii="Times New Roman" w:hAnsi="Times New Roman" w:cs="Times New Roman"/>
-        </w:rPr>
-        <w:fldChar w:fldCharType="end"/>
-      </w:r>
-      <w:r>
-        <w:rPr>
-          <w:rFonts w:ascii="Times New Roman" w:hAnsi="Times New Roman" w:cs="Times New Roman"/>
-        </w:rPr>
-        <w:t>. We first simulated a scenario where</w:t>
+      <w:r>
+        <w:rPr>
+          <w:rFonts w:ascii="Times New Roman" w:hAnsi="Times New Roman" w:cs="Times New Roman"/>
+          <w:i/>
+        </w:rPr>
+        <w:t>Colonization and founder events</w:t>
+      </w:r>
+    </w:p>
+    <w:p>
+      <w:pPr>
+        <w:rPr>
+          <w:rFonts w:ascii="Times New Roman" w:hAnsi="Times New Roman" w:cs="Times New Roman"/>
+        </w:rPr>
+      </w:pPr>
+    </w:p>
+    <w:p>
+      <w:pPr>
+        <w:rPr>
+          <w:rFonts w:ascii="Times New Roman" w:hAnsi="Times New Roman" w:cs="Times New Roman"/>
+        </w:rPr>
+      </w:pPr>
+      <w:r>
+        <w:rPr>
+          <w:rFonts w:ascii="Times New Roman" w:hAnsi="Times New Roman" w:cs="Times New Roman"/>
+        </w:rPr>
+        <w:t>In the second scenario, the simulations begin with a single rural population at carrying capacity and adjacent patches are repeatedly colonized toward the urban end until all p</w:t>
+      </w:r>
+      <w:r>
+        <w:rPr>
+          <w:rFonts w:ascii="Times New Roman" w:hAnsi="Times New Roman" w:cs="Times New Roman"/>
+        </w:rPr>
+        <w:t>atches contain populations (Figure 1B and 1</w:t>
+      </w:r>
+      <w:r>
+        <w:rPr>
+          <w:rFonts w:ascii="Times New Roman" w:hAnsi="Times New Roman" w:cs="Times New Roman"/>
+        </w:rPr>
+        <w:t xml:space="preserve">C). There is no gradient in carrying capacity in this scenario; rather, the strength of drift is manipulated by varying the strength of founder events, determined as the proportion of </w:t>
+      </w:r>
+      <w:commentRangeStart w:id="1"/>
+      <w:r>
+        <w:rPr>
+          <w:rFonts w:ascii="Times New Roman" w:hAnsi="Times New Roman" w:cs="Times New Roman"/>
+        </w:rPr>
+        <w:t>alleles</w:t>
       </w:r>
       <w:r>
         <w:rPr>
@@ -501,258 +706,12 @@
         </w:rPr>
         <w:t xml:space="preserve"> </w:t>
       </w:r>
-      <w:r>
-        <w:rPr>
-          <w:rFonts w:ascii="Times New Roman" w:hAnsi="Times New Roman" w:cs="Times New Roman"/>
-          <w:i/>
-        </w:rPr>
-        <w:t>N</w:t>
-      </w:r>
-      <w:r>
-        <w:rPr>
-          <w:rFonts w:ascii="Times New Roman" w:hAnsi="Times New Roman" w:cs="Times New Roman"/>
-        </w:rPr>
-        <w:t xml:space="preserve"> is assumed to be greatest in rural populations (</w:t>
-      </w:r>
-      <w:r>
-        <w:rPr>
-          <w:rFonts w:ascii="Times New Roman" w:hAnsi="Times New Roman" w:cs="Times New Roman"/>
-          <w:i/>
-        </w:rPr>
-        <w:t>N</w:t>
-      </w:r>
-      <w:r>
-        <w:rPr>
-          <w:rFonts w:ascii="Times New Roman" w:hAnsi="Times New Roman" w:cs="Times New Roman"/>
-        </w:rPr>
-        <w:t xml:space="preserve"> = 1000) and decline linearly with increasing urbanization (</w:t>
-      </w:r>
-      <w:r>
-        <w:rPr>
-          <w:rFonts w:ascii="Times New Roman" w:hAnsi="Times New Roman" w:cs="Times New Roman"/>
-          <w:i/>
-        </w:rPr>
-        <w:t>N</w:t>
-      </w:r>
-      <w:r>
-        <w:rPr>
-          <w:rFonts w:ascii="Times New Roman" w:hAnsi="Times New Roman" w:cs="Times New Roman"/>
-        </w:rPr>
-        <w:t xml:space="preserve"> = 10 at urban end</w:t>
-      </w:r>
-      <w:r>
-        <w:rPr>
-          <w:rFonts w:ascii="Times New Roman" w:hAnsi="Times New Roman" w:cs="Times New Roman"/>
-        </w:rPr>
-        <w:t xml:space="preserve">, Figure </w:t>
-      </w:r>
-      <w:proofErr w:type="spellStart"/>
-      <w:r>
-        <w:rPr>
-          <w:rFonts w:ascii="Times New Roman" w:hAnsi="Times New Roman" w:cs="Times New Roman"/>
-        </w:rPr>
-        <w:t>1A</w:t>
-      </w:r>
-      <w:proofErr w:type="spellEnd"/>
-      <w:r>
-        <w:rPr>
-          <w:rFonts w:ascii="Times New Roman" w:hAnsi="Times New Roman" w:cs="Times New Roman"/>
-        </w:rPr>
-        <w:t xml:space="preserve">). This scenario </w:t>
-      </w:r>
-      <w:r>
-        <w:rPr>
-          <w:rFonts w:ascii="Times New Roman" w:hAnsi="Times New Roman" w:cs="Times New Roman"/>
-        </w:rPr>
-        <w:t>represents a case where</w:t>
-      </w:r>
-      <w:r>
-        <w:rPr>
-          <w:rFonts w:ascii="Times New Roman" w:hAnsi="Times New Roman" w:cs="Times New Roman"/>
-        </w:rPr>
-        <w:t xml:space="preserve"> clover populations were initially similar but increased </w:t>
-      </w:r>
-      <w:r>
-        <w:rPr>
-          <w:rFonts w:ascii="Times New Roman" w:hAnsi="Times New Roman" w:cs="Times New Roman"/>
-        </w:rPr>
-        <w:t xml:space="preserve">fragmentation associated with </w:t>
-      </w:r>
-      <w:r>
-        <w:rPr>
-          <w:rFonts w:ascii="Times New Roman" w:hAnsi="Times New Roman" w:cs="Times New Roman"/>
-        </w:rPr>
-        <w:t xml:space="preserve">urbanization reduced </w:t>
-      </w:r>
-      <w:r>
-        <w:rPr>
-          <w:rFonts w:ascii="Times New Roman" w:hAnsi="Times New Roman" w:cs="Times New Roman"/>
-        </w:rPr>
-        <w:t xml:space="preserve">urban </w:t>
-      </w:r>
-      <w:r>
-        <w:rPr>
-          <w:rFonts w:ascii="Times New Roman" w:hAnsi="Times New Roman" w:cs="Times New Roman"/>
-        </w:rPr>
-        <w:t>population size</w:t>
-      </w:r>
-      <w:r>
-        <w:rPr>
-          <w:rFonts w:ascii="Times New Roman" w:hAnsi="Times New Roman" w:cs="Times New Roman"/>
-        </w:rPr>
-        <w:t>s</w:t>
-      </w:r>
-      <w:r>
-        <w:rPr>
-          <w:rFonts w:ascii="Times New Roman" w:hAnsi="Times New Roman" w:cs="Times New Roman"/>
-        </w:rPr>
-        <w:t xml:space="preserve"> and increased the strength of drift. </w:t>
-      </w:r>
-      <w:r>
-        <w:rPr>
-          <w:rFonts w:ascii="Times New Roman" w:hAnsi="Times New Roman" w:cs="Times New Roman"/>
-        </w:rPr>
-        <w:t xml:space="preserve">All 40 populations were initialized—and remained— at carrying capacity; thus, population growth is irrelevant in this first case. </w:t>
-      </w:r>
-      <w:r>
-        <w:rPr>
-          <w:rFonts w:ascii="Times New Roman" w:hAnsi="Times New Roman" w:cs="Times New Roman"/>
-        </w:rPr>
-        <w:t xml:space="preserve">These simulations were run for </w:t>
-      </w:r>
-      <w:r>
-        <w:rPr>
-          <w:rFonts w:ascii="Times New Roman" w:hAnsi="Times New Roman" w:cs="Times New Roman"/>
-        </w:rPr>
-        <w:t>500 non-overlapping</w:t>
-      </w:r>
-      <w:r>
-        <w:rPr>
-          <w:rFonts w:ascii="Times New Roman" w:hAnsi="Times New Roman" w:cs="Times New Roman"/>
-        </w:rPr>
-        <w:t xml:space="preserve"> generations.</w:t>
-      </w:r>
-    </w:p>
-    <w:p>
-      <w:pPr>
-        <w:rPr>
-          <w:rFonts w:ascii="Times New Roman" w:hAnsi="Times New Roman" w:cs="Times New Roman"/>
-        </w:rPr>
-      </w:pPr>
-    </w:p>
-    <w:p>
-      <w:pPr>
-        <w:rPr>
-          <w:rFonts w:ascii="Times New Roman" w:hAnsi="Times New Roman" w:cs="Times New Roman"/>
-          <w:i/>
-        </w:rPr>
-      </w:pPr>
-      <w:r>
-        <w:rPr>
-          <w:rFonts w:ascii="Times New Roman" w:hAnsi="Times New Roman" w:cs="Times New Roman"/>
-          <w:i/>
-        </w:rPr>
-        <w:t>Scenario</w:t>
-      </w:r>
-      <w:r>
-        <w:rPr>
-          <w:rFonts w:ascii="Times New Roman" w:hAnsi="Times New Roman" w:cs="Times New Roman"/>
-          <w:i/>
-        </w:rPr>
-        <w:t xml:space="preserve"> 2:</w:t>
-      </w:r>
-      <w:r>
-        <w:rPr>
-          <w:rFonts w:ascii="Times New Roman" w:hAnsi="Times New Roman" w:cs="Times New Roman"/>
-        </w:rPr>
-        <w:t xml:space="preserve"> </w:t>
-      </w:r>
-      <w:r>
-        <w:rPr>
-          <w:rFonts w:ascii="Times New Roman" w:hAnsi="Times New Roman" w:cs="Times New Roman"/>
-          <w:i/>
-        </w:rPr>
-        <w:t>Colonization and founder events</w:t>
-      </w:r>
-    </w:p>
-    <w:p>
-      <w:pPr>
-        <w:rPr>
-          <w:rFonts w:ascii="Times New Roman" w:hAnsi="Times New Roman" w:cs="Times New Roman"/>
-        </w:rPr>
-      </w:pPr>
-    </w:p>
-    <w:p>
-      <w:pPr>
-        <w:rPr>
-          <w:rFonts w:ascii="Times New Roman" w:hAnsi="Times New Roman" w:cs="Times New Roman"/>
-        </w:rPr>
-      </w:pPr>
-      <w:r>
-        <w:rPr>
-          <w:rFonts w:ascii="Times New Roman" w:hAnsi="Times New Roman" w:cs="Times New Roman"/>
-        </w:rPr>
-        <w:t>In the second scenario, the simulations begin with a single rural population at carrying capacity and adjacent patches are repeatedly colonized toward the urban end until all p</w:t>
-      </w:r>
-      <w:r>
-        <w:rPr>
-          <w:rFonts w:ascii="Times New Roman" w:hAnsi="Times New Roman" w:cs="Times New Roman"/>
-        </w:rPr>
-        <w:t xml:space="preserve">atches contain populations (Figure </w:t>
-      </w:r>
-      <w:proofErr w:type="spellStart"/>
-      <w:r>
-        <w:rPr>
-          <w:rFonts w:ascii="Times New Roman" w:hAnsi="Times New Roman" w:cs="Times New Roman"/>
-        </w:rPr>
-        <w:t>1B</w:t>
-      </w:r>
-      <w:proofErr w:type="spellEnd"/>
-      <w:r>
-        <w:rPr>
-          <w:rFonts w:ascii="Times New Roman" w:hAnsi="Times New Roman" w:cs="Times New Roman"/>
-        </w:rPr>
-        <w:t xml:space="preserve"> and </w:t>
-      </w:r>
-      <w:proofErr w:type="spellStart"/>
-      <w:r>
-        <w:rPr>
-          <w:rFonts w:ascii="Times New Roman" w:hAnsi="Times New Roman" w:cs="Times New Roman"/>
-        </w:rPr>
-        <w:t>1</w:t>
-      </w:r>
-      <w:r>
-        <w:rPr>
-          <w:rFonts w:ascii="Times New Roman" w:hAnsi="Times New Roman" w:cs="Times New Roman"/>
-        </w:rPr>
-        <w:t>C</w:t>
-      </w:r>
-      <w:proofErr w:type="spellEnd"/>
-      <w:r>
-        <w:rPr>
-          <w:rFonts w:ascii="Times New Roman" w:hAnsi="Times New Roman" w:cs="Times New Roman"/>
-        </w:rPr>
-        <w:t xml:space="preserve">). There is no gradient in carrying capacity in this scenario; rather, the strength of drift is manipulated by varying the strength of founder events, determined as the proportion of </w:t>
-      </w:r>
-      <w:commentRangeStart w:id="0"/>
-      <w:r>
-        <w:rPr>
-          <w:rFonts w:ascii="Times New Roman" w:hAnsi="Times New Roman" w:cs="Times New Roman"/>
-        </w:rPr>
-        <w:t>alleles</w:t>
-      </w:r>
-      <w:r>
-        <w:rPr>
-          <w:rFonts w:ascii="Times New Roman" w:hAnsi="Times New Roman" w:cs="Times New Roman"/>
-        </w:rPr>
-        <w:t xml:space="preserve"> </w:t>
-      </w:r>
-      <w:commentRangeEnd w:id="0"/>
+      <w:commentRangeEnd w:id="1"/>
       <w:r>
         <w:rPr>
           <w:rStyle w:val="CommentReference"/>
         </w:rPr>
-        <w:commentReference w:id="0"/>
+        <w:commentReference w:id="1"/>
       </w:r>
       <w:r>
         <w:rPr>
@@ -827,19 +786,19 @@
         </w:rPr>
         <w:t xml:space="preserve"> (growth rate [r] = 1.</w:t>
       </w:r>
-      <w:commentRangeStart w:id="1"/>
+      <w:commentRangeStart w:id="2"/>
       <w:r>
         <w:rPr>
           <w:rFonts w:ascii="Times New Roman" w:hAnsi="Times New Roman" w:cs="Times New Roman"/>
         </w:rPr>
         <w:t>5</w:t>
       </w:r>
-      <w:commentRangeEnd w:id="1"/>
+      <w:commentRangeEnd w:id="2"/>
       <w:r>
         <w:rPr>
           <w:rStyle w:val="CommentReference"/>
         </w:rPr>
-        <w:commentReference w:id="1"/>
+        <w:commentReference w:id="2"/>
       </w:r>
       <w:r>
         <w:rPr>
@@ -892,7 +851,7 @@
           <w:i/>
         </w:rPr>
       </w:pPr>
-      <w:commentRangeStart w:id="2"/>
+      <w:commentRangeStart w:id="3"/>
       <w:r>
         <w:rPr>
           <w:rFonts w:ascii="Times New Roman" w:hAnsi="Times New Roman" w:cs="Times New Roman"/>
@@ -900,12 +859,12 @@
         </w:rPr>
         <w:t>Selection</w:t>
       </w:r>
-      <w:commentRangeEnd w:id="2"/>
+      <w:commentRangeEnd w:id="3"/>
       <w:r>
         <w:rPr>
           <w:rStyle w:val="CommentReference"/>
         </w:rPr>
-        <w:commentReference w:id="2"/>
+        <w:commentReference w:id="3"/>
       </w:r>
     </w:p>
     <w:p>
@@ -932,23 +891,9 @@
         <w:rPr>
           <w:rFonts w:ascii="Times New Roman" w:hAnsi="Times New Roman" w:cs="Times New Roman"/>
         </w:rPr>
-        <w:t xml:space="preserve">to explore the effects of selection in generating and maintaining </w:t>
-      </w:r>
-      <w:proofErr w:type="spellStart"/>
-      <w:r>
-        <w:rPr>
-          <w:rFonts w:ascii="Times New Roman" w:hAnsi="Times New Roman" w:cs="Times New Roman"/>
-        </w:rPr>
-        <w:t>cyanogenesis</w:t>
-      </w:r>
-      <w:proofErr w:type="spellEnd"/>
-      <w:r>
-        <w:rPr>
-          <w:rFonts w:ascii="Times New Roman" w:hAnsi="Times New Roman" w:cs="Times New Roman"/>
-        </w:rPr>
-        <w:t xml:space="preserve"> clines </w:t>
-      </w:r>
-      <w:commentRangeStart w:id="3"/>
+        <w:t xml:space="preserve">to explore the effects of selection in generating and maintaining cyanogenesis clines </w:t>
+      </w:r>
+      <w:commentRangeStart w:id="4"/>
       <w:r>
         <w:rPr>
           <w:rFonts w:ascii="Times New Roman" w:hAnsi="Times New Roman" w:cs="Times New Roman"/>
@@ -980,12 +925,12 @@
         </w:rPr>
         <w:fldChar w:fldCharType="end"/>
       </w:r>
-      <w:commentRangeEnd w:id="3"/>
+      <w:commentRangeEnd w:id="4"/>
       <w:r>
         <w:rPr>
           <w:rStyle w:val="CommentReference"/>
         </w:rPr>
-        <w:commentReference w:id="3"/>
+        <w:commentReference w:id="4"/>
       </w:r>
       <w:r>
         <w:rPr>
@@ -997,21 +942,7 @@
         <w:rPr>
           <w:rFonts w:ascii="Times New Roman" w:hAnsi="Times New Roman" w:cs="Times New Roman"/>
         </w:rPr>
-        <w:t xml:space="preserve">Selection acted either for or against cyanogenic genotypes, depending on the population’s position in the landscape matrix. For each simulation, we defined a maximum strength of selection, which favoured cyanogenic (HCN+) genotypes in the rural-most population and </w:t>
-      </w:r>
-      <w:proofErr w:type="spellStart"/>
-      <w:r>
-        <w:rPr>
-          <w:rFonts w:ascii="Times New Roman" w:hAnsi="Times New Roman" w:cs="Times New Roman"/>
-        </w:rPr>
-        <w:t>acyanogenic</w:t>
-      </w:r>
-      <w:proofErr w:type="spellEnd"/>
-      <w:r>
-        <w:rPr>
-          <w:rFonts w:ascii="Times New Roman" w:hAnsi="Times New Roman" w:cs="Times New Roman"/>
-        </w:rPr>
-        <w:t xml:space="preserve"> (HCN–) genotyp</w:t>
+        <w:t>Selection acted either for or against cyanogenic genotypes, depending on the population’s position in the landscape matrix. For each simulation, we defined a maximum strength of selection, which favoured cyanogenic (HCN+) genotypes in the rural-most population and acyanogenic (HCN–) genotyp</w:t>
       </w:r>
       <w:r>
         <w:rPr>
@@ -1038,6 +969,69 @@
         </w:rPr>
         <w:t xml:space="preserve">). </w:t>
       </w:r>
+      <w:r>
+        <w:rPr>
+          <w:rFonts w:ascii="Times New Roman" w:hAnsi="Times New Roman" w:cs="Times New Roman"/>
+        </w:rPr>
+        <w:t xml:space="preserve">This </w:t>
+      </w:r>
+      <w:r>
+        <w:rPr>
+          <w:rFonts w:ascii="Times New Roman" w:hAnsi="Times New Roman" w:cs="Times New Roman"/>
+        </w:rPr>
+        <w:t xml:space="preserve">model represents a case where selection favouring HCN+ genotypes in rural environments changes gradually along an urbanization gradient until HCN– genotypes are favoured in the urban core, consistent with the phenotypic clines reported by </w:t>
+      </w:r>
+      <w:r>
+        <w:rPr>
+          <w:rFonts w:ascii="Times New Roman" w:hAnsi="Times New Roman" w:cs="Times New Roman"/>
+        </w:rPr>
+        <w:fldChar w:fldCharType="begin" w:fldLock="1"/>
+      </w:r>
+      <w:r>
+        <w:rPr>
+          <w:rFonts w:ascii="Times New Roman" w:hAnsi="Times New Roman" w:cs="Times New Roman"/>
+        </w:rPr>
+        <w:instrText>ADDIN CSL_CITATION { "citationItems" : [ { "id" : "ITEM-1", "itemData" : { "DOI" : "10.1111/j.1574-6941.2012.01443.x", "ISBN" : "0031206905", "ISSN" : "0962-8452", "author" : [ { "dropping-particle" : "", "family" : "Thompson", "given" : "Ken A", "non-dropping-particle" : "", "parse-names" : false, "suffix" : "" }, { "dropping-particle" : "", "family" : "Renaudin", "given" : "Marie", "non-dropping-particle" : "", "parse-names" : false, "suffix" : "" }, { "dropping-particle" : "", "family" : "Johnson", "given" : "Marc T J", "non-dropping-particle" : "", "parse-names" : false, "suffix" : "" } ], "container-title" : "Proceedings of the Royal Society B: Biological Sciences", "id" : "ITEM-1", "issued" : { "date-parts" : [ [ "2016" ] ] }, "page" : "20162180", "title" : "Urbanization drives parallel adaptive clines in plant populations", "type" : "article-journal", "volume" : "283" }, "uris" : [ "http://www.mendeley.com/documents/?uuid=44385f2f-37c0-4179-a144-8e096ff0efa9" ] } ], "mendeley" : { "formattedCitation" : "(Thompson et al. 2016)", "manualFormatting" : "Thompson et al. (2016)", "plainTextFormattedCitation" : "(Thompson et al. 2016)", "previouslyFormattedCitation" : "(Thompson et al. 2016)" }, "properties" : {  }, "schema" : "https://github.com/citation-style-language/schema/raw/master/csl-citation.json" }</w:instrText>
+      </w:r>
+      <w:r>
+        <w:rPr>
+          <w:rFonts w:ascii="Times New Roman" w:hAnsi="Times New Roman" w:cs="Times New Roman"/>
+        </w:rPr>
+        <w:fldChar w:fldCharType="separate"/>
+      </w:r>
+      <w:r>
+        <w:rPr>
+          <w:rFonts w:ascii="Times New Roman" w:hAnsi="Times New Roman" w:cs="Times New Roman"/>
+          <w:noProof/>
+        </w:rPr>
+        <w:t xml:space="preserve">Thompson et al. </w:t>
+      </w:r>
+      <w:r>
+        <w:rPr>
+          <w:rFonts w:ascii="Times New Roman" w:hAnsi="Times New Roman" w:cs="Times New Roman"/>
+          <w:noProof/>
+        </w:rPr>
+        <w:t>(</w:t>
+      </w:r>
+      <w:r>
+        <w:rPr>
+          <w:rFonts w:ascii="Times New Roman" w:hAnsi="Times New Roman" w:cs="Times New Roman"/>
+          <w:noProof/>
+        </w:rPr>
+        <w:t>2016)</w:t>
+      </w:r>
+      <w:r>
+        <w:rPr>
+          <w:rFonts w:ascii="Times New Roman" w:hAnsi="Times New Roman" w:cs="Times New Roman"/>
+        </w:rPr>
+        <w:fldChar w:fldCharType="end"/>
+      </w:r>
+      <w:r>
+        <w:rPr>
+          <w:rFonts w:ascii="Times New Roman" w:hAnsi="Times New Roman" w:cs="Times New Roman"/>
+        </w:rPr>
+        <w:t xml:space="preserve">. </w:t>
+      </w:r>
     </w:p>
     <w:p>
       <w:pPr>
@@ -1058,8 +1052,6 @@
         </w:rPr>
         <w:t xml:space="preserve">rom their expectation based on allele frequencies </w:t>
       </w:r>
-      <w:bookmarkStart w:id="4" w:name="_GoBack"/>
-      <w:bookmarkEnd w:id="4"/>
       <w:r>
         <w:rPr>
           <w:rFonts w:ascii="Times New Roman" w:hAnsi="Times New Roman" w:cs="Times New Roman"/>
@@ -1160,21 +1152,7 @@
         <w:rPr>
           <w:rFonts w:ascii="Times New Roman" w:hAnsi="Times New Roman" w:cs="Times New Roman"/>
         </w:rPr>
-        <w:t>, theory predicts that free recombination (</w:t>
-      </w:r>
-      <w:proofErr w:type="spellStart"/>
-      <w:r>
-        <w:rPr>
-          <w:rFonts w:ascii="Times New Roman" w:hAnsi="Times New Roman" w:cs="Times New Roman"/>
-        </w:rPr>
-        <w:t>recombination</w:t>
-      </w:r>
-      <w:proofErr w:type="spellEnd"/>
-      <w:r>
-        <w:rPr>
-          <w:rFonts w:ascii="Times New Roman" w:hAnsi="Times New Roman" w:cs="Times New Roman"/>
-        </w:rPr>
-        <w:t xml:space="preserve"> fraction = 0.5) between these loci would limit the accumulation of significant </w:t>
+        <w:t xml:space="preserve">, theory predicts that free recombination (recombination fraction = 0.5) between these loci would limit the accumulation of significant </w:t>
       </w:r>
       <w:r>
         <w:rPr>
@@ -3166,14 +3144,12 @@
         </w:rPr>
         <w:t xml:space="preserve">We </w:t>
       </w:r>
-      <w:proofErr w:type="spellStart"/>
-      <w:r>
-        <w:rPr>
-          <w:rFonts w:ascii="Times New Roman" w:eastAsiaTheme="minorEastAsia" w:hAnsi="Times New Roman" w:cs="Times New Roman"/>
-        </w:rPr>
-        <w:t>perfomed</w:t>
-      </w:r>
-      <w:proofErr w:type="spellEnd"/>
+      <w:r>
+        <w:rPr>
+          <w:rFonts w:ascii="Times New Roman" w:eastAsiaTheme="minorEastAsia" w:hAnsi="Times New Roman" w:cs="Times New Roman"/>
+        </w:rPr>
+        <w:t>performed</w:t>
+      </w:r>
       <w:r>
         <w:rPr>
           <w:rFonts w:ascii="Times New Roman" w:eastAsiaTheme="minorEastAsia" w:hAnsi="Times New Roman" w:cs="Times New Roman"/>
@@ -3327,6 +3303,252 @@
           <w:rFonts w:ascii="Times New Roman" w:hAnsi="Times New Roman" w:cs="Times New Roman"/>
         </w:rPr>
         <w:t xml:space="preserve"> (1).</w:t>
+      </w:r>
+    </w:p>
+    <w:p>
+      <w:pPr>
+        <w:rPr>
+          <w:rFonts w:ascii="Times New Roman" w:hAnsi="Times New Roman" w:cs="Times New Roman"/>
+        </w:rPr>
+      </w:pPr>
+    </w:p>
+    <w:p>
+      <w:pPr>
+        <w:rPr>
+          <w:rFonts w:ascii="Times New Roman" w:hAnsi="Times New Roman" w:cs="Times New Roman"/>
+          <w:i/>
+        </w:rPr>
+      </w:pPr>
+      <w:r>
+        <w:rPr>
+          <w:rFonts w:ascii="Times New Roman" w:hAnsi="Times New Roman" w:cs="Times New Roman"/>
+          <w:i/>
+        </w:rPr>
+        <w:t>Analyses</w:t>
+      </w:r>
+    </w:p>
+    <w:p>
+      <w:pPr>
+        <w:rPr>
+          <w:rFonts w:ascii="Times New Roman" w:hAnsi="Times New Roman" w:cs="Times New Roman"/>
+          <w:i/>
+        </w:rPr>
+      </w:pPr>
+    </w:p>
+    <w:p>
+      <w:pPr>
+        <w:rPr>
+          <w:rFonts w:ascii="Times New Roman" w:hAnsi="Times New Roman" w:cs="Times New Roman"/>
+        </w:rPr>
+      </w:pPr>
+      <w:r>
+        <w:rPr>
+          <w:rFonts w:ascii="Times New Roman" w:hAnsi="Times New Roman" w:cs="Times New Roman"/>
+        </w:rPr>
+        <w:t>We performed 1000 iterations for each of the simulated scenarios listed in table 3</w:t>
+      </w:r>
+      <w:r>
+        <w:rPr>
+          <w:rFonts w:ascii="Times New Roman" w:hAnsi="Times New Roman" w:cs="Times New Roman"/>
+        </w:rPr>
+        <w:t xml:space="preserve">. For each </w:t>
+      </w:r>
+      <w:r>
+        <w:rPr>
+          <w:rFonts w:ascii="Times New Roman" w:hAnsi="Times New Roman" w:cs="Times New Roman"/>
+        </w:rPr>
+        <w:t>iteration, we</w:t>
+      </w:r>
+      <w:r>
+        <w:rPr>
+          <w:rFonts w:ascii="Times New Roman" w:hAnsi="Times New Roman" w:cs="Times New Roman"/>
+        </w:rPr>
+        <w:t xml:space="preserve"> ran a linear regression using within-population HCN frequency as the response variable and distance from the urban-most population (i.e. patch 40) as the predictor. For </w:t>
+      </w:r>
+      <w:r>
+        <w:rPr>
+          <w:rFonts w:ascii="Times New Roman" w:hAnsi="Times New Roman" w:cs="Times New Roman"/>
+        </w:rPr>
+        <w:t xml:space="preserve">simulations involving complete colonization of the landscape (i.e. drift scenario 1 above), </w:t>
+      </w:r>
+      <w:r>
+        <w:rPr>
+          <w:rFonts w:ascii="Times New Roman" w:hAnsi="Times New Roman" w:cs="Times New Roman"/>
+        </w:rPr>
+        <w:t>this regression was performed using HCN frequencies at generation 250</w:t>
+      </w:r>
+      <w:r>
+        <w:rPr>
+          <w:rFonts w:ascii="Times New Roman" w:hAnsi="Times New Roman" w:cs="Times New Roman"/>
+        </w:rPr>
+        <w:t xml:space="preserve">, although the generation chosen for analysis has no qualitative effect on the results presented here. For simulations involving serial founder effects (i.e. drift scenario 2 above), we ran this regression in the </w:t>
+      </w:r>
+      <w:r>
+        <w:rPr>
+          <w:rFonts w:ascii="Times New Roman" w:hAnsi="Times New Roman" w:cs="Times New Roman"/>
+        </w:rPr>
+        <w:t xml:space="preserve">first generation after the entire matrix became filled with populations. </w:t>
+      </w:r>
+      <w:r>
+        <w:rPr>
+          <w:rFonts w:ascii="Times New Roman" w:hAnsi="Times New Roman" w:cs="Times New Roman"/>
+        </w:rPr>
+        <w:t xml:space="preserve">Once again, </w:t>
+      </w:r>
+      <w:r>
+        <w:rPr>
+          <w:rFonts w:ascii="Times New Roman" w:hAnsi="Times New Roman" w:cs="Times New Roman"/>
+        </w:rPr>
+        <w:t xml:space="preserve">the generation chosen for analysis has no qualitative effect on </w:t>
+      </w:r>
+      <w:r>
+        <w:rPr>
+          <w:rFonts w:ascii="Times New Roman" w:hAnsi="Times New Roman" w:cs="Times New Roman"/>
+        </w:rPr>
+        <w:t>our</w:t>
+      </w:r>
+      <w:r>
+        <w:rPr>
+          <w:rFonts w:ascii="Times New Roman" w:hAnsi="Times New Roman" w:cs="Times New Roman"/>
+        </w:rPr>
+        <w:t xml:space="preserve"> results</w:t>
+      </w:r>
+      <w:r>
+        <w:rPr>
+          <w:rFonts w:ascii="Times New Roman" w:hAnsi="Times New Roman" w:cs="Times New Roman"/>
+        </w:rPr>
+        <w:t>. In both cases,</w:t>
+      </w:r>
+      <w:r>
+        <w:rPr>
+          <w:rFonts w:ascii="Times New Roman" w:hAnsi="Times New Roman" w:cs="Times New Roman"/>
+        </w:rPr>
+        <w:t xml:space="preserve"> </w:t>
+      </w:r>
+      <w:r>
+        <w:rPr>
+          <w:rFonts w:ascii="Times New Roman" w:hAnsi="Times New Roman" w:cs="Times New Roman"/>
+        </w:rPr>
+        <w:t>e</w:t>
+      </w:r>
+      <w:r>
+        <w:rPr>
+          <w:rFonts w:ascii="Times New Roman" w:hAnsi="Times New Roman" w:cs="Times New Roman"/>
+        </w:rPr>
+        <w:t xml:space="preserve">ach regression can have one of three possible outcomes: (1) A positive cline, representing significantly </w:t>
+      </w:r>
+      <w:r>
+        <w:rPr>
+          <w:rFonts w:ascii="Times New Roman" w:hAnsi="Times New Roman" w:cs="Times New Roman"/>
+        </w:rPr>
+        <w:t>(</w:t>
+      </w:r>
+      <w:r>
+        <w:rPr>
+          <w:rFonts w:ascii="Times New Roman" w:hAnsi="Times New Roman" w:cs="Times New Roman"/>
+          <w:i/>
+        </w:rPr>
+        <w:t xml:space="preserve">P </w:t>
+      </w:r>
+      <w:r>
+        <w:rPr>
+          <w:rFonts w:ascii="Times New Roman" w:hAnsi="Times New Roman" w:cs="Times New Roman"/>
+        </w:rPr>
+        <w:t xml:space="preserve">&lt; 0.05) </w:t>
+      </w:r>
+      <w:r>
+        <w:rPr>
+          <w:rFonts w:ascii="Times New Roman" w:hAnsi="Times New Roman" w:cs="Times New Roman"/>
+        </w:rPr>
+        <w:t>higher rural than urban HCN frequencies</w:t>
+      </w:r>
+      <w:r>
+        <w:rPr>
+          <w:rFonts w:ascii="Times New Roman" w:hAnsi="Times New Roman" w:cs="Times New Roman"/>
+        </w:rPr>
+        <w:t xml:space="preserve">. These clines are consistent in direction with the urban-rural cyanogenesis clines reported by </w:t>
+      </w:r>
+      <w:r>
+        <w:rPr>
+          <w:rFonts w:ascii="Times New Roman" w:hAnsi="Times New Roman" w:cs="Times New Roman"/>
+        </w:rPr>
+        <w:fldChar w:fldCharType="begin" w:fldLock="1"/>
+      </w:r>
+      <w:r>
+        <w:rPr>
+          <w:rFonts w:ascii="Times New Roman" w:hAnsi="Times New Roman" w:cs="Times New Roman"/>
+        </w:rPr>
+        <w:instrText>ADDIN CSL_CITATION { "citationItems" : [ { "id" : "ITEM-1", "itemData" : { "DOI" : "10.1111/j.1574-6941.2012.01443.x", "ISBN" : "0031206905", "ISSN" : "0962-8452", "author" : [ { "dropping-particle" : "", "family" : "Thompson", "given" : "Ken A", "non-dropping-particle" : "", "parse-names" : false, "suffix" : "" }, { "dropping-particle" : "", "family" : "Renaudin", "given" : "Marie", "non-dropping-particle" : "", "parse-names" : false, "suffix" : "" }, { "dropping-particle" : "", "family" : "Johnson", "given" : "Marc T J", "non-dropping-particle" : "", "parse-names" : false, "suffix" : "" } ], "container-title" : "Proceedings of the Royal Society B: Biological Sciences", "id" : "ITEM-1", "issued" : { "date-parts" : [ [ "2016" ] ] }, "page" : "20162180", "title" : "Urbanization drives parallel adaptive clines in plant populations", "type" : "article-journal", "volume" : "283" }, "uris" : [ "http://www.mendeley.com/documents/?uuid=44385f2f-37c0-4179-a144-8e096ff0efa9" ] } ], "mendeley" : { "formattedCitation" : "(Thompson et al. 2016)", "plainTextFormattedCitation" : "(Thompson et al. 2016)", "previouslyFormattedCitation" : "(Thompson et al. 2016)" }, "properties" : {  }, "schema" : "https://github.com/citation-style-language/schema/raw/master/csl-citation.json" }</w:instrText>
+      </w:r>
+      <w:r>
+        <w:rPr>
+          <w:rFonts w:ascii="Times New Roman" w:hAnsi="Times New Roman" w:cs="Times New Roman"/>
+        </w:rPr>
+        <w:fldChar w:fldCharType="separate"/>
+      </w:r>
+      <w:r>
+        <w:rPr>
+          <w:rFonts w:ascii="Times New Roman" w:hAnsi="Times New Roman" w:cs="Times New Roman"/>
+          <w:noProof/>
+        </w:rPr>
+        <w:t xml:space="preserve">Thompson et al. </w:t>
+      </w:r>
+      <w:r>
+        <w:rPr>
+          <w:rFonts w:ascii="Times New Roman" w:hAnsi="Times New Roman" w:cs="Times New Roman"/>
+          <w:noProof/>
+        </w:rPr>
+        <w:t>(</w:t>
+      </w:r>
+      <w:r>
+        <w:rPr>
+          <w:rFonts w:ascii="Times New Roman" w:hAnsi="Times New Roman" w:cs="Times New Roman"/>
+          <w:noProof/>
+        </w:rPr>
+        <w:t>2016)</w:t>
+      </w:r>
+      <w:r>
+        <w:rPr>
+          <w:rFonts w:ascii="Times New Roman" w:hAnsi="Times New Roman" w:cs="Times New Roman"/>
+        </w:rPr>
+        <w:fldChar w:fldCharType="end"/>
+      </w:r>
+      <w:r>
+        <w:rPr>
+          <w:rFonts w:ascii="Times New Roman" w:hAnsi="Times New Roman" w:cs="Times New Roman"/>
+        </w:rPr>
+        <w:t>; (2) a negative cline, representing significantly higher urban than rural HCN frequencies, and (3) no cline</w:t>
+      </w:r>
+      <w:r>
+        <w:rPr>
+          <w:rFonts w:ascii="Times New Roman" w:hAnsi="Times New Roman" w:cs="Times New Roman"/>
+        </w:rPr>
+        <w:t xml:space="preserve"> (i.e. </w:t>
+      </w:r>
+      <w:r>
+        <w:rPr>
+          <w:rFonts w:ascii="Times New Roman" w:hAnsi="Times New Roman" w:cs="Times New Roman"/>
+          <w:i/>
+        </w:rPr>
+        <w:t xml:space="preserve">P </w:t>
+      </w:r>
+      <w:r>
+        <w:rPr>
+          <w:rFonts w:ascii="Times New Roman" w:hAnsi="Times New Roman" w:cs="Times New Roman"/>
+        </w:rPr>
+        <w:t xml:space="preserve"> &gt; 0.05)</w:t>
+      </w:r>
+      <w:r>
+        <w:rPr>
+          <w:rFonts w:ascii="Times New Roman" w:hAnsi="Times New Roman" w:cs="Times New Roman"/>
+        </w:rPr>
+        <w:t xml:space="preserve">. </w:t>
+      </w:r>
+      <w:r>
+        <w:rPr>
+          <w:rFonts w:ascii="Times New Roman" w:hAnsi="Times New Roman" w:cs="Times New Roman"/>
+        </w:rPr>
+        <w:t xml:space="preserve">For each simulated scenario, we report the proportion of significantly positive and negative clines in addition to the mean slope across all 1000 iterations. We explore how these proportions and the mean slope are affected by varying levels of drift, migration and selection. </w:t>
       </w:r>
     </w:p>
     <w:p>
@@ -3679,7 +3901,7 @@
 
 <file path=word/comments.xml><?xml version="1.0" encoding="utf-8"?>
 <w:comments xmlns:wpc="http://schemas.microsoft.com/office/word/2010/wordprocessingCanvas" xmlns:mo="http://schemas.microsoft.com/office/mac/office/2008/main" xmlns:mc="http://schemas.openxmlformats.org/markup-compatibility/2006" xmlns:mv="urn:schemas-microsoft-com:mac:vml" xmlns:o="urn:schemas-microsoft-com:office:office" xmlns:r="http://schemas.openxmlformats.org/officeDocument/2006/relationships" xmlns:m="http://schemas.openxmlformats.org/officeDocument/2006/math" xmlns:v="urn:schemas-microsoft-com:vml" xmlns:wp14="http://schemas.microsoft.com/office/word/2010/wordprocessingDrawing" xmlns:wp="http://schemas.openxmlformats.org/drawingml/2006/wordprocessingDrawing" xmlns:w10="urn:schemas-microsoft-com:office:word" xmlns:w="http://schemas.openxmlformats.org/wordprocessingml/2006/main" xmlns:w14="http://schemas.microsoft.com/office/word/2010/wordml" xmlns:w15="http://schemas.microsoft.com/office/word/2012/wordml" xmlns:wpg="http://schemas.microsoft.com/office/word/2010/wordprocessingGroup" xmlns:wpi="http://schemas.microsoft.com/office/word/2010/wordprocessingInk" xmlns:wne="http://schemas.microsoft.com/office/word/2006/wordml" xmlns:wps="http://schemas.microsoft.com/office/word/2010/wordprocessingShape" mc:Ignorable="w14 w15 wp14">
-  <w:comment w:id="0" w:author="James Santangelo" w:date="2017-12-14T13:24:00Z" w:initials="JS">
+  <w:comment w:id="1" w:author="James Santangelo" w:date="2017-12-14T13:24:00Z" w:initials="JS">
     <w:p>
       <w:pPr>
         <w:pStyle w:val="CommentText"/>
@@ -3695,7 +3917,7 @@
       </w:r>
     </w:p>
   </w:comment>
-  <w:comment w:id="1" w:author="James Santangelo" w:date="2017-12-18T16:05:00Z" w:initials="JS">
+  <w:comment w:id="2" w:author="James Santangelo" w:date="2017-12-18T16:05:00Z" w:initials="JS">
     <w:p>
       <w:pPr>
         <w:pStyle w:val="CommentText"/>
@@ -3711,7 +3933,7 @@
       </w:r>
     </w:p>
   </w:comment>
-  <w:comment w:id="2" w:author="James Santangelo" w:date="2017-12-18T16:13:00Z" w:initials="JS">
+  <w:comment w:id="3" w:author="James Santangelo" w:date="2017-12-18T16:13:00Z" w:initials="JS">
     <w:p>
       <w:pPr>
         <w:pStyle w:val="CommentText"/>
@@ -3727,7 +3949,7 @@
       </w:r>
     </w:p>
   </w:comment>
-  <w:comment w:id="3" w:author="James Santangelo" w:date="2017-12-18T16:03:00Z" w:initials="JS">
+  <w:comment w:id="4" w:author="James Santangelo" w:date="2017-12-18T16:03:00Z" w:initials="JS">
     <w:p>
       <w:pPr>
         <w:pStyle w:val="CommentText"/>
@@ -3739,15 +3961,7 @@
         <w:annotationRef/>
       </w:r>
       <w:r>
-        <w:t xml:space="preserve">Need to include Wright (1952) and </w:t>
-      </w:r>
-      <w:proofErr w:type="spellStart"/>
-      <w:r>
-        <w:t>Bodmer</w:t>
-      </w:r>
-      <w:proofErr w:type="spellEnd"/>
-      <w:r>
-        <w:t xml:space="preserve"> and Parsons (1962). </w:t>
+        <w:t xml:space="preserve">Need to include Wright (1952) and Bodmer and Parsons (1962). </w:t>
       </w:r>
     </w:p>
   </w:comment>
@@ -4215,7 +4429,6 @@
   <w:style w:type="character" w:default="1" w:styleId="DefaultParagraphFont">
     <w:name w:val="Default Paragraph Font"/>
     <w:uiPriority w:val="1"/>
-    <w:semiHidden/>
     <w:unhideWhenUsed/>
   </w:style>
   <w:style w:type="table" w:default="1" w:styleId="TableNormal">
@@ -4609,7 +4822,7 @@
 </file>
 
 <file path=customXml/itemProps1.xml><?xml version="1.0" encoding="utf-8"?>
-<ds:datastoreItem xmlns:ds="http://schemas.openxmlformats.org/officeDocument/2006/customXml" ds:itemID="{A65A4214-B802-B241-B642-2E93893FD01C}">
+<ds:datastoreItem xmlns:ds="http://schemas.openxmlformats.org/officeDocument/2006/customXml" ds:itemID="{963ECF36-9379-BE47-852D-9371B1B20B54}">
   <ds:schemaRefs>
     <ds:schemaRef ds:uri="http://schemas.openxmlformats.org/officeDocument/2006/bibliography"/>
   </ds:schemaRefs>

</xml_diff>

<commit_message>
Rob's comments added to methods draft
</commit_message>
<xml_diff>
--- a/SEC_Methods_draft.docx
+++ b/SEC_Methods_draft.docx
@@ -8,11 +8,21 @@
           <w:b/>
         </w:rPr>
       </w:pPr>
+      <w:commentRangeStart w:id="0"/>
       <w:r>
         <w:rPr>
           <w:b/>
         </w:rPr>
         <w:t>Methods</w:t>
+      </w:r>
+      <w:commentRangeEnd w:id="0"/>
+      <w:r>
+        <w:rPr>
+          <w:rStyle w:val="CommentReference"/>
+          <w:rFonts w:asciiTheme="minorHAnsi" w:hAnsiTheme="minorHAnsi" w:cstheme="minorBidi"/>
+          <w:lang w:val="en-CA"/>
+        </w:rPr>
+        <w:commentReference w:id="0"/>
       </w:r>
     </w:p>
     <w:p>
@@ -24,9 +34,13 @@
     </w:p>
     <w:p>
       <w:pPr>
+        <w:spacing w:line="360" w:lineRule="auto"/>
         <w:rPr>
           <w:i/>
         </w:rPr>
+        <w:pPrChange w:id="1" w:author="Rob Ness" w:date="2017-12-27T14:37:00Z">
+          <w:pPr/>
+        </w:pPrChange>
       </w:pPr>
       <w:r>
         <w:rPr>
@@ -37,1084 +51,1353 @@
     </w:p>
     <w:p>
       <w:pPr>
+        <w:spacing w:line="360" w:lineRule="auto"/>
         <w:rPr>
           <w:i/>
         </w:rPr>
-      </w:pPr>
-    </w:p>
-    <w:p>
-      <w:r>
-        <w:t>To examine the formation of spatial clin</w:t>
-      </w:r>
-      <w:r>
-        <w:t>es in HCN, we</w:t>
-      </w:r>
-      <w:r>
-        <w:t xml:space="preserve"> created a series of spatially-explicit simulations in Python </w:t>
-      </w:r>
-      <w:r>
-        <w:t>2.7 (</w:t>
-      </w:r>
-      <w:r>
-        <w:rPr>
-          <w:color w:val="FF0000"/>
-        </w:rPr>
-        <w:t>CITE?</w:t>
-      </w:r>
-      <w:r>
-        <w:t xml:space="preserve">) </w:t>
-      </w:r>
-      <w:r>
-        <w:t>to track the frequency of HCN wi</w:t>
-      </w:r>
-      <w:r>
-        <w:t>thin populations across space. We</w:t>
-      </w:r>
-      <w:r>
-        <w:t xml:space="preserve"> set up a one-dimensional</w:t>
-      </w:r>
-      <w:r>
-        <w:t>, linear</w:t>
-      </w:r>
-      <w:r>
-        <w:t xml:space="preserve"> matrix with 40 cells, consistent with the number of populations sampled across cities</w:t>
-      </w:r>
-      <w:r>
-        <w:t xml:space="preserve"> by </w:t>
-      </w:r>
-      <w:r>
-        <w:fldChar w:fldCharType="begin" w:fldLock="1"/>
-      </w:r>
-      <w:r>
-        <w:instrText>ADDIN CSL_CITATION { "citationItems" : [ { "id" : "ITEM-1", "itemData" : { "DOI" : "10.1111/j.1574-6941.2012.01443.x", "ISBN" : "0031206905", "ISSN" : "0962-8452", "author" : [ { "dropping-particle" : "", "family" : "Thompson", "given" : "Ken A", "non-dropping-particle" : "", "parse-names" : false, "suffix" : "" }, { "dropping-particle" : "", "family" : "Renaudin", "given" : "Marie", "non-dropping-particle" : "", "parse-names" : false, "suffix" : "" }, { "dropping-particle" : "", "family" : "Johnson", "given" : "Marc T J", "non-dropping-particle" : "", "parse-names" : false, "suffix" : "" } ], "container-title" : "Proceedings of the Royal Society B: Biological Sciences", "id" : "ITEM-1", "issued" : { "date-parts" : [ [ "2016" ] ] }, "page" : "20162180", "title" : "Urbanization drives parallel adaptive clines in plant populations", "type" : "article-journal", "volume" : "283" }, "uris" : [ "http://www.mendeley.com/documents/?uuid=44385f2f-37c0-4179-a144-8e096ff0efa9" ] } ], "mendeley" : { "formattedCitation" : "(Thompson et al. 2016)", "manualFormatting" : "Thompson et al. (2016)", "plainTextFormattedCitation" : "(Thompson et al. 2016)", "previouslyFormattedCitation" : "(Thompson et al. 2016)" }, "properties" : {  }, "schema" : "https://github.com/citation-style-language/schema/raw/master/csl-citation.json" }</w:instrText>
-      </w:r>
-      <w:r>
-        <w:fldChar w:fldCharType="separate"/>
-      </w:r>
-      <w:r>
-        <w:rPr>
-          <w:noProof/>
-        </w:rPr>
-        <w:t xml:space="preserve">Thompson et al. </w:t>
-      </w:r>
-      <w:r>
-        <w:rPr>
-          <w:noProof/>
-        </w:rPr>
-        <w:t>(</w:t>
-      </w:r>
-      <w:r>
-        <w:rPr>
-          <w:noProof/>
-        </w:rPr>
-        <w:t>2016)</w:t>
-      </w:r>
-      <w:r>
-        <w:fldChar w:fldCharType="end"/>
-      </w:r>
-      <w:r>
-        <w:t xml:space="preserve">, where each cell (hereafter patch) represents a patch of suitable habitat that can support a population of </w:t>
-      </w:r>
-      <w:proofErr w:type="spellStart"/>
-      <w:r>
-        <w:rPr>
-          <w:i/>
-        </w:rPr>
-        <w:t>Trifolium</w:t>
-      </w:r>
-      <w:proofErr w:type="spellEnd"/>
-      <w:r>
-        <w:rPr>
-          <w:i/>
-        </w:rPr>
-        <w:t xml:space="preserve"> </w:t>
-      </w:r>
-      <w:proofErr w:type="spellStart"/>
-      <w:r>
-        <w:rPr>
-          <w:i/>
-        </w:rPr>
-        <w:t>repens</w:t>
-      </w:r>
-      <w:proofErr w:type="spellEnd"/>
-      <w:r>
-        <w:t xml:space="preserve">. </w:t>
-      </w:r>
-      <w:r>
-        <w:t xml:space="preserve">These simulations allowed for fine scale, independent control of both stochastic and deterministic parameters important for </w:t>
-      </w:r>
-      <w:r>
-        <w:t xml:space="preserve">varying and maintaining the frequency of </w:t>
-      </w:r>
-      <w:r>
-        <w:rPr>
-          <w:i/>
-        </w:rPr>
-        <w:t xml:space="preserve">CYP79D15 </w:t>
-      </w:r>
-      <w:r>
-        <w:t xml:space="preserve">and </w:t>
-      </w:r>
-      <w:r>
-        <w:rPr>
-          <w:i/>
-        </w:rPr>
-        <w:t>Li</w:t>
-      </w:r>
-      <w:r>
-        <w:t>—and thus HCN—in patches distributed across the landscape (Table 2)</w:t>
-      </w:r>
-      <w:r>
-        <w:t xml:space="preserve">. </w:t>
-      </w:r>
-      <w:r>
-        <w:t xml:space="preserve">The order of events in the simulations are as follows: (1) </w:t>
-      </w:r>
-      <w:r>
-        <w:t xml:space="preserve">Local reproduction (i.e. population growth), (2) </w:t>
-      </w:r>
-      <w:r>
-        <w:t>selection</w:t>
-      </w:r>
-      <w:r>
-        <w:t>, (3)</w:t>
-      </w:r>
-      <w:r>
-        <w:t xml:space="preserve"> migration, (4) colonization (Figure </w:t>
-      </w:r>
-      <w:proofErr w:type="spellStart"/>
-      <w:r>
-        <w:t>1</w:t>
-      </w:r>
-      <w:r>
-        <w:t>C</w:t>
-      </w:r>
-      <w:proofErr w:type="spellEnd"/>
-      <w:r>
-        <w:t>).</w:t>
-      </w:r>
-      <w:r>
-        <w:t xml:space="preserve"> </w:t>
-      </w:r>
-      <w:r>
-        <w:t xml:space="preserve">We </w:t>
-      </w:r>
-      <w:r>
-        <w:t>first explored two broad colonization scenarios</w:t>
-      </w:r>
-      <w:r>
-        <w:t xml:space="preserve"> (Figure </w:t>
-      </w:r>
-      <w:proofErr w:type="spellStart"/>
-      <w:r>
-        <w:t>1A</w:t>
-      </w:r>
-      <w:proofErr w:type="spellEnd"/>
-      <w:r>
-        <w:t xml:space="preserve"> and </w:t>
-      </w:r>
-      <w:proofErr w:type="spellStart"/>
-      <w:r>
-        <w:t>1C</w:t>
-      </w:r>
-      <w:proofErr w:type="spellEnd"/>
-      <w:r>
-        <w:t>, described below)</w:t>
-      </w:r>
-      <w:r>
-        <w:t xml:space="preserve">, which differ in how they manipulate the amount of genetic drift acting within populations. </w:t>
-      </w:r>
-      <w:r>
-        <w:t>We use these two scenarios to produce a total of eight</w:t>
-      </w:r>
-      <w:r>
-        <w:t xml:space="preserve"> </w:t>
-      </w:r>
-      <w:r>
-        <w:t>simulated cases</w:t>
-      </w:r>
-      <w:r>
-        <w:t xml:space="preserve"> (</w:t>
-      </w:r>
-      <w:r>
-        <w:t>Table 3</w:t>
-      </w:r>
-      <w:r>
-        <w:t xml:space="preserve">) that explore the interactive effects of drift, migration, and selection on the formation of phenotypic clines in </w:t>
-      </w:r>
-      <w:proofErr w:type="spellStart"/>
-      <w:r>
-        <w:t>cyanogenesis</w:t>
-      </w:r>
-      <w:proofErr w:type="spellEnd"/>
-      <w:r>
-        <w:t xml:space="preserve">. </w:t>
-      </w:r>
-    </w:p>
-    <w:p/>
-    <w:p>
-      <w:pPr>
-        <w:rPr>
-          <w:i/>
-        </w:rPr>
-      </w:pPr>
-      <w:r>
-        <w:rPr>
-          <w:i/>
-        </w:rPr>
-        <w:t>Drift s</w:t>
-      </w:r>
-      <w:r>
-        <w:rPr>
-          <w:i/>
-        </w:rPr>
-        <w:t>cenario</w:t>
-      </w:r>
-      <w:r>
-        <w:rPr>
-          <w:i/>
-        </w:rPr>
-        <w:t xml:space="preserve"> 1:</w:t>
-      </w:r>
-      <w:r>
-        <w:t xml:space="preserve"> </w:t>
-      </w:r>
-      <w:r>
-        <w:rPr>
-          <w:i/>
-        </w:rPr>
-        <w:t>Gradient in carrying capacity across the matrix</w:t>
-      </w:r>
-    </w:p>
-    <w:p>
-      <w:pPr>
-        <w:rPr>
-          <w:i/>
-        </w:rPr>
-      </w:pPr>
-    </w:p>
-    <w:p>
-      <w:r>
-        <w:t xml:space="preserve">In the first </w:t>
-      </w:r>
-      <w:r>
-        <w:t xml:space="preserve">drift </w:t>
-      </w:r>
-      <w:r>
-        <w:t>scenario, we</w:t>
-      </w:r>
-      <w:r>
-        <w:t xml:space="preserve"> imposed a gradient in the carrying capacity (</w:t>
-      </w:r>
-      <w:r>
-        <w:rPr>
-          <w:i/>
-        </w:rPr>
-        <w:t>K</w:t>
-      </w:r>
-      <w:r>
-        <w:t>) of populations across the matrix, thereby placing an upper-limit on the population size (</w:t>
-      </w:r>
-      <w:r>
-        <w:rPr>
-          <w:i/>
-        </w:rPr>
-        <w:t>N</w:t>
-      </w:r>
-      <w:r>
-        <w:rPr>
-          <w:i/>
-          <w:vertAlign w:val="subscript"/>
-        </w:rPr>
-        <w:t>,</w:t>
-      </w:r>
-      <w:r>
-        <w:t xml:space="preserve"> Figure</w:t>
-      </w:r>
-      <w:r>
-        <w:t xml:space="preserve"> </w:t>
-      </w:r>
-      <w:proofErr w:type="spellStart"/>
-      <w:r>
-        <w:t>1</w:t>
-      </w:r>
-      <w:r>
-        <w:t>A</w:t>
-      </w:r>
-      <w:proofErr w:type="spellEnd"/>
-      <w:r>
-        <w:t xml:space="preserve">). </w:t>
-      </w:r>
-      <w:r>
-        <w:t xml:space="preserve">Drift is expected to be greatest in populations with the smallest carrying capacity and this method has been used in other agent-based simulations exploring the effects of drift, gene flow, and selection on patterns of local adaptation </w:t>
-      </w:r>
-      <w:r>
-        <w:fldChar w:fldCharType="begin" w:fldLock="1"/>
-      </w:r>
-      <w:r>
-        <w:instrText>ADDIN CSL_CITATION { "citationItems" : [ { "id" : "ITEM-1", "itemData" : { "DOI" : "10.1111/j.1420-9101.2005.00976.x", "ISBN" : "1010-061X (Print)\\n1010-061X (Linking)", "ISSN" : "1010061X", "PMID" : "16405592", "abstract" : "We use individual-based stochastic simulations and analytical deterministic predictions to investigate the interaction between drift, natural selection and gene flow on the patterns of local adaptation across a fragmented species' range under clinally varying selection. Migration between populations follows a stepping-stone pattern and density decreases from the centre to the periphery of the range. Increased migration worsens gene swamping in small marginal populations but mitigates the effect of drift by replenishing genetic variance and helping purge deleterious mutations. Contrary to the deterministic prediction that increased connectivity within the range always inhibits local adaptation, simulations show that low intermediate migration rates improve fitness in marginal populations and attenuate fitness heterogeneity across the range. Such migration rates are optimal in that they maximize the total mean fitness at the scale of the range. Optimal migration rates increase with shallower environmental gradients, smaller marginal populations and higher mutation rates affecting fitness.", "author" : [ { "dropping-particle" : "", "family" : "Alleaume-Benharira", "given" : "M", "non-dropping-particle" : "", "parse-names" : false, "suffix" : "" }, { "dropping-particle" : "", "family" : "Pen", "given" : "I R", "non-dropping-particle" : "", "parse-names" : false, "suffix" : "" }, { "dropping-particle" : "", "family" : "Ronce", "given" : "O", "non-dropping-particle" : "", "parse-names" : false, "suffix" : "" } ], "container-title" : "Journal of Evolutionary Biology", "id" : "ITEM-1", "issue" : "1", "issued" : { "date-parts" : [ [ "2006" ] ] }, "page" : "203-215", "title" : "Geographical patterns of adaptation within a species' range: interactions between drift and gene flow", "type" : "article-journal", "volume" : "19" }, "uris" : [ "http://www.mendeley.com/documents/?uuid=7d1babf5-de2f-4e50-8dde-d9a3f7695356" ] } ], "mendeley" : { "formattedCitation" : "(Alleaume-Benharira et al. 2006)", "plainTextFormattedCitation" : "(Alleaume-Benharira et al. 2006)", "previouslyFormattedCitation" : "(Alleaume-Benharira et al. 2006)" }, "properties" : {  }, "schema" : "https://github.com/citation-style-language/schema/raw/master/csl-citation.json" }</w:instrText>
-      </w:r>
-      <w:r>
-        <w:fldChar w:fldCharType="separate"/>
-      </w:r>
-      <w:r>
-        <w:rPr>
-          <w:noProof/>
-        </w:rPr>
-        <w:t>(Alleaume-Benharira et al. 2006)</w:t>
-      </w:r>
-      <w:r>
-        <w:fldChar w:fldCharType="end"/>
-      </w:r>
-      <w:r>
-        <w:t>. We first simulated a scenario where</w:t>
-      </w:r>
-      <w:r>
-        <w:t xml:space="preserve"> </w:t>
-      </w:r>
-      <w:r>
-        <w:rPr>
-          <w:i/>
-        </w:rPr>
-        <w:t>N</w:t>
-      </w:r>
-      <w:r>
-        <w:t xml:space="preserve"> is assumed to be greatest in rural populations (</w:t>
-      </w:r>
-      <w:r>
-        <w:rPr>
-          <w:i/>
-        </w:rPr>
-        <w:t>N</w:t>
-      </w:r>
-      <w:r>
-        <w:t xml:space="preserve"> = 1000) and decline linearly with increasing urbanization (</w:t>
-      </w:r>
-      <w:r>
-        <w:rPr>
-          <w:i/>
-        </w:rPr>
-        <w:t>N</w:t>
-      </w:r>
-      <w:r>
-        <w:t xml:space="preserve"> = 10 at urban end</w:t>
-      </w:r>
-      <w:r>
-        <w:t xml:space="preserve">, Figure </w:t>
-      </w:r>
-      <w:proofErr w:type="spellStart"/>
-      <w:r>
-        <w:t>1A</w:t>
-      </w:r>
-      <w:proofErr w:type="spellEnd"/>
-      <w:r>
-        <w:t xml:space="preserve">). This scenario </w:t>
-      </w:r>
-      <w:r>
-        <w:t>represents a case where</w:t>
-      </w:r>
-      <w:r>
-        <w:t xml:space="preserve"> clover populations were initially similar but increased </w:t>
-      </w:r>
-      <w:r>
-        <w:t xml:space="preserve">fragmentation associated with </w:t>
-      </w:r>
-      <w:r>
-        <w:t xml:space="preserve">urbanization reduced </w:t>
-      </w:r>
-      <w:r>
-        <w:t xml:space="preserve">urban </w:t>
-      </w:r>
-      <w:r>
-        <w:t>population size</w:t>
-      </w:r>
-      <w:r>
-        <w:t>s</w:t>
-      </w:r>
-      <w:r>
-        <w:t xml:space="preserve"> and increased the strength of drift. </w:t>
-      </w:r>
-      <w:r>
-        <w:t xml:space="preserve">All 40 populations were initialized—and remained— at carrying capacity; thus, population growth is irrelevant in this first case. </w:t>
-      </w:r>
-      <w:r>
-        <w:t xml:space="preserve">These simulations were run for </w:t>
-      </w:r>
-      <w:r>
-        <w:t>500 non-overlapping</w:t>
-      </w:r>
-      <w:r>
-        <w:t xml:space="preserve"> generations.</w:t>
-      </w:r>
-    </w:p>
-    <w:p/>
-    <w:p>
-      <w:pPr>
-        <w:rPr>
-          <w:i/>
-        </w:rPr>
-      </w:pPr>
-      <w:r>
-        <w:rPr>
-          <w:i/>
-        </w:rPr>
-        <w:t>Drift s</w:t>
-      </w:r>
-      <w:r>
-        <w:rPr>
-          <w:i/>
-        </w:rPr>
-        <w:t>cenario</w:t>
-      </w:r>
-      <w:r>
-        <w:rPr>
-          <w:i/>
-        </w:rPr>
-        <w:t xml:space="preserve"> 2:</w:t>
-      </w:r>
-      <w:r>
-        <w:t xml:space="preserve"> </w:t>
-      </w:r>
-      <w:r>
-        <w:rPr>
-          <w:i/>
-        </w:rPr>
-        <w:t>Colonization and founder events</w:t>
-      </w:r>
-    </w:p>
-    <w:p/>
-    <w:p>
-      <w:r>
-        <w:t>In the second scenario, the simulations begin with a single rural population at carrying capacity and adjacent patches are repeatedly colonized toward the urban end until all p</w:t>
-      </w:r>
-      <w:r>
-        <w:t xml:space="preserve">atches contain populations (Figure </w:t>
-      </w:r>
-      <w:proofErr w:type="spellStart"/>
-      <w:r>
-        <w:t>1B</w:t>
-      </w:r>
-      <w:proofErr w:type="spellEnd"/>
-      <w:r>
-        <w:t xml:space="preserve"> and </w:t>
-      </w:r>
-      <w:proofErr w:type="spellStart"/>
-      <w:r>
-        <w:t>1</w:t>
-      </w:r>
-      <w:r>
-        <w:t>C</w:t>
-      </w:r>
-      <w:proofErr w:type="spellEnd"/>
-      <w:r>
-        <w:t xml:space="preserve">). There is no gradient in carrying capacity in this scenario; rather, the strength of drift is manipulated by varying the strength of founder events, determined as the proportion of </w:t>
-      </w:r>
-      <w:commentRangeStart w:id="0"/>
-      <w:r>
-        <w:t>alleles</w:t>
-      </w:r>
-      <w:r>
-        <w:t xml:space="preserve"> </w:t>
-      </w:r>
-      <w:commentRangeEnd w:id="0"/>
-      <w:r>
-        <w:rPr>
-          <w:rStyle w:val="CommentReference"/>
-        </w:rPr>
-        <w:commentReference w:id="0"/>
-      </w:r>
-      <w:r>
-        <w:t xml:space="preserve">sampled from the parent population (i.e. smaller proportion = stronger founder event). </w:t>
-      </w:r>
-      <w:r>
-        <w:t xml:space="preserve">We initially simulated 10 different </w:t>
-      </w:r>
-      <w:r>
-        <w:t>founding proportions (</w:t>
-      </w:r>
-      <w:r>
-        <w:t>0.01; 0.02; 0.035; 0.05; 0.075; 0.1; 0.2; 0.5; 0.75; 1.0</w:t>
-      </w:r>
-      <w:r>
-        <w:t xml:space="preserve">) to explore </w:t>
-      </w:r>
-      <w:r>
-        <w:t xml:space="preserve">the formation of clines under a broad range of serial founder events. </w:t>
-      </w:r>
-      <w:r>
-        <w:t>To minimize the number of simulations performed for later cases</w:t>
-      </w:r>
-      <w:r>
-        <w:t>, we chose three founding proportions</w:t>
-      </w:r>
-      <w:r>
-        <w:t xml:space="preserve"> from among the 10 above</w:t>
-      </w:r>
-      <w:r>
-        <w:t xml:space="preserve">: 0.01, 0.2, </w:t>
-      </w:r>
-      <w:r>
-        <w:t xml:space="preserve">and </w:t>
-      </w:r>
-      <w:r>
-        <w:t xml:space="preserve">1.0, representing strong, intermediate, and no effects of drift through founder effects, respectively. </w:t>
-      </w:r>
-      <w:r>
-        <w:t>These</w:t>
-      </w:r>
-      <w:r>
-        <w:t xml:space="preserve"> were</w:t>
-      </w:r>
-      <w:r>
-        <w:t xml:space="preserve"> chosen as </w:t>
-      </w:r>
-      <w:r>
-        <w:lastRenderedPageBreak/>
-        <w:t xml:space="preserve">they sufficiently capture the variation in the effects of founding proportion on the formation of clines. </w:t>
-      </w:r>
-    </w:p>
-    <w:p>
-      <w:pPr>
-        <w:ind w:firstLine="720"/>
-      </w:pPr>
-      <w:r>
-        <w:t>In our simulations, t</w:t>
-      </w:r>
-      <w:r>
-        <w:t>he probability that a population colonizes an adjacent patch depends on its size</w:t>
-      </w:r>
-      <w:r>
-        <w:t xml:space="preserve">: this probability is 1.0 for populations at carrying capacity and decreases linearly </w:t>
-      </w:r>
-      <w:r>
-        <w:t xml:space="preserve">with decreasing population size. </w:t>
-      </w:r>
-      <w:r>
-        <w:t>Because founder events reduce the size of newly formed populations</w:t>
-      </w:r>
-      <w:r>
-        <w:t>, serial founder events would result in populations becoming rapidly extinct (or exceedingly small)</w:t>
-      </w:r>
-      <w:r>
-        <w:t>, preventing the colonization of new patches</w:t>
-      </w:r>
-      <w:r>
-        <w:t xml:space="preserve">. We therefore implemented a model of logistic population growth allowing populations to grow every generation until they reach carrying capacity. </w:t>
-      </w:r>
-      <w:r>
-        <w:t xml:space="preserve">Under this model, </w:t>
-      </w:r>
-      <w:r>
-        <w:t>a population of size 10 takes 27 generations to reach a carrying capacity of 1000</w:t>
-      </w:r>
-      <w:r>
-        <w:t xml:space="preserve"> (growth rate [r] = 1.</w:t>
-      </w:r>
-      <w:commentRangeStart w:id="1"/>
-      <w:r>
-        <w:t>5</w:t>
-      </w:r>
-      <w:commentRangeEnd w:id="1"/>
-      <w:r>
-        <w:rPr>
-          <w:rStyle w:val="CommentReference"/>
-        </w:rPr>
-        <w:commentReference w:id="1"/>
-      </w:r>
-      <w:r>
-        <w:t>)</w:t>
-      </w:r>
-      <w:r>
-        <w:t>.</w:t>
-      </w:r>
-      <w:r>
-        <w:t xml:space="preserve"> </w:t>
-      </w:r>
-      <w:r>
-        <w:t>S</w:t>
-      </w:r>
-      <w:r>
-        <w:t xml:space="preserve">imulations were run for 500 generations </w:t>
-      </w:r>
-      <w:r>
-        <w:t>beginning when all patches on the landscape contained populations.</w:t>
-      </w:r>
-    </w:p>
-    <w:p/>
-    <w:p>
-      <w:pPr>
-        <w:rPr>
-          <w:i/>
-        </w:rPr>
-      </w:pPr>
-      <w:commentRangeStart w:id="2"/>
-      <w:r>
-        <w:rPr>
-          <w:i/>
-        </w:rPr>
-        <w:t>Selection</w:t>
-      </w:r>
-      <w:commentRangeEnd w:id="2"/>
-      <w:r>
-        <w:rPr>
-          <w:rStyle w:val="CommentReference"/>
-        </w:rPr>
-        <w:commentReference w:id="2"/>
-      </w:r>
-    </w:p>
-    <w:p>
-      <w:pPr>
-        <w:rPr>
-          <w:i/>
-        </w:rPr>
-      </w:pPr>
-    </w:p>
-    <w:p>
-      <w:r>
-        <w:t xml:space="preserve">We used two-locus selection models </w:t>
-      </w:r>
-      <w:r>
-        <w:t xml:space="preserve">to explore the effects of selection in generating and maintaining </w:t>
-      </w:r>
-      <w:proofErr w:type="spellStart"/>
-      <w:r>
-        <w:t>cyanogenesis</w:t>
-      </w:r>
-      <w:proofErr w:type="spellEnd"/>
-      <w:r>
-        <w:t xml:space="preserve"> clines </w:t>
-      </w:r>
-      <w:commentRangeStart w:id="3"/>
-      <w:r>
-        <w:fldChar w:fldCharType="begin" w:fldLock="1"/>
-      </w:r>
-      <w:r>
-        <w:instrText>ADDIN CSL_CITATION { "citationItems" : [ { "id" : "ITEM-1", "itemData" : { "DOI" : "10.2307/2405995", "ISBN" : "0014-3820", "ISSN" : "00143820", "abstract" : "The joint effects of linkage and epistasis (interaction between non-allelic genes in determining fitness) have been examined for two-locus polymorphisms . The general results are of the following nature:(1) Gene frequencies change toward a stable equilibrium ...", "author" : [ { "dropping-particle" : "", "family" : "Lewontin", "given" : "R C", "non-dropping-particle" : "", "parse-names" : false, "suffix" : "" }, { "dropping-particle" : "", "family" : "Kojima", "given" : "K", "non-dropping-particle" : "", "parse-names" : false, "suffix" : "" } ], "container-title" : "Evolution", "id" : "ITEM-1", "issue" : "4", "issued" : { "date-parts" : [ [ "1960" ] ] }, "page" : "458-472", "title" : "The evolutionary dynamics of complex polymorphisms", "type" : "article", "volume" : "14" }, "uris" : [ "http://www.mendeley.com/documents/?uuid=124154c6-3190-41a6-a24a-b24b4f6a8237" ] }, { "id" : "ITEM-2", "itemData" : { "author" : [ { "dropping-particle" : "", "family" : "Kimura", "given" : "Motoo", "non-dropping-particle" : "", "parse-names" : false, "suffix" : "" } ], "container-title" : "Evolution", "id" : "ITEM-2", "issued" : { "date-parts" : [ [ "1956" ] ] }, "page" : "278-287", "title" : "A model of a genetic system which leads to closer linkage by natural selection", "type" : "article-journal", "volume" : "10" }, "uris" : [ "http://www.mendeley.com/documents/?uuid=2d07b39e-090f-48b9-b881-224f3c930675" ] }, { "id" : "ITEM-3", "itemData" : { "author" : [ { "dropping-particle" : "", "family" : "Felsenstein", "given" : "Joseph", "non-dropping-particle" : "", "parse-names" : false, "suffix" : "" } ], "container-title" : "Genetics", "id" : "ITEM-3", "issue" : "August", "issued" : { "date-parts" : [ [ "1965" ] ] }, "page" : "349-363", "title" : "The effect of linkage on directional selection", "type" : "article-journal", "volume" : "52" }, "uris" : [ "http://www.mendeley.com/documents/?uuid=5d9758b4-5aff-4fd7-a201-3ba443b8d84b" ] } ], "mendeley" : { "formattedCitation" : "(Kimura 1956; Lewontin and Kojima 1960; Felsenstein 1965)", "plainTextFormattedCitation" : "(Kimura 1956; Lewontin and Kojima 1960; Felsenstein 1965)", "previouslyFormattedCitation" : "(Kimura 1956; Lewontin and Kojima 1960; Felsenstein 1965)" }, "properties" : {  }, "schema" : "https://github.com/citation-style-language/schema/raw/master/csl-citation.json" }</w:instrText>
-      </w:r>
-      <w:r>
-        <w:fldChar w:fldCharType="separate"/>
-      </w:r>
-      <w:r>
-        <w:rPr>
-          <w:noProof/>
-        </w:rPr>
-        <w:t>(Kimura 1956; Lewontin and Kojima 1960; Felsenstein 1965)</w:t>
-      </w:r>
-      <w:r>
-        <w:fldChar w:fldCharType="end"/>
-      </w:r>
-      <w:commentRangeEnd w:id="3"/>
-      <w:r>
-        <w:rPr>
-          <w:rStyle w:val="CommentReference"/>
-        </w:rPr>
-        <w:commentReference w:id="3"/>
-      </w:r>
-      <w:r>
-        <w:t xml:space="preserve">. </w:t>
-      </w:r>
-      <w:r>
-        <w:t xml:space="preserve">Selection </w:t>
-      </w:r>
-      <w:proofErr w:type="spellStart"/>
-      <w:r>
-        <w:t>favoured</w:t>
-      </w:r>
-      <w:proofErr w:type="spellEnd"/>
-      <w:r>
-        <w:t xml:space="preserve"> either cyanogenic (i.e. HCN+) or </w:t>
-      </w:r>
-      <w:proofErr w:type="spellStart"/>
-      <w:r>
-        <w:t>acyanogenic</w:t>
-      </w:r>
-      <w:proofErr w:type="spellEnd"/>
-      <w:r>
-        <w:t xml:space="preserve"> (i.e. HCN–) genotypes</w:t>
-      </w:r>
-      <w:r>
-        <w:t xml:space="preserve">, depending on the population’s position in the landscape matrix. For each simulation, we defined a maximum strength of selection, which favoured </w:t>
-      </w:r>
-      <w:r>
-        <w:t>HCN+</w:t>
-      </w:r>
-      <w:r>
-        <w:t xml:space="preserve"> genotypes in the rural-m</w:t>
-      </w:r>
-      <w:r>
-        <w:t>ost population and HCN–</w:t>
-      </w:r>
-      <w:r>
-        <w:t xml:space="preserve"> genotyp</w:t>
-      </w:r>
-      <w:r>
-        <w:t>es in the urban-most population</w:t>
-      </w:r>
-      <w:r>
-        <w:t xml:space="preserve">. The selection coefficient varied linearly across the matrix such that HCN+ and HCN– genotypes had equal fitness in the central population of the landscape (i.e. population 20, Figure </w:t>
-      </w:r>
-      <w:r>
-        <w:rPr>
-          <w:color w:val="000000" w:themeColor="text1"/>
-        </w:rPr>
-        <w:t>2</w:t>
-      </w:r>
-      <w:r>
-        <w:t xml:space="preserve">). </w:t>
-      </w:r>
-      <w:r>
-        <w:t xml:space="preserve">This </w:t>
-      </w:r>
-      <w:r>
-        <w:t xml:space="preserve">model represents a case where selection favouring HCN+ genotypes in rural environments changes gradually along an urbanization gradient until HCN– genotypes are favoured in the urban core, consistent with the phenotypic clines reported by </w:t>
-      </w:r>
-      <w:r>
-        <w:fldChar w:fldCharType="begin" w:fldLock="1"/>
-      </w:r>
-      <w:r>
-        <w:instrText>ADDIN CSL_CITATION { "citationItems" : [ { "id" : "ITEM-1", "itemData" : { "DOI" : "10.1111/j.1574-6941.2012.01443.x", "ISBN" : "0031206905", "ISSN" : "0962-8452", "author" : [ { "dropping-particle" : "", "family" : "Thompson", "given" : "Ken A", "non-dropping-particle" : "", "parse-names" : false, "suffix" : "" }, { "dropping-particle" : "", "family" : "Renaudin", "given" : "Marie", "non-dropping-particle" : "", "parse-names" : false, "suffix" : "" }, { "dropping-particle" : "", "family" : "Johnson", "given" : "Marc T J", "non-dropping-particle" : "", "parse-names" : false, "suffix" : "" } ], "container-title" : "Proceedings of the Royal Society B: Biological Sciences", "id" : "ITEM-1", "issued" : { "date-parts" : [ [ "2016" ] ] }, "page" : "20162180", "title" : "Urbanization drives parallel adaptive clines in plant populations", "type" : "article-journal", "volume" : "283" }, "uris" : [ "http://www.mendeley.com/documents/?uuid=44385f2f-37c0-4179-a144-8e096ff0efa9" ] } ], "mendeley" : { "formattedCitation" : "(Thompson et al. 2016)", "manualFormatting" : "Thompson et al. (2016)", "plainTextFormattedCitation" : "(Thompson et al. 2016)", "previouslyFormattedCitation" : "(Thompson et al. 2016)" }, "properties" : {  }, "schema" : "https://github.com/citation-style-language/schema/raw/master/csl-citation.json" }</w:instrText>
-      </w:r>
-      <w:r>
-        <w:fldChar w:fldCharType="separate"/>
-      </w:r>
-      <w:r>
-        <w:rPr>
-          <w:noProof/>
-        </w:rPr>
-        <w:t>Thompson et al</w:t>
-      </w:r>
-      <w:bookmarkStart w:id="4" w:name="_GoBack"/>
-      <w:bookmarkEnd w:id="4"/>
-      <w:r>
-        <w:rPr>
-          <w:noProof/>
-        </w:rPr>
-        <w:t xml:space="preserve">. </w:t>
-      </w:r>
-      <w:r>
-        <w:rPr>
-          <w:noProof/>
-        </w:rPr>
-        <w:t>(</w:t>
-      </w:r>
-      <w:r>
-        <w:rPr>
-          <w:noProof/>
-        </w:rPr>
-        <w:t>2016)</w:t>
-      </w:r>
-      <w:r>
-        <w:fldChar w:fldCharType="end"/>
-      </w:r>
-      <w:r>
-        <w:t xml:space="preserve">. </w:t>
-      </w:r>
-      <w:r>
-        <w:t>Similar to above, w</w:t>
-      </w:r>
-      <w:r>
-        <w:t xml:space="preserve">e initially simulated 10 different </w:t>
-      </w:r>
-      <w:r>
-        <w:t>maximum selection coefficients</w:t>
-      </w:r>
-      <w:r>
-        <w:t xml:space="preserve"> (</w:t>
-      </w:r>
-      <w:r>
-        <w:t>0; 0.001; 0.0025; 0.005; 0.0075; 0.01; 0.025; 0.05; 0.1; 0.2</w:t>
-      </w:r>
-      <w:r>
-        <w:t xml:space="preserve">) to explore the formation of clines under a broad range of </w:t>
-      </w:r>
-      <w:r>
-        <w:t>selection strengths</w:t>
-      </w:r>
-      <w:r>
-        <w:t xml:space="preserve">. To minimize the number of simulations performed for later cases, we chose three </w:t>
-      </w:r>
-      <w:r>
-        <w:t>selection coefficients</w:t>
-      </w:r>
-      <w:r>
-        <w:t xml:space="preserve"> from among the 10 above: 0, </w:t>
-      </w:r>
-      <w:commentRangeStart w:id="5"/>
-      <w:r>
-        <w:rPr>
-          <w:color w:val="FF0000"/>
-        </w:rPr>
-        <w:t>X</w:t>
-      </w:r>
-      <w:r>
-        <w:t xml:space="preserve">, and </w:t>
-      </w:r>
-      <w:r>
-        <w:rPr>
-          <w:color w:val="FF0000"/>
-        </w:rPr>
-        <w:t>X</w:t>
-      </w:r>
-      <w:commentRangeEnd w:id="5"/>
-      <w:r>
-        <w:rPr>
-          <w:rStyle w:val="CommentReference"/>
-          <w:rFonts w:asciiTheme="minorHAnsi" w:hAnsiTheme="minorHAnsi" w:cstheme="minorBidi"/>
-          <w:lang w:val="en-CA"/>
-        </w:rPr>
-        <w:commentReference w:id="5"/>
-      </w:r>
-      <w:r>
-        <w:t xml:space="preserve">, representing </w:t>
-      </w:r>
-      <w:r>
-        <w:t>no</w:t>
-      </w:r>
-      <w:r>
-        <w:t xml:space="preserve">, intermediate, and </w:t>
-      </w:r>
-      <w:r>
-        <w:t>strong</w:t>
-      </w:r>
-      <w:r>
-        <w:t xml:space="preserve"> </w:t>
-      </w:r>
-      <w:r>
-        <w:t>selection</w:t>
-      </w:r>
-      <w:r>
-        <w:t xml:space="preserve">, respectively. These were chosen as they sufficiently capture the variation in the effects of </w:t>
-      </w:r>
-      <w:r>
-        <w:t>selection</w:t>
-      </w:r>
-      <w:r>
-        <w:t xml:space="preserve"> on the formation of </w:t>
-      </w:r>
-      <w:proofErr w:type="spellStart"/>
-      <w:r>
-        <w:t>cyanogenesis</w:t>
-      </w:r>
-      <w:proofErr w:type="spellEnd"/>
-      <w:r>
-        <w:t xml:space="preserve"> </w:t>
-      </w:r>
-      <w:r>
-        <w:t>clines.</w:t>
-      </w:r>
-    </w:p>
-    <w:p>
-      <w:pPr>
-        <w:ind w:firstLine="720"/>
-      </w:pPr>
-      <w:r>
-        <w:t>When selection acts on two or more loci, linkage disequilibrium (LD) may accumulate as genotypes with particular allele combinations are favored, resulting in gamete frequencies that differ f</w:t>
-      </w:r>
-      <w:r>
-        <w:t xml:space="preserve">rom their expectation based on allele frequencies </w:t>
-      </w:r>
-      <w:r>
-        <w:fldChar w:fldCharType="begin" w:fldLock="1"/>
-      </w:r>
-      <w:r>
-        <w:instrText>ADDIN CSL_CITATION { "citationItems" : [ { "id" : "ITEM-1", "itemData" : { "DOI" : "10.2307/2405995", "ISBN" : "0014-3820", "ISSN" : "00143820", "abstract" : "The joint effects of linkage and epistasis (interaction between non-allelic genes in determining fitness) have been examined for two-locus polymorphisms . The general results are of the following nature:(1) Gene frequencies change toward a stable equilibrium ...", "author" : [ { "dropping-particle" : "", "family" : "Lewontin", "given" : "R C", "non-dropping-particle" : "", "parse-names" : false, "suffix" : "" }, { "dropping-particle" : "", "family" : "Kojima", "given" : "K", "non-dropping-particle" : "", "parse-names" : false, "suffix" : "" } ], "container-title" : "Evolution", "id" : "ITEM-1", "issue" : "4", "issued" : { "date-parts" : [ [ "1960" ] ] }, "page" : "458-472", "title" : "The evolutionary dynamics of complex polymorphisms", "type" : "article", "volume" : "14" }, "uris" : [ "http://www.mendeley.com/documents/?uuid=124154c6-3190-41a6-a24a-b24b4f6a8237" ] } ], "mendeley" : { "formattedCitation" : "(Lewontin and Kojima 1960)", "plainTextFormattedCitation" : "(Lewontin and Kojima 1960)", "previouslyFormattedCitation" : "(Lewontin and Kojima 1960)" }, "properties" : {  }, "schema" : "https://github.com/citation-style-language/schema/raw/master/csl-citation.json" }</w:instrText>
-      </w:r>
-      <w:r>
-        <w:fldChar w:fldCharType="separate"/>
-      </w:r>
-      <w:r>
-        <w:rPr>
-          <w:noProof/>
-        </w:rPr>
-        <w:t>(Lewontin and Kojima 1960)</w:t>
-      </w:r>
-      <w:r>
-        <w:fldChar w:fldCharType="end"/>
-      </w:r>
-      <w:r>
-        <w:t>. However, g</w:t>
-      </w:r>
-      <w:commentRangeStart w:id="6"/>
-      <w:r>
-        <w:t xml:space="preserve">iven that the </w:t>
-      </w:r>
-      <w:r>
-        <w:rPr>
-          <w:i/>
-        </w:rPr>
-        <w:t xml:space="preserve">CYP79D15 </w:t>
-      </w:r>
-      <w:r>
-        <w:t xml:space="preserve">and </w:t>
-      </w:r>
-      <w:r>
-        <w:rPr>
-          <w:i/>
-        </w:rPr>
-        <w:t xml:space="preserve">Li </w:t>
-      </w:r>
-      <w:r>
-        <w:t xml:space="preserve">loci are unlinked </w:t>
-      </w:r>
-      <w:commentRangeEnd w:id="6"/>
-      <w:r>
-        <w:rPr>
-          <w:rStyle w:val="CommentReference"/>
-        </w:rPr>
-        <w:commentReference w:id="6"/>
-      </w:r>
-      <w:r>
-        <w:t>(</w:t>
-      </w:r>
-      <w:r>
-        <w:rPr>
-          <w:color w:val="FF0000"/>
-        </w:rPr>
-        <w:t>REF NEEDED</w:t>
-      </w:r>
-      <w:r>
-        <w:t>)</w:t>
-      </w:r>
-      <w:r>
-        <w:t>, theory predicts that free recombination (</w:t>
-      </w:r>
-      <w:proofErr w:type="spellStart"/>
-      <w:r>
-        <w:t>recombination</w:t>
-      </w:r>
-      <w:proofErr w:type="spellEnd"/>
-      <w:r>
-        <w:t xml:space="preserve"> fraction = 0.5) between these loci would limit the accumulation of significant </w:t>
-      </w:r>
-      <w:r>
-        <w:t>LD</w:t>
-      </w:r>
-      <w:r>
-        <w:t xml:space="preserve"> </w:t>
-      </w:r>
-      <w:r>
-        <w:t xml:space="preserve">even under selection </w:t>
-      </w:r>
-      <w:r>
-        <w:fldChar w:fldCharType="begin" w:fldLock="1"/>
-      </w:r>
-      <w:r>
-        <w:instrText>ADDIN CSL_CITATION { "citationItems" : [ { "id" : "ITEM-1", "itemData" : { "author" : [ { "dropping-particle" : "", "family" : "Felsenstein", "given" : "Joseph", "non-dropping-particle" : "", "parse-names" : false, "suffix" : "" } ], "container-title" : "Genetics", "id" : "ITEM-1", "issue" : "August", "issued" : { "date-parts" : [ [ "1965" ] ] }, "page" : "349-363", "title" : "The effect of linkage on directional selection", "type" : "article-journal", "volume" : "52" }, "uris" : [ "http://www.mendeley.com/documents/?uuid=5d9758b4-5aff-4fd7-a201-3ba443b8d84b" ] } ], "mendeley" : { "formattedCitation" : "(Felsenstein 1965)", "plainTextFormattedCitation" : "(Felsenstein 1965)", "previouslyFormattedCitation" : "(Felsenstein 1965)" }, "properties" : {  }, "schema" : "https://github.com/citation-style-language/schema/raw/master/csl-citation.json" }</w:instrText>
-      </w:r>
-      <w:r>
-        <w:fldChar w:fldCharType="separate"/>
-      </w:r>
-      <w:r>
-        <w:rPr>
-          <w:noProof/>
-        </w:rPr>
-        <w:t>(Felsenstein 1965)</w:t>
-      </w:r>
-      <w:r>
-        <w:fldChar w:fldCharType="end"/>
-      </w:r>
-      <w:r>
-        <w:t xml:space="preserve">. Simulations exploring the build-up of </w:t>
-      </w:r>
-      <w:r>
-        <w:t xml:space="preserve">LD </w:t>
-      </w:r>
-      <w:r>
-        <w:t xml:space="preserve">under varying selection regimes acting for or against cyanogenic genotypes confirmed that </w:t>
-      </w:r>
-      <w:r>
-        <w:t>even strong selection (</w:t>
-      </w:r>
-      <w:r>
-        <w:rPr>
-          <w:i/>
-        </w:rPr>
-        <w:t xml:space="preserve">s </w:t>
-      </w:r>
-      <w:r>
-        <w:t>= 0.1) results in little accumulation of LD</w:t>
-      </w:r>
-      <w:r>
-        <w:t xml:space="preserve"> (</w:t>
-      </w:r>
-      <w:commentRangeStart w:id="7"/>
-      <w:r>
-        <w:t xml:space="preserve">see supplementary materials: “Effects of selection on linkage between </w:t>
-      </w:r>
-      <w:r>
-        <w:rPr>
-          <w:i/>
-        </w:rPr>
-        <w:t>CYP79D15</w:t>
-      </w:r>
-      <w:r>
-        <w:t xml:space="preserve"> and </w:t>
-      </w:r>
-      <w:r>
-        <w:rPr>
-          <w:i/>
-        </w:rPr>
-        <w:t>Li</w:t>
-      </w:r>
-      <w:r>
-        <w:t>”</w:t>
-      </w:r>
-      <w:commentRangeEnd w:id="7"/>
-      <w:r>
-        <w:rPr>
-          <w:rStyle w:val="CommentReference"/>
-        </w:rPr>
-        <w:commentReference w:id="7"/>
-      </w:r>
-      <w:r>
-        <w:t>)</w:t>
-      </w:r>
-      <w:r>
-        <w:t xml:space="preserve">. We therefore ignored the effects of LD in our simulations and gamete frequencies each generation were thus calculated directly from allele frequencies, with recombinant gametes being produced with equal frequency (0.25) from heterozygous genotypes. </w:t>
-      </w:r>
-    </w:p>
-    <w:p>
-      <w:pPr>
-        <w:rPr>
-          <w:b/>
-        </w:rPr>
+        <w:pPrChange w:id="2" w:author="Rob Ness" w:date="2017-12-27T14:37:00Z">
+          <w:pPr/>
+        </w:pPrChange>
       </w:pPr>
     </w:p>
     <w:p>
       <w:pPr>
+        <w:spacing w:line="360" w:lineRule="auto"/>
+        <w:pPrChange w:id="3" w:author="Rob Ness" w:date="2017-12-27T14:37:00Z">
+          <w:pPr/>
+        </w:pPrChange>
+      </w:pPr>
+      <w:r>
+        <w:t>To examine the formation of spatial clin</w:t>
+      </w:r>
+      <w:r>
+        <w:t>es in HCN, we</w:t>
+      </w:r>
+      <w:r>
+        <w:t xml:space="preserve"> created a series of spatially-explicit simulations in Python </w:t>
+      </w:r>
+      <w:r>
+        <w:t>2.7 (</w:t>
+      </w:r>
+      <w:r>
+        <w:rPr>
+          <w:color w:val="FF0000"/>
+        </w:rPr>
+        <w:t>CITE?</w:t>
+      </w:r>
+      <w:r>
+        <w:t xml:space="preserve">) </w:t>
+      </w:r>
+      <w:r>
+        <w:t>to track the frequency of HCN wi</w:t>
+      </w:r>
+      <w:r>
+        <w:t xml:space="preserve">thin populations </w:t>
+      </w:r>
+      <w:ins w:id="4" w:author="Rob Ness" w:date="2017-12-27T13:48:00Z">
+        <w:r>
+          <w:t xml:space="preserve">through time and </w:t>
+        </w:r>
+      </w:ins>
+      <w:r>
+        <w:t xml:space="preserve">across space. </w:t>
+      </w:r>
+      <w:ins w:id="5" w:author="Rob Ness" w:date="2017-12-27T13:53:00Z">
+        <w:r>
+          <w:t xml:space="preserve">We represented a transect from urban to rural habitats as </w:t>
+        </w:r>
+      </w:ins>
+      <w:del w:id="6" w:author="Rob Ness" w:date="2017-12-27T13:53:00Z">
+        <w:r>
+          <w:delText>We</w:delText>
+        </w:r>
+        <w:r>
+          <w:delText xml:space="preserve"> set up </w:delText>
+        </w:r>
+      </w:del>
+      <w:r>
+        <w:t>a one-dimensional</w:t>
+      </w:r>
+      <w:r>
+        <w:t>, linear</w:t>
+      </w:r>
+      <w:r>
+        <w:t xml:space="preserve"> matrix with 40 cells, consistent with the number of populations sampled across cities</w:t>
+      </w:r>
+      <w:r>
+        <w:t xml:space="preserve"> by </w:t>
+      </w:r>
+      <w:r>
+        <w:fldChar w:fldCharType="begin" w:fldLock="1"/>
+      </w:r>
+      <w:r>
+        <w:instrText>ADDIN CSL_CITATION { "citationItems" : [ { "id" : "ITEM-1", "itemData" : { "DOI" : "10.1111/j.1574-6941.2012.01443.x", "ISBN" : "0031206905", "ISSN" : "0962-8452", "author" : [ { "dropping-particle" : "", "family" : "Thompson", "given" : "Ken A", "non-dropping-particle" : "", "parse-names" : false, "suffix" : "" }, { "dropping-particle" : "", "family" : "Renaudin", "given" : "Marie", "non-dropping-particle" : "", "parse-names" : false, "suffix" : "" }, { "dropping-particle" : "", "family" : "Johnson", "given" : "Marc T J", "non-dropping-particle" : "", "parse-names" : false, "suffix" : "" } ], "container-title" : "Proceedings of the Royal Society B: Biological Sciences", "id" : "ITEM-1", "issued" : { "date-parts" : [ [ "2016" ] ] }, "page" : "20162180", "title" : "Urbanization drives parallel adaptive clines in plant populations", "type" : "article-journal", "volume" : "283" }, "uris" : [ "http://www.mendeley.com/documents/?uuid=44385f2f-37c0-4179-a144-8e096ff0efa9" ] } ], "mendeley" : { "formattedCitation" : "(Thompson et al. 2016)", "manualFormatting" : "Thompson et al. (2016)", "plainTextFormattedCitation" : "(Thompson et al. 2016)", "previouslyFormattedCitation" : "(Thompson et al. 2016)" }, "properties" : {  }, "schema" : "https://github.com/citation-style-language/schema/raw/master/csl-citation.json" }</w:instrText>
+      </w:r>
+      <w:r>
+        <w:fldChar w:fldCharType="separate"/>
+      </w:r>
+      <w:r>
+        <w:rPr>
+          <w:noProof/>
+        </w:rPr>
+        <w:t xml:space="preserve">Thompson et al. </w:t>
+      </w:r>
+      <w:r>
+        <w:rPr>
+          <w:noProof/>
+        </w:rPr>
+        <w:t>(</w:t>
+      </w:r>
+      <w:r>
+        <w:rPr>
+          <w:noProof/>
+        </w:rPr>
+        <w:t>2016)</w:t>
+      </w:r>
+      <w:r>
+        <w:fldChar w:fldCharType="end"/>
+      </w:r>
+      <w:r>
+        <w:t xml:space="preserve">, where each cell (hereafter patch) represents a patch of suitable habitat that can support a population of </w:t>
+      </w:r>
+      <w:r>
         <w:rPr>
           <w:i/>
         </w:rPr>
+        <w:t>Trifolium</w:t>
+      </w:r>
+      <w:r>
+        <w:rPr>
+          <w:i/>
+        </w:rPr>
+        <w:t xml:space="preserve"> repens</w:t>
+      </w:r>
+      <w:r>
+        <w:t xml:space="preserve">. </w:t>
+      </w:r>
+      <w:r>
+        <w:t xml:space="preserve">These simulations allowed for fine scale, independent control of both stochastic and deterministic parameters important for </w:t>
+      </w:r>
+      <w:r>
+        <w:t xml:space="preserve">varying and maintaining the frequency of </w:t>
+      </w:r>
+      <w:r>
+        <w:rPr>
+          <w:i/>
+        </w:rPr>
+        <w:t xml:space="preserve">CYP79D15 </w:t>
+      </w:r>
+      <w:r>
+        <w:t xml:space="preserve">and </w:t>
+      </w:r>
+      <w:r>
+        <w:rPr>
+          <w:i/>
+        </w:rPr>
+        <w:t>Li</w:t>
+      </w:r>
+      <w:r>
+        <w:t>—and thus HCN—in patches distributed across the landscape (Table 2)</w:t>
+      </w:r>
+      <w:r>
+        <w:t xml:space="preserve">. </w:t>
+      </w:r>
+      <w:r>
+        <w:t xml:space="preserve">The order of events in the simulations are as follows: (1) </w:t>
+      </w:r>
+      <w:commentRangeStart w:id="7"/>
+      <w:r>
+        <w:t xml:space="preserve">Local reproduction (i.e. population growth), </w:t>
+      </w:r>
+      <w:commentRangeEnd w:id="7"/>
+      <w:r>
+        <w:rPr>
+          <w:rStyle w:val="CommentReference"/>
+          <w:rFonts w:asciiTheme="minorHAnsi" w:hAnsiTheme="minorHAnsi" w:cstheme="minorBidi"/>
+          <w:lang w:val="en-CA"/>
+        </w:rPr>
+        <w:commentReference w:id="7"/>
+      </w:r>
+      <w:r>
+        <w:t xml:space="preserve">(2) </w:t>
+      </w:r>
+      <w:r>
+        <w:t>selection</w:t>
+      </w:r>
+      <w:r>
+        <w:t>, (3)</w:t>
+      </w:r>
+      <w:r>
+        <w:t xml:space="preserve"> migration, (4) colonization (Figure 1</w:t>
+      </w:r>
+      <w:r>
+        <w:t>C</w:t>
+      </w:r>
+      <w:r>
+        <w:t>).</w:t>
+      </w:r>
+      <w:r>
+        <w:t xml:space="preserve"> </w:t>
+      </w:r>
+      <w:r>
+        <w:t xml:space="preserve">We </w:t>
+      </w:r>
+      <w:r>
+        <w:t>first explored two broad colonization scenarios</w:t>
+      </w:r>
+      <w:r>
+        <w:t xml:space="preserve"> (Figure 1A and 1C, described below)</w:t>
+      </w:r>
+      <w:r>
+        <w:t xml:space="preserve">, which differ in how they manipulate the amount of genetic drift acting within populations. </w:t>
+      </w:r>
+      <w:r>
+        <w:t>We use these two scenarios to produce a total of eight</w:t>
+      </w:r>
+      <w:r>
+        <w:t xml:space="preserve"> </w:t>
+      </w:r>
+      <w:r>
+        <w:t>simulated cases</w:t>
+      </w:r>
+      <w:r>
+        <w:t xml:space="preserve"> (</w:t>
+      </w:r>
+      <w:r>
+        <w:t>Table 3</w:t>
+      </w:r>
+      <w:r>
+        <w:t>) that explore the interactive effects of drift, migration, and selection on the formation of phenotypic clines in cyanogenesis</w:t>
+      </w:r>
+      <w:r>
+        <w:t xml:space="preserve">. </w:t>
+      </w:r>
+    </w:p>
+    <w:p>
+      <w:pPr>
+        <w:spacing w:line="360" w:lineRule="auto"/>
+        <w:pPrChange w:id="8" w:author="Rob Ness" w:date="2017-12-27T14:37:00Z">
+          <w:pPr/>
+        </w:pPrChange>
       </w:pPr>
     </w:p>
     <w:p>
       <w:pPr>
+        <w:spacing w:line="360" w:lineRule="auto"/>
         <w:rPr>
           <w:i/>
         </w:rPr>
+        <w:pPrChange w:id="9" w:author="Rob Ness" w:date="2017-12-27T14:37:00Z">
+          <w:pPr/>
+        </w:pPrChange>
+      </w:pPr>
+      <w:r>
+        <w:rPr>
+          <w:i/>
+        </w:rPr>
+        <w:t>Drift s</w:t>
+      </w:r>
+      <w:r>
+        <w:rPr>
+          <w:i/>
+        </w:rPr>
+        <w:t>cenario</w:t>
+      </w:r>
+      <w:r>
+        <w:rPr>
+          <w:i/>
+        </w:rPr>
+        <w:t xml:space="preserve"> 1:</w:t>
+      </w:r>
+      <w:r>
+        <w:t xml:space="preserve"> </w:t>
+      </w:r>
+      <w:r>
+        <w:rPr>
+          <w:i/>
+        </w:rPr>
+        <w:t>Gradient in carrying capacity across the matrix</w:t>
+      </w:r>
+    </w:p>
+    <w:p>
+      <w:pPr>
+        <w:spacing w:line="360" w:lineRule="auto"/>
+        <w:rPr>
+          <w:i/>
+        </w:rPr>
+        <w:pPrChange w:id="10" w:author="Rob Ness" w:date="2017-12-27T14:37:00Z">
+          <w:pPr/>
+        </w:pPrChange>
       </w:pPr>
     </w:p>
     <w:p>
       <w:pPr>
+        <w:spacing w:line="360" w:lineRule="auto"/>
+        <w:pPrChange w:id="11" w:author="Rob Ness" w:date="2017-12-27T14:37:00Z">
+          <w:pPr/>
+        </w:pPrChange>
+      </w:pPr>
+      <w:ins w:id="12" w:author="Rob Ness" w:date="2017-12-27T13:57:00Z">
+        <w:r>
+          <w:t xml:space="preserve">The first </w:t>
+        </w:r>
+        <w:r>
+          <w:t xml:space="preserve">scenario </w:t>
+        </w:r>
+        <w:r>
+          <w:t>represents a case where</w:t>
+        </w:r>
+        <w:r>
+          <w:t xml:space="preserve"> clover populations were initially similar but increased </w:t>
+        </w:r>
+        <w:r>
+          <w:t xml:space="preserve">fragmentation associated with </w:t>
+        </w:r>
+        <w:r>
+          <w:t xml:space="preserve">urbanization reduced </w:t>
+        </w:r>
+        <w:r>
+          <w:t xml:space="preserve">urban </w:t>
+        </w:r>
+        <w:r>
+          <w:t>population size</w:t>
+        </w:r>
+        <w:r>
+          <w:t>s</w:t>
+        </w:r>
+        <w:r>
+          <w:t xml:space="preserve"> and increased the strength of drift</w:t>
+        </w:r>
+        <w:r>
+          <w:t>. We</w:t>
+        </w:r>
+      </w:ins>
+      <w:del w:id="13" w:author="Rob Ness" w:date="2017-12-27T13:57:00Z">
+        <w:r>
+          <w:delText xml:space="preserve">In the first </w:delText>
+        </w:r>
+        <w:r>
+          <w:delText xml:space="preserve">drift </w:delText>
+        </w:r>
+        <w:r>
+          <w:delText>scenario, we</w:delText>
+        </w:r>
+      </w:del>
+      <w:r>
+        <w:t xml:space="preserve"> imposed a gradient in the carrying capacity (</w:t>
+      </w:r>
+      <w:r>
         <w:rPr>
           <w:i/>
         </w:rPr>
-      </w:pPr>
+        <w:t>K</w:t>
+      </w:r>
+      <w:r>
+        <w:t>) of populations across the matrix, thereby placing an upper-limit on the population size (</w:t>
+      </w:r>
       <w:r>
         <w:rPr>
           <w:i/>
         </w:rPr>
-        <w:t>Migration</w:t>
+        <w:t>N</w:t>
+      </w:r>
+      <w:r>
+        <w:rPr>
+          <w:i/>
+          <w:vertAlign w:val="subscript"/>
+        </w:rPr>
+        <w:t>,</w:t>
+      </w:r>
+      <w:r>
+        <w:t xml:space="preserve"> Figure</w:t>
+      </w:r>
+      <w:r>
+        <w:t xml:space="preserve"> 1</w:t>
+      </w:r>
+      <w:r>
+        <w:t xml:space="preserve">A). </w:t>
+      </w:r>
+      <w:r>
+        <w:t xml:space="preserve">Drift is expected to be greatest in populations with the smallest carrying capacity and this method has been used in other agent-based simulations exploring the effects of drift, gene flow, and selection on patterns of local adaptation </w:t>
+      </w:r>
+      <w:r>
+        <w:fldChar w:fldCharType="begin" w:fldLock="1"/>
+      </w:r>
+      <w:r>
+        <w:instrText>ADDIN CSL_CITATION { "citationItems" : [ { "id" : "ITEM-1", "itemData" : { "DOI" : "10.1111/j.1420-9101.2005.00976.x", "ISBN" : "1010-061X (Print)\\n1010-061X (Linking)", "ISSN" : "1010061X", "PMID" : "16405592", "abstract" : "We use individual-based stochastic simulations and analytical deterministic predictions to investigate the interaction between drift, natural selection and gene flow on the patterns of local adaptation across a fragmented species' range under clinally varying selection. Migration between populations follows a stepping-stone pattern and density decreases from the centre to the periphery of the range. Increased migration worsens gene swamping in small marginal populations but mitigates the effect of drift by replenishing genetic variance and helping purge deleterious mutations. Contrary to the deterministic prediction that increased connectivity within the range always inhibits local adaptation, simulations show that low intermediate migration rates improve fitness in marginal populations and attenuate fitness heterogeneity across the range. Such migration rates are optimal in that they maximize the total mean fitness at the scale of the range. Optimal migration rates increase with shallower environmental gradients, smaller marginal populations and higher mutation rates affecting fitness.", "author" : [ { "dropping-particle" : "", "family" : "Alleaume-Benharira", "given" : "M", "non-dropping-particle" : "", "parse-names" : false, "suffix" : "" }, { "dropping-particle" : "", "family" : "Pen", "given" : "I R", "non-dropping-particle" : "", "parse-names" : false, "suffix" : "" }, { "dropping-particle" : "", "family" : "Ronce", "given" : "O", "non-dropping-particle" : "", "parse-names" : false, "suffix" : "" } ], "container-title" : "Journal of Evolutionary Biology", "id" : "ITEM-1", "issue" : "1", "issued" : { "date-parts" : [ [ "2006" ] ] }, "page" : "203-215", "title" : "Geographical patterns of adaptation within a species' range: interactions between drift and gene flow", "type" : "article-journal", "volume" : "19" }, "uris" : [ "http://www.mendeley.com/documents/?uuid=7d1babf5-de2f-4e50-8dde-d9a3f7695356" ] } ], "mendeley" : { "formattedCitation" : "(Alleaume-Benharira et al. 2006)", "plainTextFormattedCitation" : "(Alleaume-Benharira et al. 2006)", "previouslyFormattedCitation" : "(Alleaume-Benharira et al. 2006)" }, "properties" : {  }, "schema" : "https://github.com/citation-style-language/schema/raw/master/csl-citation.json" }</w:instrText>
+      </w:r>
+      <w:r>
+        <w:fldChar w:fldCharType="separate"/>
+      </w:r>
+      <w:r>
+        <w:rPr>
+          <w:noProof/>
+        </w:rPr>
+        <w:t>(Alleaume-Benharira et al. 2006)</w:t>
+      </w:r>
+      <w:r>
+        <w:fldChar w:fldCharType="end"/>
+      </w:r>
+      <w:r>
+        <w:t>. We first simulated a scenario where</w:t>
+      </w:r>
+      <w:r>
+        <w:t xml:space="preserve"> </w:t>
+      </w:r>
+      <w:r>
+        <w:rPr>
+          <w:i/>
+        </w:rPr>
+        <w:t>N</w:t>
+      </w:r>
+      <w:r>
+        <w:t xml:space="preserve"> is assumed to be greatest in rural populations (</w:t>
+      </w:r>
+      <w:r>
+        <w:rPr>
+          <w:i/>
+        </w:rPr>
+        <w:t>N</w:t>
+      </w:r>
+      <w:r>
+        <w:t xml:space="preserve"> = 1000) and decline linearly with increasing urbanization (</w:t>
+      </w:r>
+      <w:r>
+        <w:rPr>
+          <w:i/>
+        </w:rPr>
+        <w:t>N</w:t>
+      </w:r>
+      <w:r>
+        <w:t xml:space="preserve"> = 10 at urban end</w:t>
+      </w:r>
+      <w:r>
+        <w:t>, Figure 1A</w:t>
+      </w:r>
+      <w:r>
+        <w:t xml:space="preserve">). </w:t>
+      </w:r>
+      <w:del w:id="14" w:author="Rob Ness" w:date="2017-12-27T13:58:00Z">
+        <w:r>
+          <w:delText>This</w:delText>
+        </w:r>
+      </w:del>
+      <w:del w:id="15" w:author="Rob Ness" w:date="2017-12-27T13:57:00Z">
+        <w:r>
+          <w:delText xml:space="preserve"> scenario </w:delText>
+        </w:r>
+        <w:r>
+          <w:delText>represents a case where</w:delText>
+        </w:r>
+        <w:r>
+          <w:delText xml:space="preserve"> clover populations were initially similar but increased </w:delText>
+        </w:r>
+        <w:r>
+          <w:delText xml:space="preserve">fragmentation associated with </w:delText>
+        </w:r>
+        <w:r>
+          <w:delText xml:space="preserve">urbanization reduced </w:delText>
+        </w:r>
+        <w:r>
+          <w:delText xml:space="preserve">urban </w:delText>
+        </w:r>
+        <w:r>
+          <w:delText>population size</w:delText>
+        </w:r>
+        <w:r>
+          <w:delText>s</w:delText>
+        </w:r>
+        <w:r>
+          <w:delText xml:space="preserve"> and increased the strength of drift</w:delText>
+        </w:r>
+      </w:del>
+      <w:del w:id="16" w:author="Rob Ness" w:date="2017-12-27T13:58:00Z">
+        <w:r>
+          <w:delText>.</w:delText>
+        </w:r>
+      </w:del>
+      <w:r>
+        <w:t xml:space="preserve"> </w:t>
+      </w:r>
+      <w:r>
+        <w:t xml:space="preserve">All 40 populations were initialized—and </w:t>
+      </w:r>
+      <w:r>
+        <w:lastRenderedPageBreak/>
+        <w:t xml:space="preserve">remained— at carrying capacity; thus, population growth is irrelevant in this first case. </w:t>
+      </w:r>
+      <w:r>
+        <w:t xml:space="preserve">These simulations were run for </w:t>
+      </w:r>
+      <w:r>
+        <w:t>500 non-overlapping</w:t>
+      </w:r>
+      <w:r>
+        <w:t xml:space="preserve"> generations.</w:t>
       </w:r>
     </w:p>
     <w:p>
       <w:pPr>
-        <w:rPr>
-          <w:i/>
-        </w:rPr>
+        <w:spacing w:line="360" w:lineRule="auto"/>
+        <w:pPrChange w:id="17" w:author="Rob Ness" w:date="2017-12-27T14:37:00Z">
+          <w:pPr/>
+        </w:pPrChange>
       </w:pPr>
     </w:p>
     <w:p>
+      <w:pPr>
+        <w:spacing w:line="360" w:lineRule="auto"/>
+        <w:rPr>
+          <w:i/>
+        </w:rPr>
+        <w:pPrChange w:id="18" w:author="Rob Ness" w:date="2017-12-27T14:37:00Z">
+          <w:pPr/>
+        </w:pPrChange>
+      </w:pPr>
+      <w:r>
+        <w:rPr>
+          <w:i/>
+        </w:rPr>
+        <w:t>Drift s</w:t>
+      </w:r>
+      <w:r>
+        <w:rPr>
+          <w:i/>
+        </w:rPr>
+        <w:t>cenario</w:t>
+      </w:r>
+      <w:r>
+        <w:rPr>
+          <w:i/>
+        </w:rPr>
+        <w:t xml:space="preserve"> 2:</w:t>
+      </w:r>
+      <w:r>
+        <w:t xml:space="preserve"> </w:t>
+      </w:r>
+      <w:r>
+        <w:rPr>
+          <w:i/>
+        </w:rPr>
+        <w:t>Colonization and founder events</w:t>
+      </w:r>
+    </w:p>
+    <w:p>
+      <w:pPr>
+        <w:spacing w:line="360" w:lineRule="auto"/>
+        <w:pPrChange w:id="19" w:author="Rob Ness" w:date="2017-12-27T14:37:00Z">
+          <w:pPr/>
+        </w:pPrChange>
+      </w:pPr>
+    </w:p>
+    <w:p>
+      <w:pPr>
+        <w:spacing w:line="360" w:lineRule="auto"/>
+        <w:pPrChange w:id="20" w:author="Rob Ness" w:date="2017-12-27T14:37:00Z">
+          <w:pPr/>
+        </w:pPrChange>
+      </w:pPr>
+      <w:r>
+        <w:t xml:space="preserve">In the second scenario, the simulations begin with a single rural population at carrying capacity and adjacent patches are </w:t>
+      </w:r>
+      <w:del w:id="21" w:author="Rob Ness" w:date="2017-12-27T13:58:00Z">
+        <w:r>
+          <w:delText xml:space="preserve">repeatedly </w:delText>
+        </w:r>
+      </w:del>
+      <w:r>
+        <w:t>colonized toward the urban end until all p</w:t>
+      </w:r>
+      <w:r>
+        <w:t>atches contain populations (Figure 1B and 1</w:t>
+      </w:r>
+      <w:r>
+        <w:t xml:space="preserve">C). There is no gradient in carrying capacity in this scenario; rather, the strength of drift is manipulated by varying the strength of founder events, determined as the proportion of </w:t>
+      </w:r>
+      <w:commentRangeStart w:id="22"/>
+      <w:commentRangeStart w:id="23"/>
+      <w:r>
+        <w:t>alleles</w:t>
+      </w:r>
+      <w:r>
+        <w:t xml:space="preserve"> </w:t>
+      </w:r>
+      <w:commentRangeEnd w:id="22"/>
+      <w:r>
+        <w:rPr>
+          <w:rStyle w:val="CommentReference"/>
+        </w:rPr>
+        <w:commentReference w:id="22"/>
+      </w:r>
+      <w:commentRangeEnd w:id="23"/>
+      <w:r>
+        <w:rPr>
+          <w:rStyle w:val="CommentReference"/>
+          <w:rFonts w:asciiTheme="minorHAnsi" w:hAnsiTheme="minorHAnsi" w:cstheme="minorBidi"/>
+          <w:lang w:val="en-CA"/>
+        </w:rPr>
+        <w:commentReference w:id="23"/>
+      </w:r>
+      <w:r>
+        <w:t xml:space="preserve">sampled from the parent population (i.e. smaller proportion = stronger founder event). </w:t>
+      </w:r>
+      <w:r>
+        <w:t xml:space="preserve">We initially simulated 10 different </w:t>
+      </w:r>
+      <w:r>
+        <w:t>founding proportions (</w:t>
+      </w:r>
+      <w:r>
+        <w:t>0.01; 0.02; 0.035; 0.05; 0.075; 0.1; 0.2; 0.5; 0.75; 1.0</w:t>
+      </w:r>
+      <w:r>
+        <w:t xml:space="preserve">) to explore </w:t>
+      </w:r>
+      <w:r>
+        <w:t xml:space="preserve">the formation of clines under a broad range of serial founder events. </w:t>
+      </w:r>
+      <w:r>
+        <w:t xml:space="preserve">To </w:t>
+      </w:r>
+      <w:del w:id="24" w:author="Rob Ness" w:date="2017-12-27T14:01:00Z">
+        <w:r>
+          <w:delText xml:space="preserve">minimize </w:delText>
+        </w:r>
+      </w:del>
+      <w:ins w:id="25" w:author="Rob Ness" w:date="2017-12-27T14:01:00Z">
+        <w:r>
+          <w:t xml:space="preserve">optimize </w:t>
+        </w:r>
+      </w:ins>
+      <w:r>
+        <w:t>the number of simulations performed for later cases</w:t>
+      </w:r>
+      <w:r>
+        <w:t>, we chose three founding proportions</w:t>
+      </w:r>
+      <w:r>
+        <w:t xml:space="preserve"> from among the 10 above</w:t>
+      </w:r>
+      <w:r>
+        <w:t xml:space="preserve">: 0.01, 0.2, </w:t>
+      </w:r>
+      <w:r>
+        <w:t xml:space="preserve">and </w:t>
+      </w:r>
+      <w:r>
+        <w:t xml:space="preserve">1.0, representing strong, intermediate, and no effects of drift through founder effects, respectively. </w:t>
+      </w:r>
+      <w:r>
+        <w:t>These</w:t>
+      </w:r>
+      <w:r>
+        <w:t xml:space="preserve"> were</w:t>
+      </w:r>
+      <w:r>
+        <w:t xml:space="preserve"> chosen as they sufficiently capture the variation in the effects of founding proportion on the formation of clines. </w:t>
+      </w:r>
+    </w:p>
+    <w:p>
+      <w:pPr>
+        <w:spacing w:line="360" w:lineRule="auto"/>
+        <w:ind w:firstLine="720"/>
+        <w:pPrChange w:id="26" w:author="Rob Ness" w:date="2017-12-27T14:37:00Z">
+          <w:pPr>
+            <w:ind w:firstLine="720"/>
+          </w:pPr>
+        </w:pPrChange>
+      </w:pPr>
+      <w:r>
+        <w:t>In our simulations, t</w:t>
+      </w:r>
+      <w:r>
+        <w:t>he probability that a population colonizes an adjacent patch depends on its size</w:t>
+      </w:r>
+      <w:r>
+        <w:t xml:space="preserve">: this probability is 1.0 for populations at carrying capacity and decreases linearly </w:t>
+      </w:r>
+      <w:r>
+        <w:t xml:space="preserve">with decreasing population size. </w:t>
+      </w:r>
+      <w:r>
+        <w:t>Because founder events reduce the size of newly formed populations</w:t>
+      </w:r>
+      <w:r>
+        <w:t>, serial founder events would result in populations becoming rapidly extinct (or exceedingly small)</w:t>
+      </w:r>
+      <w:r>
+        <w:t>, preventing the colonization of new patches</w:t>
+      </w:r>
+      <w:r>
+        <w:t xml:space="preserve">. We therefore implemented a model of logistic population growth allowing populations to grow every generation until they reach carrying capacity. </w:t>
+      </w:r>
+      <w:r>
+        <w:t xml:space="preserve">Under this model, </w:t>
+      </w:r>
+      <w:r>
+        <w:t>a population of size 10 takes 27 generations to reach a carrying capacity of 1000</w:t>
+      </w:r>
+      <w:r>
+        <w:t xml:space="preserve"> (growth rate [r] = 1.</w:t>
+      </w:r>
+      <w:commentRangeStart w:id="27"/>
+      <w:commentRangeStart w:id="28"/>
+      <w:r>
+        <w:t>5</w:t>
+      </w:r>
+      <w:commentRangeEnd w:id="27"/>
+      <w:r>
+        <w:rPr>
+          <w:rStyle w:val="CommentReference"/>
+        </w:rPr>
+        <w:commentReference w:id="27"/>
+      </w:r>
+      <w:commentRangeEnd w:id="28"/>
+      <w:r>
+        <w:rPr>
+          <w:rStyle w:val="CommentReference"/>
+          <w:rFonts w:asciiTheme="minorHAnsi" w:hAnsiTheme="minorHAnsi" w:cstheme="minorBidi"/>
+          <w:lang w:val="en-CA"/>
+        </w:rPr>
+        <w:commentReference w:id="28"/>
+      </w:r>
+      <w:r>
+        <w:t>)</w:t>
+      </w:r>
+      <w:r>
+        <w:t>.</w:t>
+      </w:r>
+      <w:r>
+        <w:t xml:space="preserve"> </w:t>
+      </w:r>
+      <w:r>
+        <w:t>S</w:t>
+      </w:r>
+      <w:r>
+        <w:t xml:space="preserve">imulations were run for 500 generations </w:t>
+      </w:r>
+      <w:r>
+        <w:t>beginning when all patches on the landscape contained populations.</w:t>
+      </w:r>
+    </w:p>
+    <w:p>
+      <w:pPr>
+        <w:spacing w:line="360" w:lineRule="auto"/>
+        <w:pPrChange w:id="29" w:author="Rob Ness" w:date="2017-12-27T14:37:00Z">
+          <w:pPr/>
+        </w:pPrChange>
+      </w:pPr>
+    </w:p>
+    <w:p>
+      <w:pPr>
+        <w:spacing w:line="360" w:lineRule="auto"/>
+        <w:rPr>
+          <w:i/>
+        </w:rPr>
+        <w:pPrChange w:id="30" w:author="Rob Ness" w:date="2017-12-27T14:37:00Z">
+          <w:pPr/>
+        </w:pPrChange>
+      </w:pPr>
+      <w:commentRangeStart w:id="31"/>
+      <w:commentRangeStart w:id="32"/>
+      <w:r>
+        <w:rPr>
+          <w:i/>
+        </w:rPr>
+        <w:t>Selection</w:t>
+      </w:r>
+      <w:commentRangeEnd w:id="31"/>
+      <w:r>
+        <w:rPr>
+          <w:rStyle w:val="CommentReference"/>
+        </w:rPr>
+        <w:commentReference w:id="31"/>
+      </w:r>
+      <w:commentRangeEnd w:id="32"/>
+      <w:r>
+        <w:rPr>
+          <w:rStyle w:val="CommentReference"/>
+          <w:rFonts w:asciiTheme="minorHAnsi" w:hAnsiTheme="minorHAnsi" w:cstheme="minorBidi"/>
+          <w:lang w:val="en-CA"/>
+        </w:rPr>
+        <w:commentReference w:id="32"/>
+      </w:r>
+    </w:p>
+    <w:p>
+      <w:pPr>
+        <w:spacing w:line="360" w:lineRule="auto"/>
+        <w:rPr>
+          <w:i/>
+        </w:rPr>
+        <w:pPrChange w:id="33" w:author="Rob Ness" w:date="2017-12-27T14:37:00Z">
+          <w:pPr/>
+        </w:pPrChange>
+      </w:pPr>
+    </w:p>
+    <w:p>
+      <w:pPr>
+        <w:spacing w:line="360" w:lineRule="auto"/>
+        <w:pPrChange w:id="34" w:author="Rob Ness" w:date="2017-12-27T14:37:00Z">
+          <w:pPr/>
+        </w:pPrChange>
+      </w:pPr>
+      <w:r>
+        <w:t xml:space="preserve">We used two-locus selection models </w:t>
+      </w:r>
+      <w:r>
+        <w:t xml:space="preserve">to explore the effects of selection in generating and maintaining cyanogenesis clines </w:t>
+      </w:r>
+      <w:commentRangeStart w:id="35"/>
+      <w:r>
+        <w:fldChar w:fldCharType="begin" w:fldLock="1"/>
+      </w:r>
+      <w:r>
+        <w:instrText>ADDIN CSL_CITATION { "citationItems" : [ { "id" : "ITEM-1", "itemData" : { "DOI" : "10.2307/2405995", "ISBN" : "0014-3820", "ISSN" : "00143820", "abstract" : "The joint effects of linkage and epistasis (interaction between non-allelic genes in determining fitness) have been examined for two-locus polymorphisms . The general results are of the following nature:(1) Gene frequencies change toward a stable equilibrium ...", "author" : [ { "dropping-particle" : "", "family" : "Lewontin", "given" : "R C", "non-dropping-particle" : "", "parse-names" : false, "suffix" : "" }, { "dropping-particle" : "", "family" : "Kojima", "given" : "K", "non-dropping-particle" : "", "parse-names" : false, "suffix" : "" } ], "container-title" : "Evolution", "id" : "ITEM-1", "issue" : "4", "issued" : { "date-parts" : [ [ "1960" ] ] }, "page" : "458-472", "title" : "The evolutionary dynamics of complex polymorphisms", "type" : "article", "volume" : "14" }, "uris" : [ "http://www.mendeley.com/documents/?uuid=124154c6-3190-41a6-a24a-b24b4f6a8237" ] }, { "id" : "ITEM-2", "itemData" : { "author" : [ { "dropping-particle" : "", "family" : "Kimura", "given" : "Motoo", "non-dropping-particle" : "", "parse-names" : false, "suffix" : "" } ], "container-title" : "Evolution", "id" : "ITEM-2", "issued" : { "date-parts" : [ [ "1956" ] ] }, "page" : "278-287", "title" : "A model of a genetic system which leads to closer linkage by natural selection", "type" : "article-journal", "volume" : "10" }, "uris" : [ "http://www.mendeley.com/documents/?uuid=2d07b39e-090f-48b9-b881-224f3c930675" ] }, { "id" : "ITEM-3", "itemData" : { "author" : [ { "dropping-particle" : "", "family" : "Felsenstein", "given" : "Joseph", "non-dropping-particle" : "", "parse-names" : false, "suffix" : "" } ], "container-title" : "Genetics", "id" : "ITEM-3", "issue" : "August", "issued" : { "date-parts" : [ [ "1965" ] ] }, "page" : "349-363", "title" : "The effect of linkage on directional selection", "type" : "article-journal", "volume" : "52" }, "uris" : [ "http://www.mendeley.com/documents/?uuid=5d9758b4-5aff-4fd7-a201-3ba443b8d84b" ] } ], "mendeley" : { "formattedCitation" : "(Kimura 1956; Lewontin and Kojima 1960; Felsenstein 1965)", "plainTextFormattedCitation" : "(Kimura 1956; Lewontin and Kojima 1960; Felsenstein 1965)", "previouslyFormattedCitation" : "(Kimura 1956; Lewontin and Kojima 1960; Felsenstein 1965)" }, "properties" : {  }, "schema" : "https://github.com/citation-style-language/schema/raw/master/csl-citation.json" }</w:instrText>
+      </w:r>
+      <w:r>
+        <w:fldChar w:fldCharType="separate"/>
+      </w:r>
+      <w:r>
+        <w:rPr>
+          <w:noProof/>
+        </w:rPr>
+        <w:t>(Kimura 1956; Lewontin and Kojima 1960; Felsenstein 1965)</w:t>
+      </w:r>
+      <w:r>
+        <w:fldChar w:fldCharType="end"/>
+      </w:r>
+      <w:commentRangeEnd w:id="35"/>
+      <w:r>
+        <w:rPr>
+          <w:rStyle w:val="CommentReference"/>
+        </w:rPr>
+        <w:commentReference w:id="35"/>
+      </w:r>
+      <w:r>
+        <w:t xml:space="preserve">. </w:t>
+      </w:r>
+      <w:r>
+        <w:t xml:space="preserve">Selection </w:t>
+      </w:r>
+      <w:r>
+        <w:t>favoured either cyanogenic (i.e. HCN+) or acyanogenic (i.e. HCN–) genotypes</w:t>
+      </w:r>
+      <w:r>
+        <w:t xml:space="preserve">, depending on the population’s position in the landscape matrix. </w:t>
+      </w:r>
+      <w:moveToRangeStart w:id="37" w:author="Rob Ness" w:date="2017-12-27T14:36:00Z" w:name="move502148706"/>
+      <w:commentRangeStart w:id="38"/>
+      <w:moveTo w:id="39" w:author="Rob Ness" w:date="2017-12-27T14:36:00Z">
+        <w:r>
+          <w:t>This</w:t>
+        </w:r>
+      </w:moveTo>
+      <w:commentRangeEnd w:id="38"/>
+      <w:r>
+        <w:rPr>
+          <w:rStyle w:val="CommentReference"/>
+          <w:rFonts w:asciiTheme="minorHAnsi" w:hAnsiTheme="minorHAnsi" w:cstheme="minorBidi"/>
+          <w:lang w:val="en-CA"/>
+        </w:rPr>
+        <w:commentReference w:id="38"/>
+      </w:r>
+      <w:moveTo w:id="40" w:author="Rob Ness" w:date="2017-12-27T14:36:00Z">
+        <w:r>
+          <w:t xml:space="preserve"> model represents a case where selection favouring HCN+ genotypes in rural environments changes gradually along an urbanization gradient until HCN– genotypes are favoured in the urban core, consistent with the phenotypic clines reported by </w:t>
+        </w:r>
+        <w:r>
+          <w:fldChar w:fldCharType="begin" w:fldLock="1"/>
+        </w:r>
+        <w:r>
+          <w:instrText>ADDIN CSL_CITATION { "citationItems" : [ { "id" : "ITEM-1", "itemData" : { "DOI" : "10.1111/j.1574-6941.2012.01443.x", "ISBN" : "0031206905", "ISSN" : "0962-8452", "author" : [ { "dropping-particle" : "", "family" : "Thompson", "given" : "Ken A", "non-dropping-particle" : "", "parse-names" : false, "suffix" : "" }, { "dropping-particle" : "", "family" : "Renaudin", "given" : "Marie", "non-dropping-particle" : "", "parse-names" : false, "suffix" : "" }, { "dropping-particle" : "", "family" : "Johnson", "given" : "Marc T J", "non-dropping-particle" : "", "parse-names" : false, "suffix" : "" } ], "container-title" : "Proceedings of the Royal Society B: Biological Sciences", "id" : "ITEM-1", "issued" : { "date-parts" : [ [ "2016" ] ] }, "page" : "20162180", "title" : "Urbanization drives parallel adaptive clines in plant populations", "type" : "article-journal", "volume" : "283" }, "uris" : [ "http://www.mendeley.com/documents/?uuid=44385f2f-37c0-4179-a144-8e096ff0efa9" ] } ], "mendeley" : { "formattedCitation" : "(Thompson et al. 2016)", "manualFormatting" : "Thompson et al. (2016)", "plainTextFormattedCitation" : "(Thompson et al. 2016)", "previouslyFormattedCitation" : "(Thompson et al. 2016)" }, "properties" : {  }, "schema" : "https://github.com/citation-style-language/schema/raw/master/csl-citation.json" }</w:instrText>
+        </w:r>
+        <w:r>
+          <w:fldChar w:fldCharType="separate"/>
+        </w:r>
+        <w:r>
+          <w:rPr>
+            <w:noProof/>
+          </w:rPr>
+          <w:t xml:space="preserve">Thompson et al. </w:t>
+        </w:r>
+        <w:r>
+          <w:rPr>
+            <w:noProof/>
+          </w:rPr>
+          <w:t>(</w:t>
+        </w:r>
+        <w:r>
+          <w:rPr>
+            <w:noProof/>
+          </w:rPr>
+          <w:t>2016)</w:t>
+        </w:r>
+        <w:r>
+          <w:fldChar w:fldCharType="end"/>
+        </w:r>
+        <w:r>
+          <w:t>.</w:t>
+        </w:r>
+      </w:moveTo>
+      <w:moveToRangeEnd w:id="37"/>
+      <w:r>
+        <w:t>For each simulation, we defined a maximum strength of selection</w:t>
+      </w:r>
+      <w:del w:id="41" w:author="Rob Ness" w:date="2017-12-27T14:35:00Z">
+        <w:r>
+          <w:delText>,</w:delText>
+        </w:r>
+      </w:del>
+      <w:r>
+        <w:t xml:space="preserve"> </w:t>
+      </w:r>
+      <w:del w:id="42" w:author="Rob Ness" w:date="2017-12-27T14:35:00Z">
+        <w:r>
+          <w:delText xml:space="preserve">which </w:delText>
+        </w:r>
+      </w:del>
+      <w:ins w:id="43" w:author="Rob Ness" w:date="2017-12-27T14:35:00Z">
+        <w:r>
+          <w:t xml:space="preserve">that </w:t>
+        </w:r>
+      </w:ins>
+      <w:r>
+        <w:t xml:space="preserve">favoured </w:t>
+      </w:r>
+      <w:r>
+        <w:t>HCN+</w:t>
+      </w:r>
+      <w:r>
+        <w:t xml:space="preserve"> genotypes in the rural-m</w:t>
+      </w:r>
+      <w:r>
+        <w:t>ost population and HCN–</w:t>
+      </w:r>
+      <w:r>
+        <w:t xml:space="preserve"> genotyp</w:t>
+      </w:r>
+      <w:r>
+        <w:t>es in the urban-most population</w:t>
+      </w:r>
+      <w:r>
+        <w:t xml:space="preserve">. The selection coefficient varied linearly across the matrix such that HCN+ and HCN– genotypes had equal fitness in the central population of the landscape (i.e. population 20, Figure </w:t>
+      </w:r>
+      <w:r>
+        <w:rPr>
+          <w:color w:val="000000" w:themeColor="text1"/>
+        </w:rPr>
+        <w:t>2</w:t>
+      </w:r>
+      <w:r>
+        <w:t xml:space="preserve">). </w:t>
+      </w:r>
+      <w:moveFromRangeStart w:id="44" w:author="Rob Ness" w:date="2017-12-27T14:36:00Z" w:name="move502148706"/>
+      <w:moveFrom w:id="45" w:author="Rob Ness" w:date="2017-12-27T14:36:00Z">
+        <w:r>
+          <w:t xml:space="preserve">This </w:t>
+        </w:r>
+        <w:r>
+          <w:t xml:space="preserve">model represents a case where selection favouring HCN+ genotypes in rural environments changes gradually along an urbanization gradient until HCN– genotypes are favoured in the urban core, consistent with the phenotypic clines reported by </w:t>
+        </w:r>
+        <w:r>
+          <w:fldChar w:fldCharType="begin" w:fldLock="1"/>
+        </w:r>
+        <w:r>
+          <w:instrText>ADDIN CSL_CITATION { "citationItems" : [ { "id" : "ITEM-1", "itemData" : { "DOI" : "10.1111/j.1574-6941.2012.01443.x", "ISBN" : "0031206905", "ISSN" : "0962-8452", "author" : [ { "dropping-particle" : "", "family" : "Thompson", "given" : "Ken A", "non-dropping-particle" : "", "parse-names" : false, "suffix" : "" }, { "dropping-particle" : "", "family" : "Renaudin", "given" : "Marie", "non-dropping-particle" : "", "parse-names" : false, "suffix" : "" }, { "dropping-particle" : "", "family" : "Johnson", "given" : "Marc T J", "non-dropping-particle" : "", "parse-names" : false, "suffix" : "" } ], "container-title" : "Proceedings of the Royal Society B: Biological Sciences", "id" : "ITEM-1", "issued" : { "date-parts" : [ [ "2016" ] ] }, "page" : "20162180", "title" : "Urbanization drives parallel adaptive clines in plant populations", "type" : "article-journal", "volume" : "283" }, "uris" : [ "http://www.mendeley.com/documents/?uuid=44385f2f-37c0-4179-a144-8e096ff0efa9" ] } ], "mendeley" : { "formattedCitation" : "(Thompson et al. 2016)", "manualFormatting" : "Thompson et al. (2016)", "plainTextFormattedCitation" : "(Thompson et al. 2016)", "previouslyFormattedCitation" : "(Thompson et al. 2016)" }, "properties" : {  }, "schema" : "https://github.com/citation-style-language/schema/raw/master/csl-citation.json" }</w:instrText>
+        </w:r>
+        <w:r>
+          <w:fldChar w:fldCharType="separate"/>
+        </w:r>
+        <w:r>
+          <w:rPr>
+            <w:noProof/>
+          </w:rPr>
+          <w:t xml:space="preserve">Thompson et al. </w:t>
+        </w:r>
+        <w:r>
+          <w:rPr>
+            <w:noProof/>
+          </w:rPr>
+          <w:t>(</w:t>
+        </w:r>
+        <w:r>
+          <w:rPr>
+            <w:noProof/>
+          </w:rPr>
+          <w:t>2016)</w:t>
+        </w:r>
+        <w:r>
+          <w:fldChar w:fldCharType="end"/>
+        </w:r>
+        <w:r>
+          <w:t xml:space="preserve">. </w:t>
+        </w:r>
+      </w:moveFrom>
+      <w:moveFromRangeEnd w:id="44"/>
+      <w:r>
+        <w:t>Similar to above, we initially simulated 10 different maximum selection coefficients (</w:t>
+      </w:r>
+      <w:r>
+        <w:t>0; 0.001; 0.0025; 0.005; 0.0075; 0.01; 0.025; 0.05; 0.1; 0.2</w:t>
+      </w:r>
+      <w:r>
+        <w:t xml:space="preserve">) to explore the formation of clines </w:t>
+      </w:r>
+      <w:del w:id="46" w:author="Rob Ness" w:date="2017-12-27T14:41:00Z">
+        <w:r>
+          <w:delText>under a broad</w:delText>
+        </w:r>
+      </w:del>
+      <w:ins w:id="47" w:author="Rob Ness" w:date="2017-12-27T14:41:00Z">
+        <w:r>
+          <w:t>across</w:t>
+        </w:r>
+      </w:ins>
+      <w:ins w:id="48" w:author="Rob Ness" w:date="2017-12-27T14:43:00Z">
+        <w:r>
+          <w:t xml:space="preserve"> a fine-scale </w:t>
+        </w:r>
+      </w:ins>
+      <w:del w:id="49" w:author="Rob Ness" w:date="2017-12-27T14:43:00Z">
+        <w:r>
+          <w:delText xml:space="preserve"> </w:delText>
+        </w:r>
+      </w:del>
+      <w:r>
+        <w:t xml:space="preserve">range of selection strengths. To minimize the number of simulations performed for later cases, we chose three selection coefficients from among the 10 above: </w:t>
+      </w:r>
+      <w:del w:id="50" w:author="Rob Ness" w:date="2017-12-27T14:46:00Z">
+        <w:r>
+          <w:delText>0</w:delText>
+        </w:r>
+      </w:del>
+      <w:ins w:id="51" w:author="Rob Ness" w:date="2017-12-27T14:46:00Z">
+        <w:r>
+          <w:t>X</w:t>
+        </w:r>
+      </w:ins>
+      <w:r>
+        <w:t xml:space="preserve">, </w:t>
+      </w:r>
+      <w:commentRangeStart w:id="52"/>
+      <w:r>
+        <w:rPr>
+          <w:color w:val="FF0000"/>
+        </w:rPr>
+        <w:t>X</w:t>
+      </w:r>
+      <w:r>
+        <w:t xml:space="preserve">, and </w:t>
+      </w:r>
+      <w:del w:id="53" w:author="Rob Ness" w:date="2017-12-27T14:46:00Z">
+        <w:r>
+          <w:rPr>
+            <w:color w:val="FF0000"/>
+          </w:rPr>
+          <w:delText>X</w:delText>
+        </w:r>
+        <w:commentRangeEnd w:id="52"/>
+        <w:r>
+          <w:rPr>
+            <w:rStyle w:val="CommentReference"/>
+            <w:rFonts w:asciiTheme="minorHAnsi" w:hAnsiTheme="minorHAnsi" w:cstheme="minorBidi"/>
+            <w:lang w:val="en-CA"/>
+          </w:rPr>
+          <w:commentReference w:id="52"/>
+        </w:r>
+      </w:del>
+      <w:ins w:id="54" w:author="Rob Ness" w:date="2017-12-27T14:46:00Z">
+        <w:r>
+          <w:rPr>
+            <w:color w:val="FF0000"/>
+          </w:rPr>
+          <w:t>0</w:t>
+        </w:r>
+      </w:ins>
+      <w:r>
+        <w:t xml:space="preserve">, representing </w:t>
+      </w:r>
+      <w:ins w:id="55" w:author="Rob Ness" w:date="2017-12-27T14:46:00Z">
+        <w:r>
+          <w:t>strong</w:t>
+        </w:r>
+      </w:ins>
+      <w:del w:id="56" w:author="Rob Ness" w:date="2017-12-27T14:46:00Z">
+        <w:r>
+          <w:delText>no</w:delText>
+        </w:r>
+      </w:del>
+      <w:r>
+        <w:t xml:space="preserve">, intermediate, and </w:t>
+      </w:r>
+      <w:ins w:id="57" w:author="Rob Ness" w:date="2017-12-27T14:46:00Z">
+        <w:r>
+          <w:t xml:space="preserve">no </w:t>
+        </w:r>
+      </w:ins>
+      <w:del w:id="58" w:author="Rob Ness" w:date="2017-12-27T14:46:00Z">
+        <w:r>
+          <w:delText xml:space="preserve">strong </w:delText>
+        </w:r>
+      </w:del>
+      <w:r>
+        <w:t xml:space="preserve">selection, respectively. These were chosen </w:t>
+      </w:r>
+      <w:del w:id="59" w:author="Rob Ness" w:date="2017-12-27T14:46:00Z">
+        <w:r>
+          <w:delText>as they sufficiently</w:delText>
+        </w:r>
+      </w:del>
+      <w:ins w:id="60" w:author="Rob Ness" w:date="2017-12-27T14:46:00Z">
+        <w:r>
+          <w:t>to</w:t>
+        </w:r>
+      </w:ins>
+      <w:r>
+        <w:t xml:space="preserve"> capture the variation in the effects of selection on the formation of cyanogenesis clines.</w:t>
+      </w:r>
+    </w:p>
+    <w:p>
+      <w:pPr>
+        <w:spacing w:line="360" w:lineRule="auto"/>
+        <w:ind w:firstLine="720"/>
+        <w:rPr>
+          <w:del w:id="61" w:author="Rob Ness" w:date="2017-12-27T14:47:00Z"/>
+        </w:rPr>
+        <w:pPrChange w:id="62" w:author="Rob Ness" w:date="2017-12-27T14:37:00Z">
+          <w:pPr>
+            <w:ind w:firstLine="720"/>
+          </w:pPr>
+        </w:pPrChange>
+      </w:pPr>
+      <w:r>
+        <w:t>When selection acts on two or more loci, linkage disequilibrium (LD) may accumulate as genotypes with particular allele combinations are favored, resulting in gamete frequencies that differ f</w:t>
+      </w:r>
+      <w:r>
+        <w:t xml:space="preserve">rom their expectation based on allele frequencies </w:t>
+      </w:r>
+      <w:r>
+        <w:fldChar w:fldCharType="begin" w:fldLock="1"/>
+      </w:r>
+      <w:r>
+        <w:instrText>ADDIN CSL_CITATION { "citationItems" : [ { "id" : "ITEM-1", "itemData" : { "DOI" : "10.2307/2405995", "ISBN" : "0014-3820", "ISSN" : "00143820", "abstract" : "The joint effects of linkage and epistasis (interaction between non-allelic genes in determining fitness) have been examined for two-locus polymorphisms . The general results are of the following nature:(1) Gene frequencies change toward a stable equilibrium ...", "author" : [ { "dropping-particle" : "", "family" : "Lewontin", "given" : "R C", "non-dropping-particle" : "", "parse-names" : false, "suffix" : "" }, { "dropping-particle" : "", "family" : "Kojima", "given" : "K", "non-dropping-particle" : "", "parse-names" : false, "suffix" : "" } ], "container-title" : "Evolution", "id" : "ITEM-1", "issue" : "4", "issued" : { "date-parts" : [ [ "1960" ] ] }, "page" : "458-472", "title" : "The evolutionary dynamics of complex polymorphisms", "type" : "article", "volume" : "14" }, "uris" : [ "http://www.mendeley.com/documents/?uuid=124154c6-3190-41a6-a24a-b24b4f6a8237" ] } ], "mendeley" : { "formattedCitation" : "(Lewontin and Kojima 1960)", "plainTextFormattedCitation" : "(Lewontin and Kojima 1960)", "previouslyFormattedCitation" : "(Lewontin and Kojima 1960)" }, "properties" : {  }, "schema" : "https://github.com/citation-style-language/schema/raw/master/csl-citation.json" }</w:instrText>
+      </w:r>
+      <w:r>
+        <w:fldChar w:fldCharType="separate"/>
+      </w:r>
+      <w:r>
+        <w:rPr>
+          <w:noProof/>
+        </w:rPr>
+        <w:t>(Lewontin and Kojima 1960)</w:t>
+      </w:r>
+      <w:r>
+        <w:fldChar w:fldCharType="end"/>
+      </w:r>
+      <w:r>
+        <w:t>. However, g</w:t>
+      </w:r>
+      <w:commentRangeStart w:id="63"/>
+      <w:r>
+        <w:t xml:space="preserve">iven that the </w:t>
+      </w:r>
+      <w:r>
+        <w:rPr>
+          <w:i/>
+        </w:rPr>
+        <w:t xml:space="preserve">CYP79D15 </w:t>
+      </w:r>
+      <w:r>
+        <w:t xml:space="preserve">and </w:t>
+      </w:r>
+      <w:r>
+        <w:rPr>
+          <w:i/>
+        </w:rPr>
+        <w:t xml:space="preserve">Li </w:t>
+      </w:r>
+      <w:r>
+        <w:t xml:space="preserve">loci are unlinked </w:t>
+      </w:r>
+      <w:commentRangeEnd w:id="63"/>
+      <w:r>
+        <w:rPr>
+          <w:rStyle w:val="CommentReference"/>
+        </w:rPr>
+        <w:commentReference w:id="63"/>
+      </w:r>
+      <w:r>
+        <w:t>(</w:t>
+      </w:r>
+      <w:r>
+        <w:rPr>
+          <w:color w:val="FF0000"/>
+        </w:rPr>
+        <w:t>REF NEEDED</w:t>
+      </w:r>
+      <w:r>
+        <w:t>)</w:t>
+      </w:r>
+      <w:r>
+        <w:t xml:space="preserve">, theory predicts that free recombination (recombination fraction = 0.5) between these loci would limit the accumulation of significant </w:t>
+      </w:r>
+      <w:r>
+        <w:t>LD</w:t>
+      </w:r>
+      <w:r>
+        <w:t xml:space="preserve"> </w:t>
+      </w:r>
+      <w:r>
+        <w:t xml:space="preserve">even under selection </w:t>
+      </w:r>
+      <w:r>
+        <w:fldChar w:fldCharType="begin" w:fldLock="1"/>
+      </w:r>
+      <w:r>
+        <w:instrText>ADDIN CSL_CITATION { "citationItems" : [ { "id" : "ITEM-1", "itemData" : { "author" : [ { "dropping-particle" : "", "family" : "Felsenstein", "given" : "Joseph", "non-dropping-particle" : "", "parse-names" : false, "suffix" : "" } ], "container-title" : "Genetics", "id" : "ITEM-1", "issue" : "August", "issued" : { "date-parts" : [ [ "1965" ] ] }, "page" : "349-363", "title" : "The effect of linkage on directional selection", "type" : "article-journal", "volume" : "52" }, "uris" : [ "http://www.mendeley.com/documents/?uuid=5d9758b4-5aff-4fd7-a201-3ba443b8d84b" ] } ], "mendeley" : { "formattedCitation" : "(Felsenstein 1965)", "plainTextFormattedCitation" : "(Felsenstein 1965)", "previouslyFormattedCitation" : "(Felsenstein 1965)" }, "properties" : {  }, "schema" : "https://github.com/citation-style-language/schema/raw/master/csl-citation.json" }</w:instrText>
+      </w:r>
+      <w:r>
+        <w:fldChar w:fldCharType="separate"/>
+      </w:r>
+      <w:r>
+        <w:rPr>
+          <w:noProof/>
+        </w:rPr>
+        <w:t>(Felsenstein 1965)</w:t>
+      </w:r>
+      <w:r>
+        <w:fldChar w:fldCharType="end"/>
+      </w:r>
+      <w:r>
+        <w:t xml:space="preserve">. Simulations exploring the build-up of </w:t>
+      </w:r>
+      <w:r>
+        <w:t xml:space="preserve">LD </w:t>
+      </w:r>
+      <w:r>
+        <w:t xml:space="preserve">under varying selection regimes acting for or against cyanogenic genotypes confirmed that </w:t>
+      </w:r>
+      <w:r>
+        <w:t>even strong selection (</w:t>
+      </w:r>
+      <w:r>
+        <w:rPr>
+          <w:i/>
+        </w:rPr>
+        <w:t xml:space="preserve">s </w:t>
+      </w:r>
+      <w:r>
+        <w:t>= 0.1) results in little accumulation of LD</w:t>
+      </w:r>
+      <w:r>
+        <w:t xml:space="preserve"> (</w:t>
+      </w:r>
+      <w:commentRangeStart w:id="64"/>
+      <w:r>
+        <w:t xml:space="preserve">see supplementary materials: “Effects of selection on linkage between </w:t>
+      </w:r>
+      <w:r>
+        <w:rPr>
+          <w:i/>
+        </w:rPr>
+        <w:t>CYP79D15</w:t>
+      </w:r>
+      <w:r>
+        <w:t xml:space="preserve"> and </w:t>
+      </w:r>
+      <w:r>
+        <w:rPr>
+          <w:i/>
+        </w:rPr>
+        <w:t>Li</w:t>
+      </w:r>
+      <w:r>
+        <w:t>”</w:t>
+      </w:r>
+      <w:commentRangeEnd w:id="64"/>
+      <w:r>
+        <w:rPr>
+          <w:rStyle w:val="CommentReference"/>
+        </w:rPr>
+        <w:commentReference w:id="64"/>
+      </w:r>
+      <w:r>
+        <w:t>)</w:t>
+      </w:r>
+      <w:r>
+        <w:t xml:space="preserve">. We therefore ignored the effects of LD in our simulations and gamete frequencies each generation were thus calculated directly from allele frequencies, with recombinant gametes being produced with equal frequency (0.25) from heterozygous genotypes. </w:t>
+      </w:r>
+    </w:p>
+    <w:p>
+      <w:pPr>
+        <w:spacing w:line="360" w:lineRule="auto"/>
+        <w:rPr>
+          <w:del w:id="65" w:author="Rob Ness" w:date="2017-12-27T14:47:00Z"/>
+          <w:b/>
+        </w:rPr>
+        <w:pPrChange w:id="66" w:author="Rob Ness" w:date="2017-12-27T14:37:00Z">
+          <w:pPr/>
+        </w:pPrChange>
+      </w:pPr>
+    </w:p>
+    <w:p>
+      <w:pPr>
+        <w:spacing w:line="360" w:lineRule="auto"/>
+        <w:ind w:firstLine="720"/>
+        <w:rPr>
+          <w:i/>
+        </w:rPr>
+        <w:pPrChange w:id="67" w:author="Rob Ness" w:date="2017-12-27T14:47:00Z">
+          <w:pPr/>
+        </w:pPrChange>
+      </w:pPr>
+    </w:p>
+    <w:p>
+      <w:pPr>
+        <w:spacing w:line="360" w:lineRule="auto"/>
+        <w:rPr>
+          <w:i/>
+        </w:rPr>
+        <w:pPrChange w:id="68" w:author="Rob Ness" w:date="2017-12-27T14:37:00Z">
+          <w:pPr/>
+        </w:pPrChange>
+      </w:pPr>
+    </w:p>
+    <w:p>
+      <w:pPr>
+        <w:spacing w:line="360" w:lineRule="auto"/>
+        <w:rPr>
+          <w:i/>
+        </w:rPr>
+        <w:pPrChange w:id="69" w:author="Rob Ness" w:date="2017-12-27T14:37:00Z">
+          <w:pPr/>
+        </w:pPrChange>
+      </w:pPr>
+      <w:r>
+        <w:rPr>
+          <w:i/>
+        </w:rPr>
+        <w:t>Migration</w:t>
+      </w:r>
+    </w:p>
+    <w:p>
+      <w:pPr>
+        <w:spacing w:line="360" w:lineRule="auto"/>
+        <w:rPr>
+          <w:i/>
+        </w:rPr>
+        <w:pPrChange w:id="70" w:author="Rob Ness" w:date="2017-12-27T14:37:00Z">
+          <w:pPr/>
+        </w:pPrChange>
+      </w:pPr>
+    </w:p>
+    <w:p>
+      <w:pPr>
+        <w:spacing w:line="360" w:lineRule="auto"/>
+        <w:pPrChange w:id="71" w:author="Rob Ness" w:date="2017-12-27T14:37:00Z">
+          <w:pPr/>
+        </w:pPrChange>
+      </w:pPr>
       <w:r>
         <w:t xml:space="preserve">In </w:t>
       </w:r>
@@ -1258,12 +1541,23 @@
         <w:t>is given as:</w:t>
       </w:r>
     </w:p>
-    <w:p/>
     <w:p>
       <w:pPr>
+        <w:spacing w:line="360" w:lineRule="auto"/>
+        <w:pPrChange w:id="72" w:author="Rob Ness" w:date="2017-12-27T14:37:00Z">
+          <w:pPr/>
+        </w:pPrChange>
+      </w:pPr>
+    </w:p>
+    <w:p>
+      <w:pPr>
+        <w:spacing w:line="360" w:lineRule="auto"/>
         <w:rPr>
           <w:rFonts w:eastAsiaTheme="minorEastAsia"/>
         </w:rPr>
+        <w:pPrChange w:id="73" w:author="Rob Ness" w:date="2017-12-27T14:37:00Z">
+          <w:pPr/>
+        </w:pPrChange>
       </w:pPr>
       <m:oMathPara>
         <m:oMath>
@@ -1601,12 +1895,22 @@
     </w:p>
     <w:p>
       <w:pPr>
+        <w:spacing w:line="360" w:lineRule="auto"/>
         <w:rPr>
           <w:rFonts w:eastAsiaTheme="minorEastAsia"/>
         </w:rPr>
+        <w:pPrChange w:id="74" w:author="Rob Ness" w:date="2017-12-27T14:37:00Z">
+          <w:pPr/>
+        </w:pPrChange>
       </w:pPr>
     </w:p>
     <w:p>
+      <w:pPr>
+        <w:spacing w:line="360" w:lineRule="auto"/>
+        <w:pPrChange w:id="75" w:author="Rob Ness" w:date="2017-12-27T14:37:00Z">
+          <w:pPr/>
+        </w:pPrChange>
+      </w:pPr>
       <w:r>
         <w:rPr>
           <w:rFonts w:eastAsiaTheme="minorEastAsia"/>
@@ -1962,10 +2266,18 @@
         <w:t xml:space="preserve">between populations </w:t>
       </w:r>
       <w:r>
-        <w:t>such that there is effectively no migration between populations in p</w:t>
-      </w:r>
-      <w:r>
-        <w:t xml:space="preserve">atches 1 and 40 of the matrix. </w:t>
+        <w:t xml:space="preserve">such that there is effectively no migration between populations </w:t>
+      </w:r>
+      <w:del w:id="76" w:author="Rob Ness" w:date="2017-12-27T14:48:00Z">
+        <w:r>
+          <w:delText>in p</w:delText>
+        </w:r>
+        <w:r>
+          <w:delText xml:space="preserve">atches </w:delText>
+        </w:r>
+      </w:del>
+      <w:r>
+        <w:t xml:space="preserve">1 and 40 of the matrix. </w:t>
       </w:r>
       <w:r>
         <w:t>M</w:t>
@@ -2006,12 +2318,23 @@
         <w:t>:</w:t>
       </w:r>
     </w:p>
-    <w:p/>
     <w:p>
       <w:pPr>
+        <w:spacing w:line="360" w:lineRule="auto"/>
+        <w:pPrChange w:id="77" w:author="Rob Ness" w:date="2017-12-27T14:37:00Z">
+          <w:pPr/>
+        </w:pPrChange>
+      </w:pPr>
+    </w:p>
+    <w:p>
+      <w:pPr>
+        <w:spacing w:line="360" w:lineRule="auto"/>
         <w:rPr>
           <w:rFonts w:eastAsiaTheme="minorEastAsia"/>
         </w:rPr>
+        <w:pPrChange w:id="78" w:author="Rob Ness" w:date="2017-12-27T14:37:00Z">
+          <w:pPr/>
+        </w:pPrChange>
       </w:pPr>
       <m:oMathPara>
         <m:oMath>
@@ -2243,12 +2566,22 @@
     </w:p>
     <w:p>
       <w:pPr>
+        <w:spacing w:line="360" w:lineRule="auto"/>
         <w:rPr>
           <w:rFonts w:eastAsiaTheme="minorEastAsia"/>
         </w:rPr>
+        <w:pPrChange w:id="79" w:author="Rob Ness" w:date="2017-12-27T14:37:00Z">
+          <w:pPr/>
+        </w:pPrChange>
       </w:pPr>
     </w:p>
     <w:p>
+      <w:pPr>
+        <w:spacing w:line="360" w:lineRule="auto"/>
+        <w:pPrChange w:id="80" w:author="Rob Ness" w:date="2017-12-27T14:37:00Z">
+          <w:pPr/>
+        </w:pPrChange>
+      </w:pPr>
       <w:r>
         <w:rPr>
           <w:rFonts w:eastAsiaTheme="minorEastAsia"/>
@@ -2377,7 +2710,51 @@
         <w:rPr>
           <w:rFonts w:eastAsiaTheme="minorEastAsia"/>
         </w:rPr>
-        <w:t xml:space="preserve"> in this case is 39—the number of populations minus one—since populations do not exchange migrants with themselves. </w:t>
+        <w:t xml:space="preserve"> in this case </w:t>
+      </w:r>
+      <w:del w:id="81" w:author="Rob Ness" w:date="2017-12-27T14:49:00Z">
+        <w:r>
+          <w:rPr>
+            <w:rFonts w:eastAsiaTheme="minorEastAsia"/>
+          </w:rPr>
+          <w:delText>is 39—</w:delText>
+        </w:r>
+      </w:del>
+      <w:r>
+        <w:rPr>
+          <w:rFonts w:eastAsiaTheme="minorEastAsia"/>
+        </w:rPr>
+        <w:t>the number of populations minus one</w:t>
+      </w:r>
+      <w:ins w:id="82" w:author="Rob Ness" w:date="2017-12-27T14:49:00Z">
+        <w:r>
+          <w:rPr>
+            <w:rFonts w:eastAsiaTheme="minorEastAsia"/>
+          </w:rPr>
+          <w:t xml:space="preserve"> (i.e. 39)</w:t>
+        </w:r>
+      </w:ins>
+      <w:del w:id="83" w:author="Rob Ness" w:date="2017-12-27T14:49:00Z">
+        <w:r>
+          <w:rPr>
+            <w:rFonts w:eastAsiaTheme="minorEastAsia"/>
+          </w:rPr>
+          <w:delText>—</w:delText>
+        </w:r>
+      </w:del>
+      <w:ins w:id="84" w:author="Rob Ness" w:date="2017-12-27T14:49:00Z">
+        <w:r>
+          <w:rPr>
+            <w:rFonts w:eastAsiaTheme="minorEastAsia"/>
+          </w:rPr>
+          <w:t xml:space="preserve"> </w:t>
+        </w:r>
+      </w:ins>
+      <w:r>
+        <w:rPr>
+          <w:rFonts w:eastAsiaTheme="minorEastAsia"/>
+        </w:rPr>
+        <w:t xml:space="preserve">since populations do not exchange migrants with themselves. </w:t>
       </w:r>
       <w:r>
         <w:rPr>
@@ -2418,12 +2795,23 @@
         <w:t>as:</w:t>
       </w:r>
     </w:p>
-    <w:p/>
     <w:p>
       <w:pPr>
+        <w:spacing w:line="360" w:lineRule="auto"/>
+        <w:pPrChange w:id="85" w:author="Rob Ness" w:date="2017-12-27T14:37:00Z">
+          <w:pPr/>
+        </w:pPrChange>
+      </w:pPr>
+    </w:p>
+    <w:p>
+      <w:pPr>
+        <w:spacing w:line="360" w:lineRule="auto"/>
         <w:rPr>
           <w:rFonts w:eastAsiaTheme="minorEastAsia"/>
         </w:rPr>
+        <w:pPrChange w:id="86" w:author="Rob Ness" w:date="2017-12-27T14:37:00Z">
+          <w:pPr/>
+        </w:pPrChange>
       </w:pPr>
       <m:oMathPara>
         <m:oMath>
@@ -2690,16 +3078,24 @@
     </w:p>
     <w:p>
       <w:pPr>
+        <w:spacing w:line="360" w:lineRule="auto"/>
         <w:rPr>
           <w:rFonts w:eastAsiaTheme="minorEastAsia"/>
         </w:rPr>
+        <w:pPrChange w:id="87" w:author="Rob Ness" w:date="2017-12-27T14:37:00Z">
+          <w:pPr/>
+        </w:pPrChange>
       </w:pPr>
     </w:p>
     <w:p>
       <w:pPr>
+        <w:spacing w:line="360" w:lineRule="auto"/>
         <w:rPr>
           <w:rFonts w:eastAsiaTheme="minorEastAsia"/>
         </w:rPr>
+        <w:pPrChange w:id="88" w:author="Rob Ness" w:date="2017-12-27T14:37:00Z">
+          <w:pPr/>
+        </w:pPrChange>
       </w:pPr>
       <w:r>
         <w:rPr>
@@ -2775,11 +3171,55 @@
         </w:rPr>
         <w:t xml:space="preserve">. </w:t>
       </w:r>
+      <w:commentRangeStart w:id="89"/>
+      <w:ins w:id="90" w:author="Rob Ness" w:date="2017-12-27T14:51:00Z">
+        <w:r>
+          <w:rPr>
+            <w:rFonts w:eastAsiaTheme="minorEastAsia"/>
+          </w:rPr>
+          <w:t>Assuming no LD</w:t>
+        </w:r>
+      </w:ins>
+      <w:commentRangeEnd w:id="89"/>
+      <w:ins w:id="91" w:author="Rob Ness" w:date="2017-12-27T14:52:00Z">
+        <w:r>
+          <w:rPr>
+            <w:rStyle w:val="CommentReference"/>
+            <w:rFonts w:asciiTheme="minorHAnsi" w:hAnsiTheme="minorHAnsi" w:cstheme="minorBidi"/>
+            <w:lang w:val="en-CA"/>
+          </w:rPr>
+          <w:commentReference w:id="89"/>
+        </w:r>
+      </w:ins>
+      <w:ins w:id="92" w:author="Rob Ness" w:date="2017-12-27T14:51:00Z">
+        <w:r>
+          <w:rPr>
+            <w:rFonts w:eastAsiaTheme="minorEastAsia"/>
+          </w:rPr>
+          <w:t xml:space="preserve">, </w:t>
+        </w:r>
+      </w:ins>
+      <w:del w:id="93" w:author="Rob Ness" w:date="2017-12-27T14:51:00Z">
+        <w:r>
+          <w:rPr>
+            <w:rFonts w:eastAsiaTheme="minorEastAsia"/>
+          </w:rPr>
+          <w:delText>W</w:delText>
+        </w:r>
+      </w:del>
+      <w:ins w:id="94" w:author="Rob Ness" w:date="2017-12-27T14:51:00Z">
+        <w:r>
+          <w:rPr>
+            <w:rFonts w:eastAsiaTheme="minorEastAsia"/>
+          </w:rPr>
+          <w:t>w</w:t>
+        </w:r>
+      </w:ins>
       <w:r>
         <w:rPr>
           <w:rFonts w:eastAsiaTheme="minorEastAsia"/>
         </w:rPr>
-        <w:t xml:space="preserve">We </w:t>
+        <w:t xml:space="preserve">e </w:t>
       </w:r>
       <w:r>
         <w:rPr>
@@ -2895,44 +3335,89 @@
         <w:t xml:space="preserve"> (1).</w:t>
       </w:r>
     </w:p>
-    <w:p/>
     <w:p>
       <w:pPr>
-        <w:rPr>
-          <w:i/>
-        </w:rPr>
+        <w:spacing w:line="360" w:lineRule="auto"/>
+        <w:pPrChange w:id="95" w:author="Rob Ness" w:date="2017-12-27T14:37:00Z">
+          <w:pPr/>
+        </w:pPrChange>
       </w:pPr>
     </w:p>
     <w:p>
       <w:pPr>
+        <w:spacing w:line="360" w:lineRule="auto"/>
         <w:rPr>
           <w:i/>
         </w:rPr>
+        <w:pPrChange w:id="96" w:author="Rob Ness" w:date="2017-12-27T14:37:00Z">
+          <w:pPr/>
+        </w:pPrChange>
       </w:pPr>
     </w:p>
     <w:p>
       <w:pPr>
+        <w:spacing w:line="360" w:lineRule="auto"/>
         <w:rPr>
           <w:i/>
         </w:rPr>
+        <w:pPrChange w:id="97" w:author="Rob Ness" w:date="2017-12-27T14:37:00Z">
+          <w:pPr/>
+        </w:pPrChange>
       </w:pPr>
-      <w:r>
-        <w:rPr>
-          <w:i/>
-        </w:rPr>
-        <w:t>Analyses</w:t>
-      </w:r>
     </w:p>
     <w:p>
       <w:pPr>
+        <w:spacing w:line="360" w:lineRule="auto"/>
         <w:rPr>
           <w:i/>
         </w:rPr>
+        <w:pPrChange w:id="98" w:author="Rob Ness" w:date="2017-12-27T14:37:00Z">
+          <w:pPr/>
+        </w:pPrChange>
+      </w:pPr>
+      <w:r>
+        <w:rPr>
+          <w:i/>
+        </w:rPr>
+        <w:t>Analyses</w:t>
+      </w:r>
+    </w:p>
+    <w:p>
+      <w:pPr>
+        <w:spacing w:line="360" w:lineRule="auto"/>
+        <w:rPr>
+          <w:i/>
+        </w:rPr>
+        <w:pPrChange w:id="99" w:author="Rob Ness" w:date="2017-12-27T14:37:00Z">
+          <w:pPr/>
+        </w:pPrChange>
       </w:pPr>
     </w:p>
     <w:p>
-      <w:r>
-        <w:t>We performed 1000 iterations for each of the simulated scenarios listed in table 3</w:t>
+      <w:pPr>
+        <w:spacing w:line="360" w:lineRule="auto"/>
+        <w:pPrChange w:id="100" w:author="Rob Ness" w:date="2017-12-27T14:37:00Z">
+          <w:pPr/>
+        </w:pPrChange>
+      </w:pPr>
+      <w:r>
+        <w:t xml:space="preserve">We performed 1000 iterations for each of the simulated scenarios listed in </w:t>
+      </w:r>
+      <w:commentRangeStart w:id="101"/>
+      <w:r>
+        <w:t>t</w:t>
+      </w:r>
+      <w:commentRangeEnd w:id="101"/>
+      <w:r>
+        <w:rPr>
+          <w:rStyle w:val="CommentReference"/>
+          <w:rFonts w:asciiTheme="minorHAnsi" w:hAnsiTheme="minorHAnsi" w:cstheme="minorBidi"/>
+          <w:lang w:val="en-CA"/>
+        </w:rPr>
+        <w:commentReference w:id="101"/>
+      </w:r>
+      <w:r>
+        <w:t>able 3</w:t>
       </w:r>
       <w:r>
         <w:t xml:space="preserve">. For each </w:t>
@@ -2950,25 +3435,29 @@
         <w:t>this regression was performed using HCN frequencies at generation 250</w:t>
       </w:r>
       <w:r>
-        <w:t xml:space="preserve">, although the generation chosen for analysis has no qualitative effect on the results presented here. For simulations involving serial founder effects (i.e. drift scenario 2 above), we ran this regression in the </w:t>
+        <w:t xml:space="preserve">, </w:t>
+      </w:r>
+      <w:commentRangeStart w:id="102"/>
+      <w:r>
+        <w:t xml:space="preserve">although the generation chosen for analysis has no qualitative effect on the results presented here. </w:t>
+      </w:r>
+      <w:commentRangeEnd w:id="102"/>
+      <w:r>
+        <w:rPr>
+          <w:rStyle w:val="CommentReference"/>
+          <w:rFonts w:asciiTheme="minorHAnsi" w:hAnsiTheme="minorHAnsi" w:cstheme="minorBidi"/>
+          <w:lang w:val="en-CA"/>
+        </w:rPr>
+        <w:commentReference w:id="102"/>
+      </w:r>
+      <w:r>
+        <w:t xml:space="preserve">For simulations involving serial founder effects (i.e. drift scenario 2 above), we ran this regression in the </w:t>
       </w:r>
       <w:r>
         <w:t xml:space="preserve">first generation after the entire matrix became filled with populations. </w:t>
       </w:r>
       <w:r>
-        <w:t xml:space="preserve">Once again, </w:t>
-      </w:r>
-      <w:r>
-        <w:t xml:space="preserve">the generation chosen for analysis has no qualitative effect on </w:t>
-      </w:r>
-      <w:r>
-        <w:t>our</w:t>
-      </w:r>
-      <w:r>
-        <w:t xml:space="preserve"> results</w:t>
-      </w:r>
-      <w:r>
-        <w:t>. In both cases,</w:t>
+        <w:t>Once again, the generation chosen for analysis has no qualitative effect on our results. In both cases,</w:t>
       </w:r>
       <w:r>
         <w:t xml:space="preserve"> </w:t>
@@ -2995,15 +3484,7 @@
         <w:t>higher rural than urban HCN frequencies</w:t>
       </w:r>
       <w:r>
-        <w:t xml:space="preserve">. These clines are consistent in direction with the urban-rural </w:t>
-      </w:r>
-      <w:proofErr w:type="spellStart"/>
-      <w:r>
-        <w:t>cyanogenesis</w:t>
-      </w:r>
-      <w:proofErr w:type="spellEnd"/>
-      <w:r>
-        <w:t xml:space="preserve"> clines reported by </w:t>
+        <w:t xml:space="preserve">. These clines are consistent in direction with the urban-rural cyanogenesis clines reported by </w:t>
       </w:r>
       <w:r>
         <w:fldChar w:fldCharType="begin" w:fldLock="1"/>
@@ -3057,8 +3538,21 @@
         <w:t xml:space="preserve">For each simulated scenario, we report the proportion of significantly positive and negative clines in addition to the mean slope across all 1000 iterations. We explore how these proportions and the mean slope are affected by varying levels of drift, migration and selection. </w:t>
       </w:r>
     </w:p>
-    <w:p/>
     <w:p>
+      <w:pPr>
+        <w:spacing w:line="360" w:lineRule="auto"/>
+        <w:pPrChange w:id="103" w:author="Rob Ness" w:date="2017-12-27T14:37:00Z">
+          <w:pPr/>
+        </w:pPrChange>
+      </w:pPr>
+    </w:p>
+    <w:p>
+      <w:pPr>
+        <w:spacing w:line="360" w:lineRule="auto"/>
+        <w:pPrChange w:id="104" w:author="Rob Ness" w:date="2017-12-27T14:37:00Z">
+          <w:pPr/>
+        </w:pPrChange>
+      </w:pPr>
       <w:r>
         <w:t xml:space="preserve"> </w:t>
       </w:r>
@@ -3090,9 +3584,9 @@
         <w:tblLook w:val="04A0" w:firstRow="1" w:lastRow="0" w:firstColumn="1" w:lastColumn="0" w:noHBand="0" w:noVBand="1"/>
       </w:tblPr>
       <w:tblGrid>
-        <w:gridCol w:w="2178"/>
-        <w:gridCol w:w="9751"/>
-        <w:gridCol w:w="2461"/>
+        <w:gridCol w:w="1999"/>
+        <w:gridCol w:w="9572"/>
+        <w:gridCol w:w="2819"/>
       </w:tblGrid>
       <w:tr>
         <w:trPr>
@@ -3200,6 +3694,7 @@
                 <w:szCs w:val="22"/>
               </w:rPr>
             </w:pPr>
+            <w:commentRangeStart w:id="105"/>
             <w:r>
               <w:rPr>
                 <w:rFonts w:eastAsia="Times New Roman"/>
@@ -3210,6 +3705,15 @@
                 <w:szCs w:val="22"/>
               </w:rPr>
               <w:t>Mechanism controlled</w:t>
+            </w:r>
+            <w:commentRangeEnd w:id="105"/>
+            <w:r>
+              <w:rPr>
+                <w:rStyle w:val="CommentReference"/>
+                <w:rFonts w:asciiTheme="minorHAnsi" w:hAnsiTheme="minorHAnsi" w:cstheme="minorBidi"/>
+                <w:lang w:val="en-CA"/>
+              </w:rPr>
+              <w:commentReference w:id="105"/>
             </w:r>
           </w:p>
         </w:tc>
@@ -3580,6 +4084,7 @@
                 <w:szCs w:val="22"/>
               </w:rPr>
             </w:pPr>
+            <w:commentRangeStart w:id="106"/>
             <w:r>
               <w:rPr>
                 <w:rFonts w:eastAsia="Times New Roman"/>
@@ -3588,6 +4093,15 @@
                 <w:szCs w:val="22"/>
               </w:rPr>
               <w:t>Number of rows</w:t>
+            </w:r>
+            <w:commentRangeEnd w:id="106"/>
+            <w:r>
+              <w:rPr>
+                <w:rStyle w:val="CommentReference"/>
+                <w:rFonts w:asciiTheme="minorHAnsi" w:hAnsiTheme="minorHAnsi" w:cstheme="minorBidi"/>
+                <w:lang w:val="en-CA"/>
+              </w:rPr>
+              <w:commentReference w:id="106"/>
             </w:r>
           </w:p>
         </w:tc>
@@ -3685,7 +4199,26 @@
                 <w:sz w:val="22"/>
                 <w:szCs w:val="22"/>
               </w:rPr>
-              <w:t>Number of columns</w:t>
+              <w:t xml:space="preserve">Number of </w:t>
+            </w:r>
+            <w:commentRangeStart w:id="107"/>
+            <w:r>
+              <w:rPr>
+                <w:rFonts w:eastAsia="Times New Roman"/>
+                <w:color w:val="000000"/>
+                <w:sz w:val="22"/>
+                <w:szCs w:val="22"/>
+              </w:rPr>
+              <w:t>columns</w:t>
+            </w:r>
+            <w:commentRangeEnd w:id="107"/>
+            <w:r>
+              <w:rPr>
+                <w:rStyle w:val="CommentReference"/>
+                <w:rFonts w:asciiTheme="minorHAnsi" w:hAnsiTheme="minorHAnsi" w:cstheme="minorBidi"/>
+                <w:lang w:val="en-CA"/>
+              </w:rPr>
+              <w:commentReference w:id="107"/>
             </w:r>
           </w:p>
         </w:tc>
@@ -3817,25 +4350,7 @@
                 <w:sz w:val="22"/>
                 <w:szCs w:val="22"/>
               </w:rPr>
-              <w:t>Proportion of alleles sampled</w:t>
-            </w:r>
-            <w:r>
-              <w:rPr>
-                <w:rFonts w:eastAsia="Times New Roman"/>
-                <w:color w:val="000000"/>
-                <w:sz w:val="22"/>
-                <w:szCs w:val="22"/>
-              </w:rPr>
-              <w:t xml:space="preserve"> when founding new populations. Lower proportions result</w:t>
-            </w:r>
-            <w:r>
-              <w:rPr>
-                <w:rFonts w:eastAsia="Times New Roman"/>
-                <w:color w:val="000000"/>
-                <w:sz w:val="22"/>
-                <w:szCs w:val="22"/>
-              </w:rPr>
-              <w:t xml:space="preserve"> in stronger effects of drift.</w:t>
+              <w:t>Proportion of alleles sampled when founding new populations. Lower proportions result in stronger effects of drift.</w:t>
             </w:r>
           </w:p>
         </w:tc>
@@ -3942,25 +4457,47 @@
                 <w:sz w:val="22"/>
                 <w:szCs w:val="22"/>
               </w:rPr>
-              <w:t xml:space="preserve">Maximum probability that a new population is created. Actual probability depends on the populations size such that larger populations have a greater probability of creating new ones. Value is fixed at 1.0 so that populations at carrying capacity are </w:t>
-            </w:r>
-            <w:r>
-              <w:rPr>
-                <w:rFonts w:eastAsia="Times New Roman"/>
-                <w:color w:val="000000"/>
-                <w:sz w:val="22"/>
-                <w:szCs w:val="22"/>
-              </w:rPr>
-              <w:t>guaranteed</w:t>
-            </w:r>
-            <w:r>
-              <w:rPr>
-                <w:rFonts w:eastAsia="Times New Roman"/>
-                <w:color w:val="000000"/>
-                <w:sz w:val="22"/>
-                <w:szCs w:val="22"/>
-              </w:rPr>
-              <w:t xml:space="preserve"> to found new populations.</w:t>
+              <w:t xml:space="preserve">Maximum probability that a new population is created. Actual probability depends on the </w:t>
+            </w:r>
+            <w:ins w:id="108" w:author="Rob Ness" w:date="2017-12-27T14:59:00Z">
+              <w:r>
+                <w:rPr>
+                  <w:rFonts w:eastAsia="Times New Roman"/>
+                  <w:color w:val="000000"/>
+                  <w:sz w:val="22"/>
+                  <w:szCs w:val="22"/>
+                </w:rPr>
+                <w:t xml:space="preserve">founder </w:t>
+              </w:r>
+            </w:ins>
+            <w:r>
+              <w:rPr>
+                <w:rFonts w:eastAsia="Times New Roman"/>
+                <w:color w:val="000000"/>
+                <w:sz w:val="22"/>
+                <w:szCs w:val="22"/>
+              </w:rPr>
+              <w:t>population</w:t>
+            </w:r>
+            <w:del w:id="109" w:author="Rob Ness" w:date="2017-12-27T14:59:00Z">
+              <w:r>
+                <w:rPr>
+                  <w:rFonts w:eastAsia="Times New Roman"/>
+                  <w:color w:val="000000"/>
+                  <w:sz w:val="22"/>
+                  <w:szCs w:val="22"/>
+                </w:rPr>
+                <w:delText>s</w:delText>
+              </w:r>
+            </w:del>
+            <w:r>
+              <w:rPr>
+                <w:rFonts w:eastAsia="Times New Roman"/>
+                <w:color w:val="000000"/>
+                <w:sz w:val="22"/>
+                <w:szCs w:val="22"/>
+              </w:rPr>
+              <w:t xml:space="preserve"> size such that larger populations have a greater probability of creating new ones. Value is fixed at 1.0 so that populations at carrying capacity are guaranteed to found new populations.</w:t>
             </w:r>
           </w:p>
         </w:tc>
@@ -4058,27 +4595,7 @@
                 <w:sz w:val="22"/>
                 <w:szCs w:val="22"/>
               </w:rPr>
-              <w:t xml:space="preserve">Maximum strength of selection acting on cyanogenic or </w:t>
-            </w:r>
-            <w:proofErr w:type="spellStart"/>
-            <w:r>
-              <w:rPr>
-                <w:rFonts w:eastAsia="Times New Roman"/>
-                <w:color w:val="000000"/>
-                <w:sz w:val="22"/>
-                <w:szCs w:val="22"/>
-              </w:rPr>
-              <w:t>acyanogenic</w:t>
-            </w:r>
-            <w:proofErr w:type="spellEnd"/>
-            <w:r>
-              <w:rPr>
-                <w:rFonts w:eastAsia="Times New Roman"/>
-                <w:color w:val="000000"/>
-                <w:sz w:val="22"/>
-                <w:szCs w:val="22"/>
-              </w:rPr>
-              <w:t xml:space="preserve"> genotypes. Actual strength of selection depends on a population's position in the landscape matrix.</w:t>
+              <w:t>Maximum strength of selection acting on cyanogenic or acyanogenic genotypes. Actual strength of selection depends on a population's position in the landscape matrix.</w:t>
             </w:r>
           </w:p>
         </w:tc>
@@ -4666,7 +5183,11 @@
       </w:pPr>
     </w:p>
     <w:p>
-      <w:r>
+      <w:commentRangeStart w:id="110"/>
+      <w:r>
+        <w:rPr>
+          <w:noProof/>
+        </w:rPr>
         <w:drawing>
           <wp:inline distT="0" distB="0" distL="0" distR="0" wp14:anchorId="33AA8ECB" wp14:editId="52206202">
             <wp:extent cx="5943600" cy="4214495"/>
@@ -4703,8 +5224,18 @@
           </wp:inline>
         </w:drawing>
       </w:r>
+      <w:commentRangeEnd w:id="110"/>
+      <w:r>
+        <w:rPr>
+          <w:rStyle w:val="CommentReference"/>
+          <w:rFonts w:asciiTheme="minorHAnsi" w:hAnsiTheme="minorHAnsi" w:cstheme="minorBidi"/>
+          <w:lang w:val="en-CA"/>
+        </w:rPr>
+        <w:commentReference w:id="110"/>
+      </w:r>
     </w:p>
     <w:p>
+      <w:commentRangeStart w:id="111"/>
       <w:r>
         <w:rPr>
           <w:b/>
@@ -4869,6 +5400,15 @@
       </w:r>
       <w:r>
         <w:t xml:space="preserve">) and the frequency of HCN within each population in the matrix. </w:t>
+      </w:r>
+      <w:commentRangeEnd w:id="111"/>
+      <w:r>
+        <w:rPr>
+          <w:rStyle w:val="CommentReference"/>
+          <w:rFonts w:asciiTheme="minorHAnsi" w:hAnsiTheme="minorHAnsi" w:cstheme="minorBidi"/>
+          <w:lang w:val="en-CA"/>
+        </w:rPr>
+        <w:commentReference w:id="111"/>
       </w:r>
     </w:p>
     <w:p/>
@@ -4884,6 +5424,9 @@
     </w:p>
     <w:p>
       <w:r>
+        <w:rPr>
+          <w:noProof/>
+        </w:rPr>
         <w:drawing>
           <wp:inline distT="0" distB="0" distL="0" distR="0" wp14:anchorId="35F28D83" wp14:editId="73B04384">
             <wp:extent cx="5943600" cy="2767330"/>
@@ -4922,19 +5465,19 @@
       </w:r>
     </w:p>
     <w:p>
-      <w:commentRangeStart w:id="8"/>
+      <w:commentRangeStart w:id="112"/>
       <w:r>
         <w:rPr>
           <w:b/>
         </w:rPr>
         <w:t>Figure 2</w:t>
       </w:r>
-      <w:commentRangeEnd w:id="8"/>
+      <w:commentRangeEnd w:id="112"/>
       <w:r>
         <w:rPr>
           <w:rStyle w:val="CommentReference"/>
         </w:rPr>
-        <w:commentReference w:id="8"/>
+        <w:commentReference w:id="112"/>
       </w:r>
       <w:r>
         <w:rPr>
@@ -4949,41 +5492,51 @@
         <w:t xml:space="preserve"> </w:t>
       </w:r>
       <w:r>
-        <w:t xml:space="preserve">The strength of selecting favoring cyanogenic (i.e. HCN+) or </w:t>
-      </w:r>
-      <w:proofErr w:type="spellStart"/>
-      <w:r>
-        <w:t>acyanogenic</w:t>
-      </w:r>
-      <w:proofErr w:type="spellEnd"/>
-      <w:r>
-        <w:t xml:space="preserve"> (i.e. HCN–) genotypes depended on the population’s position on the landscape. We first defined a maximum selection coefficient (</w:t>
-      </w:r>
+        <w:t>The strength of selecting favoring cyanogenic (i.e. HCN+) or acyanogenic (i.e. HCN–) genotypes depended on the population’s position on the landscape. We first defined a maximum selection coefficient (</w:t>
+      </w:r>
+      <w:ins w:id="113" w:author="Rob Ness" w:date="2017-12-27T15:07:00Z">
+        <w:r>
+          <w:t>-</w:t>
+        </w:r>
+      </w:ins>
       <w:r>
         <w:rPr>
           <w:i/>
         </w:rPr>
         <w:t>s</w:t>
       </w:r>
-      <w:r>
-        <w:t xml:space="preserve">), which favoured HCN+ genotypes in rural populations and </w:t>
-      </w:r>
-      <w:proofErr w:type="spellStart"/>
-      <w:r>
-        <w:t>acyanogenic</w:t>
-      </w:r>
-      <w:proofErr w:type="spellEnd"/>
-      <w:r>
-        <w:t xml:space="preserve"> HCN– genotypes in urban populations.</w:t>
-      </w:r>
-      <w:r>
-        <w:t xml:space="preserve"> </w:t>
-      </w:r>
-      <w:r>
-        <w:t>The selection coefficient varied linearly across the matrix such that HCN+ and HCN– genotypes had equal fitness in the central population of the landscape (i.e. population 20</w:t>
-      </w:r>
-      <w:r>
-        <w:t xml:space="preserve">). </w:t>
+      <w:ins w:id="114" w:author="Rob Ness" w:date="2017-12-27T15:07:00Z">
+        <w:r>
+          <w:rPr>
+            <w:i/>
+          </w:rPr>
+          <w:t xml:space="preserve"> </w:t>
+        </w:r>
+        <w:r>
+          <w:rPr>
+            <w:rPrChange w:id="115" w:author="Rob Ness" w:date="2017-12-27T15:07:00Z">
+              <w:rPr>
+                <w:i/>
+              </w:rPr>
+            </w:rPrChange>
+          </w:rPr>
+          <w:t xml:space="preserve">to </w:t>
+        </w:r>
+        <w:r>
+          <w:rPr>
+            <w:i/>
+            <w:rPrChange w:id="116" w:author="Rob Ness" w:date="2017-12-27T15:07:00Z">
+              <w:rPr/>
+            </w:rPrChange>
+          </w:rPr>
+          <w:t>s</w:t>
+        </w:r>
+      </w:ins>
+      <w:r>
+        <w:t>), which favoured HCN+ genotypes in rural populations and acyanogenic HCN– genotypes in urban populations.</w:t>
+      </w:r>
+      <w:r>
+        <w:t xml:space="preserve"> The selection coefficient varied linearly across the matrix such that HCN+ and HCN– genotypes had equal fitness in the central population of the landscape (i.e. population 20). </w:t>
       </w:r>
     </w:p>
     <w:p/>
@@ -5011,15 +5564,7 @@
         <w:t>cases</w:t>
       </w:r>
       <w:r>
-        <w:t xml:space="preserve"> we simulated exploring the combined effects of drift, migration and selection on the formation of clines in </w:t>
-      </w:r>
-      <w:proofErr w:type="spellStart"/>
-      <w:r>
-        <w:t>cyanogenesis</w:t>
-      </w:r>
-      <w:proofErr w:type="spellEnd"/>
-      <w:r>
-        <w:t xml:space="preserve">. </w:t>
+        <w:t xml:space="preserve"> we simulated exploring the combined effects of drift, migration and selection on the formation of clines in cyanogenesis. </w:t>
       </w:r>
     </w:p>
     <w:tbl>
@@ -5073,18 +5618,7 @@
                 <w:sz w:val="22"/>
                 <w:szCs w:val="22"/>
               </w:rPr>
-              <w:t>Drift scen</w:t>
-            </w:r>
-            <w:r>
-              <w:rPr>
-                <w:rFonts w:eastAsia="Times New Roman"/>
-                <w:b/>
-                <w:bCs/>
-                <w:color w:val="000000"/>
-                <w:sz w:val="22"/>
-                <w:szCs w:val="22"/>
-              </w:rPr>
-              <w:t>ario</w:t>
+              <w:t>Drift scenario</w:t>
             </w:r>
           </w:p>
         </w:tc>
@@ -7148,25 +7682,7 @@
                 <w:sz w:val="22"/>
                 <w:szCs w:val="22"/>
               </w:rPr>
-              <w:t xml:space="preserve">None. All population with </w:t>
-            </w:r>
-            <w:r>
-              <w:rPr>
-                <w:rFonts w:eastAsia="Times New Roman"/>
-                <w:color w:val="000000"/>
-                <w:sz w:val="22"/>
-                <w:szCs w:val="22"/>
-              </w:rPr>
-              <w:t>constant</w:t>
-            </w:r>
-            <w:r>
-              <w:rPr>
-                <w:rFonts w:eastAsia="Times New Roman"/>
-                <w:color w:val="000000"/>
-                <w:sz w:val="22"/>
-                <w:szCs w:val="22"/>
-              </w:rPr>
-              <w:t xml:space="preserve"> </w:t>
+              <w:t xml:space="preserve">None. All population with constant </w:t>
             </w:r>
             <w:r>
               <w:rPr>
@@ -7627,7 +8143,7 @@
                 <w:szCs w:val="22"/>
               </w:rPr>
             </w:pPr>
-            <w:commentRangeStart w:id="9"/>
+            <w:commentRangeStart w:id="117"/>
             <w:r>
               <w:rPr>
                 <w:rFonts w:eastAsia="Times New Roman"/>
@@ -7637,14 +8153,14 @@
               </w:rPr>
               <w:t xml:space="preserve">3 from above </w:t>
             </w:r>
-            <w:commentRangeEnd w:id="9"/>
+            <w:commentRangeEnd w:id="117"/>
             <w:r>
               <w:rPr>
                 <w:rStyle w:val="CommentReference"/>
                 <w:rFonts w:asciiTheme="minorHAnsi" w:hAnsiTheme="minorHAnsi" w:cstheme="minorBidi"/>
                 <w:lang w:val="en-CA"/>
               </w:rPr>
-              <w:commentReference w:id="9"/>
+              <w:commentReference w:id="117"/>
             </w:r>
           </w:p>
         </w:tc>
@@ -8499,15 +9015,7 @@
     </w:p>
     <w:p>
       <w:r>
-        <w:t xml:space="preserve">‡ Where multiple allele frequencies are specified, these were crossed </w:t>
-      </w:r>
-      <w:proofErr w:type="spellStart"/>
-      <w:r>
-        <w:t>factorially</w:t>
-      </w:r>
-      <w:proofErr w:type="spellEnd"/>
-      <w:r>
-        <w:t>.</w:t>
+        <w:t>‡ Where multiple allele frequencies are specified, these were crossed factorially.</w:t>
       </w:r>
       <w:r>
         <w:br/>
@@ -8526,7 +9034,7 @@
 
 <file path=word/comments.xml><?xml version="1.0" encoding="utf-8"?>
 <w:comments xmlns:wpc="http://schemas.microsoft.com/office/word/2010/wordprocessingCanvas" xmlns:mo="http://schemas.microsoft.com/office/mac/office/2008/main" xmlns:mc="http://schemas.openxmlformats.org/markup-compatibility/2006" xmlns:mv="urn:schemas-microsoft-com:mac:vml" xmlns:o="urn:schemas-microsoft-com:office:office" xmlns:r="http://schemas.openxmlformats.org/officeDocument/2006/relationships" xmlns:m="http://schemas.openxmlformats.org/officeDocument/2006/math" xmlns:v="urn:schemas-microsoft-com:vml" xmlns:wp14="http://schemas.microsoft.com/office/word/2010/wordprocessingDrawing" xmlns:wp="http://schemas.openxmlformats.org/drawingml/2006/wordprocessingDrawing" xmlns:w10="urn:schemas-microsoft-com:office:word" xmlns:w="http://schemas.openxmlformats.org/wordprocessingml/2006/main" xmlns:w14="http://schemas.microsoft.com/office/word/2010/wordml" xmlns:w15="http://schemas.microsoft.com/office/word/2012/wordml" xmlns:wpg="http://schemas.microsoft.com/office/word/2010/wordprocessingGroup" xmlns:wpi="http://schemas.microsoft.com/office/word/2010/wordprocessingInk" xmlns:wne="http://schemas.microsoft.com/office/word/2006/wordml" xmlns:wps="http://schemas.microsoft.com/office/word/2010/wordprocessingShape" mc:Ignorable="w14 w15 wp14">
-  <w:comment w:id="0" w:author="James Santangelo" w:date="2017-12-14T13:24:00Z" w:initials="JS">
+  <w:comment w:id="0" w:author="Rob Ness" w:date="2017-12-27T13:47:00Z" w:initials="RN">
     <w:p>
       <w:pPr>
         <w:pStyle w:val="CommentText"/>
@@ -8537,12 +9045,9 @@
         </w:rPr>
         <w:annotationRef/>
       </w:r>
-      <w:r>
-        <w:t>It’s tempting to say individuals rather than alleles since it’s more intuitive to think of individuals. However strictly speaking this wouldn’t be true since we are modelling the flow of alleles rather than individuals. What are your thoughts on this?</w:t>
-      </w:r>
     </w:p>
   </w:comment>
-  <w:comment w:id="1" w:author="James Santangelo" w:date="2017-12-18T16:05:00Z" w:initials="JS">
+  <w:comment w:id="7" w:author="Rob Ness" w:date="2017-12-27T13:55:00Z" w:initials="RN">
     <w:p>
       <w:pPr>
         <w:pStyle w:val="CommentText"/>
@@ -8554,11 +9059,11 @@
         <w:annotationRef/>
       </w:r>
       <w:r>
-        <w:t xml:space="preserve">Is it worth having a supplemental showing the logistic growth model in action? My sense is that this is trivial and most folks understand how this works. </w:t>
+        <w:t>Reproduction and growth? – its important to emphasize its more than growth because this is where recombination and segregation happen</w:t>
       </w:r>
     </w:p>
   </w:comment>
-  <w:comment w:id="2" w:author="James Santangelo" w:date="2017-12-18T16:13:00Z" w:initials="JS">
+  <w:comment w:id="22" w:author="James Santangelo" w:date="2017-12-14T13:24:00Z" w:initials="JS">
     <w:p>
       <w:pPr>
         <w:pStyle w:val="CommentText"/>
@@ -8570,11 +9075,11 @@
         <w:annotationRef/>
       </w:r>
       <w:r>
-        <w:t xml:space="preserve">If we think it’s worth it, we could have a supplemental that walks through how selection works. For example, you can imagine having a table where the cells represent the absolute fitness values of all 16 genotypes, followed by a walkthrough of how relative fitness and allele frequencies are calculated. I consider this low priority at the moment since two-locus selection theory is old news and many folks should get the gist of it. Nonetheless it wouldn’t take long to put together. </w:t>
+        <w:t>It’s tempting to say individuals rather than alleles since it’s more intuitive to think of individuals. However strictly speaking this wouldn’t be true since we are modelling the flow of alleles rather than individuals. What are your thoughts on this?</w:t>
       </w:r>
     </w:p>
   </w:comment>
-  <w:comment w:id="3" w:author="James Santangelo" w:date="2017-12-18T16:03:00Z" w:initials="JS">
+  <w:comment w:id="23" w:author="Rob Ness" w:date="2017-12-27T13:59:00Z" w:initials="RN">
     <w:p>
       <w:pPr>
         <w:pStyle w:val="CommentText"/>
@@ -8586,19 +9091,11 @@
         <w:annotationRef/>
       </w:r>
       <w:r>
-        <w:t xml:space="preserve">Need to include Wright (1952) and </w:t>
-      </w:r>
-      <w:proofErr w:type="spellStart"/>
-      <w:r>
-        <w:t>Bodmer</w:t>
-      </w:r>
-      <w:proofErr w:type="spellEnd"/>
-      <w:r>
-        <w:t xml:space="preserve"> and Parsons (1962). </w:t>
+        <w:t xml:space="preserve">Doesn’t really confuse me – but I think alleles is more accurate because selection happens before colonization and the LD effect might create a tiny difference between alleles and individuals </w:t>
       </w:r>
     </w:p>
   </w:comment>
-  <w:comment w:id="5" w:author="James Santangelo" w:date="2017-12-18T18:59:00Z" w:initials="JS">
+  <w:comment w:id="27" w:author="James Santangelo" w:date="2017-12-18T16:05:00Z" w:initials="JS">
     <w:p>
       <w:pPr>
         <w:pStyle w:val="CommentText"/>
@@ -8610,11 +9107,11 @@
         <w:annotationRef/>
       </w:r>
       <w:r>
-        <w:t>Will select these based on analyses performed later this week.</w:t>
+        <w:t xml:space="preserve">Is it worth having a supplemental showing the logistic growth model in action? My sense is that this is trivial and most folks understand how this works. </w:t>
       </w:r>
     </w:p>
   </w:comment>
-  <w:comment w:id="6" w:author="James Santangelo" w:date="2017-12-18T16:19:00Z" w:initials="JS">
+  <w:comment w:id="28" w:author="Rob Ness" w:date="2017-12-27T14:02:00Z" w:initials="RN">
     <w:p>
       <w:pPr>
         <w:pStyle w:val="CommentText"/>
@@ -8626,11 +9123,11 @@
         <w:annotationRef/>
       </w:r>
       <w:r>
-        <w:t>Need to mention this in intro when introducing system.</w:t>
+        <w:t>Agreed – its first year bio</w:t>
       </w:r>
     </w:p>
   </w:comment>
-  <w:comment w:id="7" w:author="James Santangelo" w:date="2017-12-18T16:31:00Z" w:initials="JS">
+  <w:comment w:id="31" w:author="James Santangelo" w:date="2017-12-18T16:13:00Z" w:initials="JS">
     <w:p>
       <w:pPr>
         <w:pStyle w:val="CommentText"/>
@@ -8642,14 +9139,11 @@
         <w:annotationRef/>
       </w:r>
       <w:r>
-        <w:t>Most o</w:t>
-      </w:r>
-      <w:r>
-        <w:t>f the work here is already done. Just a matter of creating the supplemental.</w:t>
+        <w:t xml:space="preserve">If we think it’s worth it, we could have a supplemental that walks through how selection works. For example, you can imagine having a table where the cells represent the absolute fitness values of all 16 genotypes, followed by a walkthrough of how relative fitness and allele frequencies are calculated. I consider this low priority at the moment since two-locus selection theory is old news and many folks should get the gist of it. Nonetheless it wouldn’t take long to put together. </w:t>
       </w:r>
     </w:p>
   </w:comment>
-  <w:comment w:id="8" w:author="James Santangelo" w:date="2017-12-18T17:47:00Z" w:initials="JS">
+  <w:comment w:id="32" w:author="Rob Ness" w:date="2017-12-27T14:02:00Z" w:initials="RN">
     <w:p>
       <w:pPr>
         <w:pStyle w:val="CommentText"/>
@@ -8661,11 +9155,262 @@
         <w:annotationRef/>
       </w:r>
       <w:r>
-        <w:t xml:space="preserve">I thought we could somehow integrate this into Figure 1 above but it seemed too busy. </w:t>
+        <w:t>Make it clear in the code and people can get it there if they want – agreed – low priority</w:t>
       </w:r>
     </w:p>
   </w:comment>
-  <w:comment w:id="9" w:author="James Santangelo" w:date="2017-12-18T18:37:00Z" w:initials="JS">
+  <w:comment w:id="35" w:author="James Santangelo" w:date="2017-12-18T16:03:00Z" w:initials="JS">
+    <w:p>
+      <w:pPr>
+        <w:pStyle w:val="CommentText"/>
+      </w:pPr>
+      <w:r>
+        <w:rPr>
+          <w:rStyle w:val="CommentReference"/>
+        </w:rPr>
+        <w:annotationRef/>
+      </w:r>
+      <w:r>
+        <w:t>Need to includ</w:t>
+      </w:r>
+      <w:bookmarkStart w:id="36" w:name="_GoBack"/>
+      <w:bookmarkEnd w:id="36"/>
+      <w:r>
+        <w:t xml:space="preserve">e Wright (1952) and Bodmer and Parsons (1962). </w:t>
+      </w:r>
+    </w:p>
+  </w:comment>
+  <w:comment w:id="38" w:author="Rob Ness" w:date="2017-12-27T14:36:00Z" w:initials="RN">
+    <w:p>
+      <w:pPr>
+        <w:pStyle w:val="CommentText"/>
+      </w:pPr>
+      <w:r>
+        <w:rPr>
+          <w:rStyle w:val="CommentReference"/>
+        </w:rPr>
+        <w:annotationRef/>
+      </w:r>
+      <w:r>
+        <w:t>I am moving these biological descriptions up because the biology helps for people to understand the model before they see the details.</w:t>
+      </w:r>
+    </w:p>
+  </w:comment>
+  <w:comment w:id="52" w:author="James Santangelo" w:date="2017-12-18T18:59:00Z" w:initials="JS">
+    <w:p>
+      <w:pPr>
+        <w:pStyle w:val="CommentText"/>
+      </w:pPr>
+      <w:r>
+        <w:rPr>
+          <w:rStyle w:val="CommentReference"/>
+        </w:rPr>
+        <w:annotationRef/>
+      </w:r>
+      <w:r>
+        <w:t>Will select these based on analyses performed later this week.</w:t>
+      </w:r>
+    </w:p>
+  </w:comment>
+  <w:comment w:id="63" w:author="James Santangelo" w:date="2017-12-18T16:19:00Z" w:initials="JS">
+    <w:p>
+      <w:pPr>
+        <w:pStyle w:val="CommentText"/>
+      </w:pPr>
+      <w:r>
+        <w:rPr>
+          <w:rStyle w:val="CommentReference"/>
+        </w:rPr>
+        <w:annotationRef/>
+      </w:r>
+      <w:r>
+        <w:t>Need to mention this in intro when introducing system.</w:t>
+      </w:r>
+    </w:p>
+  </w:comment>
+  <w:comment w:id="64" w:author="James Santangelo" w:date="2017-12-18T16:31:00Z" w:initials="JS">
+    <w:p>
+      <w:pPr>
+        <w:pStyle w:val="CommentText"/>
+      </w:pPr>
+      <w:r>
+        <w:rPr>
+          <w:rStyle w:val="CommentReference"/>
+        </w:rPr>
+        <w:annotationRef/>
+      </w:r>
+      <w:r>
+        <w:t>Most o</w:t>
+      </w:r>
+      <w:r>
+        <w:t>f the work here is already done. Just a matter of creating the supplemental.</w:t>
+      </w:r>
+    </w:p>
+  </w:comment>
+  <w:comment w:id="89" w:author="Rob Ness" w:date="2017-12-27T14:52:00Z" w:initials="RN">
+    <w:p>
+      <w:pPr>
+        <w:pStyle w:val="CommentText"/>
+      </w:pPr>
+      <w:r>
+        <w:rPr>
+          <w:rStyle w:val="CommentReference"/>
+        </w:rPr>
+        <w:annotationRef/>
+      </w:r>
+      <w:r>
+        <w:t>Is this correct? LD would require gametes (pollen) to move after selection</w:t>
+      </w:r>
+    </w:p>
+  </w:comment>
+  <w:comment w:id="101" w:author="Rob Ness" w:date="2017-12-27T14:55:00Z" w:initials="RN">
+    <w:p>
+      <w:pPr>
+        <w:pStyle w:val="CommentText"/>
+      </w:pPr>
+      <w:r>
+        <w:rPr>
+          <w:rStyle w:val="CommentReference"/>
+        </w:rPr>
+        <w:annotationRef/>
+      </w:r>
+      <w:r>
+        <w:t>You alternate between T and t – Maybe using it in a sentence is different from (Table) but think about it and make sure its consistent</w:t>
+      </w:r>
+    </w:p>
+  </w:comment>
+  <w:comment w:id="102" w:author="Rob Ness" w:date="2017-12-27T14:56:00Z" w:initials="RN">
+    <w:p>
+      <w:pPr>
+        <w:pStyle w:val="CommentText"/>
+      </w:pPr>
+      <w:r>
+        <w:rPr>
+          <w:rStyle w:val="CommentReference"/>
+        </w:rPr>
+        <w:annotationRef/>
+      </w:r>
+      <w:r>
+        <w:t>Is this strictly true ie at 0 and infinity there are big differences – you could say at any generation number in the order of 100’s it has no affect and is representative of the timescale over which urbanization is expected to have occurred/</w:t>
+      </w:r>
+    </w:p>
+  </w:comment>
+  <w:comment w:id="105" w:author="Rob Ness" w:date="2017-12-27T15:01:00Z" w:initials="RN">
+    <w:p>
+      <w:pPr>
+        <w:pStyle w:val="CommentText"/>
+      </w:pPr>
+      <w:r>
+        <w:rPr>
+          <w:rStyle w:val="CommentReference"/>
+        </w:rPr>
+        <w:annotationRef/>
+      </w:r>
+      <w:r>
+        <w:t>I am not sure how much this column helps. The distinctions are often not complete . eg. Size of population influences drift and migration and colonization</w:t>
+      </w:r>
+    </w:p>
+  </w:comment>
+  <w:comment w:id="106" w:author="Rob Ness" w:date="2017-12-27T14:58:00Z" w:initials="RN">
+    <w:p>
+      <w:pPr>
+        <w:pStyle w:val="CommentText"/>
+      </w:pPr>
+      <w:r>
+        <w:rPr>
+          <w:rStyle w:val="CommentReference"/>
+        </w:rPr>
+        <w:annotationRef/>
+      </w:r>
+      <w:r>
+        <w:t>Should we delete this?</w:t>
+      </w:r>
+    </w:p>
+  </w:comment>
+  <w:comment w:id="107" w:author="Rob Ness" w:date="2017-12-27T14:58:00Z" w:initials="RN">
+    <w:p>
+      <w:pPr>
+        <w:pStyle w:val="CommentText"/>
+      </w:pPr>
+      <w:r>
+        <w:rPr>
+          <w:rStyle w:val="CommentReference"/>
+        </w:rPr>
+        <w:annotationRef/>
+      </w:r>
+      <w:r>
+        <w:t>Replace with patches? Or remove since it never varies</w:t>
+      </w:r>
+    </w:p>
+  </w:comment>
+  <w:comment w:id="110" w:author="Rob Ness" w:date="2017-12-27T15:04:00Z" w:initials="RN">
+    <w:p>
+      <w:pPr>
+        <w:pStyle w:val="CommentText"/>
+      </w:pPr>
+      <w:r>
+        <w:rPr>
+          <w:rStyle w:val="CommentReference"/>
+        </w:rPr>
+        <w:annotationRef/>
+      </w:r>
+      <w:r>
+        <w:rPr>
+          <w:rStyle w:val="CommentReference"/>
+        </w:rPr>
+        <w:annotationRef/>
+      </w:r>
+      <w:r>
+        <w:t>Grow should probably be growth. A and B could be labelled as scenario 1 and 2 for ease of connection for readers</w:t>
+      </w:r>
+    </w:p>
+    <w:p>
+      <w:pPr>
+        <w:pStyle w:val="CommentText"/>
+      </w:pPr>
+    </w:p>
+    <w:p>
+      <w:pPr>
+        <w:pStyle w:val="CommentText"/>
+      </w:pPr>
+      <w:r>
+        <w:t>pB qB after selection often have a pre-subscript  sel-p-B or an p’B to indicate “after selection”</w:t>
+      </w:r>
+    </w:p>
+  </w:comment>
+  <w:comment w:id="111" w:author="Rob Ness" w:date="2017-12-27T15:05:00Z" w:initials="RN">
+    <w:p>
+      <w:pPr>
+        <w:pStyle w:val="CommentText"/>
+      </w:pPr>
+      <w:r>
+        <w:rPr>
+          <w:rStyle w:val="CommentReference"/>
+        </w:rPr>
+        <w:annotationRef/>
+      </w:r>
+      <w:r>
+        <w:t>this works well with the idea of a figure being standalone but maybe its too long and should be truncated .</w:t>
+      </w:r>
+    </w:p>
+  </w:comment>
+  <w:comment w:id="112" w:author="James Santangelo" w:date="2017-12-18T17:47:00Z" w:initials="JS">
+    <w:p>
+      <w:pPr>
+        <w:pStyle w:val="CommentText"/>
+      </w:pPr>
+      <w:r>
+        <w:rPr>
+          <w:rStyle w:val="CommentReference"/>
+        </w:rPr>
+        <w:annotationRef/>
+      </w:r>
+      <w:r>
+        <w:t xml:space="preserve">I thought we could somehow integrate this into Figure 1 above but it seemed too busy. </w:t>
+      </w:r>
+    </w:p>
+  </w:comment>
+  <w:comment w:id="117" w:author="James Santangelo" w:date="2017-12-18T18:37:00Z" w:initials="JS">
     <w:p>
       <w:pPr>
         <w:pStyle w:val="CommentText"/>
@@ -8686,13 +9431,27 @@
 
 <file path=word/commentsExtended.xml><?xml version="1.0" encoding="utf-8"?>
 <w15:commentsEx xmlns:wpc="http://schemas.microsoft.com/office/word/2010/wordprocessingCanvas" xmlns:mo="http://schemas.microsoft.com/office/mac/office/2008/main" xmlns:mc="http://schemas.openxmlformats.org/markup-compatibility/2006" xmlns:mv="urn:schemas-microsoft-com:mac:vml" xmlns:o="urn:schemas-microsoft-com:office:office" xmlns:r="http://schemas.openxmlformats.org/officeDocument/2006/relationships" xmlns:m="http://schemas.openxmlformats.org/officeDocument/2006/math" xmlns:v="urn:schemas-microsoft-com:vml" xmlns:wp14="http://schemas.microsoft.com/office/word/2010/wordprocessingDrawing" xmlns:wp="http://schemas.openxmlformats.org/drawingml/2006/wordprocessingDrawing" xmlns:w10="urn:schemas-microsoft-com:office:word" xmlns:w="http://schemas.openxmlformats.org/wordprocessingml/2006/main" xmlns:w14="http://schemas.microsoft.com/office/word/2010/wordml" xmlns:w15="http://schemas.microsoft.com/office/word/2012/wordml" xmlns:wpg="http://schemas.microsoft.com/office/word/2010/wordprocessingGroup" xmlns:wpi="http://schemas.microsoft.com/office/word/2010/wordprocessingInk" xmlns:wne="http://schemas.microsoft.com/office/word/2006/wordml" xmlns:wps="http://schemas.microsoft.com/office/word/2010/wordprocessingShape" mc:Ignorable="w14 w15 wp14">
+  <w15:commentEx w15:paraId="044FB90A" w15:done="0"/>
+  <w15:commentEx w15:paraId="37042F3D" w15:done="0"/>
   <w15:commentEx w15:paraId="78A829CD" w15:done="0"/>
+  <w15:commentEx w15:paraId="4F40AA81" w15:paraIdParent="78A829CD" w15:done="0"/>
   <w15:commentEx w15:paraId="0A612655" w15:done="0"/>
+  <w15:commentEx w15:paraId="43713DF8" w15:paraIdParent="0A612655" w15:done="0"/>
   <w15:commentEx w15:paraId="25A7F5A0" w15:done="0"/>
+  <w15:commentEx w15:paraId="05F0D446" w15:paraIdParent="25A7F5A0" w15:done="0"/>
   <w15:commentEx w15:paraId="2E72DF17" w15:done="0"/>
+  <w15:commentEx w15:paraId="66D0089D" w15:done="0"/>
   <w15:commentEx w15:paraId="7F3FC5F8" w15:done="0"/>
   <w15:commentEx w15:paraId="347BB250" w15:done="0"/>
   <w15:commentEx w15:paraId="2473176E" w15:done="0"/>
+  <w15:commentEx w15:paraId="2EB7D575" w15:done="0"/>
+  <w15:commentEx w15:paraId="7BB8FA04" w15:done="0"/>
+  <w15:commentEx w15:paraId="1E3EE9E3" w15:done="0"/>
+  <w15:commentEx w15:paraId="28D24F48" w15:done="0"/>
+  <w15:commentEx w15:paraId="44196DF8" w15:done="0"/>
+  <w15:commentEx w15:paraId="42C915D5" w15:done="0"/>
+  <w15:commentEx w15:paraId="2B9E3DDF" w15:done="0"/>
+  <w15:commentEx w15:paraId="580E7811" w15:done="0"/>
   <w15:commentEx w15:paraId="2FDBFD1B" w15:done="0"/>
   <w15:commentEx w15:paraId="193952A5" w15:done="0"/>
 </w15:commentsEx>
@@ -8700,6 +9459,9 @@
 
 <file path=word/people.xml><?xml version="1.0" encoding="utf-8"?>
 <w15:people xmlns:wpc="http://schemas.microsoft.com/office/word/2010/wordprocessingCanvas" xmlns:mo="http://schemas.microsoft.com/office/mac/office/2008/main" xmlns:mc="http://schemas.openxmlformats.org/markup-compatibility/2006" xmlns:mv="urn:schemas-microsoft-com:mac:vml" xmlns:o="urn:schemas-microsoft-com:office:office" xmlns:r="http://schemas.openxmlformats.org/officeDocument/2006/relationships" xmlns:m="http://schemas.openxmlformats.org/officeDocument/2006/math" xmlns:v="urn:schemas-microsoft-com:vml" xmlns:wp14="http://schemas.microsoft.com/office/word/2010/wordprocessingDrawing" xmlns:wp="http://schemas.openxmlformats.org/drawingml/2006/wordprocessingDrawing" xmlns:w10="urn:schemas-microsoft-com:office:word" xmlns:w="http://schemas.openxmlformats.org/wordprocessingml/2006/main" xmlns:w14="http://schemas.microsoft.com/office/word/2010/wordml" xmlns:w15="http://schemas.microsoft.com/office/word/2012/wordml" xmlns:wpg="http://schemas.microsoft.com/office/word/2010/wordprocessingGroup" xmlns:wpi="http://schemas.microsoft.com/office/word/2010/wordprocessingInk" xmlns:wne="http://schemas.microsoft.com/office/word/2006/wordml" xmlns:wps="http://schemas.microsoft.com/office/word/2010/wordprocessingShape" mc:Ignorable="w14 w15 wp14">
+  <w15:person w15:author="Rob Ness">
+    <w15:presenceInfo w15:providerId="None" w15:userId="Rob Ness"/>
+  </w15:person>
   <w15:person w15:author="James Santangelo">
     <w15:presenceInfo w15:providerId="None" w15:userId="James Santangelo"/>
   </w15:person>
@@ -9114,6 +9876,7 @@
   <w:style w:type="character" w:default="1" w:styleId="DefaultParagraphFont">
     <w:name w:val="Default Paragraph Font"/>
     <w:uiPriority w:val="1"/>
+    <w:semiHidden/>
     <w:unhideWhenUsed/>
   </w:style>
   <w:style w:type="table" w:default="1" w:styleId="TableNormal">
@@ -9522,7 +10285,7 @@
 </file>
 
 <file path=customXml/itemProps1.xml><?xml version="1.0" encoding="utf-8"?>
-<ds:datastoreItem xmlns:ds="http://schemas.openxmlformats.org/officeDocument/2006/customXml" ds:itemID="{5B3298AC-0BBD-464B-AF93-DEB6CF0A8CEB}">
+<ds:datastoreItem xmlns:ds="http://schemas.openxmlformats.org/officeDocument/2006/customXml" ds:itemID="{E78C66FE-2FF7-A046-9AE2-6AFF86B6DCC8}">
   <ds:schemaRefs>
     <ds:schemaRef ds:uri="http://schemas.openxmlformats.org/officeDocument/2006/bibliography"/>
   </ds:schemaRefs>

</xml_diff>